<commit_message>
Add analysis & insights, requirements.txt, and README
</commit_message>
<xml_diff>
--- a/Project Documentation.docx
+++ b/Project Documentation.docx
@@ -35,13 +35,7 @@
         <w:rPr>
           <w:rFonts w:asciiTheme="minorBidi" w:hAnsiTheme="minorBidi"/>
         </w:rPr>
-        <w:t>T</w:t>
-      </w:r>
-      <w:r>
-        <w:rPr>
-          <w:rFonts w:asciiTheme="minorBidi" w:hAnsiTheme="minorBidi"/>
-        </w:rPr>
-        <w:t>he task is to work with historical purchase order data that contains multilingual item descriptions (primarily in English and Arabic). The nature of the data reflects real-world procurement challenges, such as inconsistent formatting, varying levels of detail, and the coexistence of multiple languages within the same dataset.</w:t>
+        <w:t>The task is to work with historical purchase order data that contains multilingual item descriptions (primarily in English and Arabic). The nature of the data reflects real-world procurement challenges, such as inconsistent formatting, varying levels of detail, and the coexistence of multiple languages within the same dataset.</w:t>
       </w:r>
     </w:p>
     <w:p>
@@ -213,55 +207,7 @@
         <w:rPr>
           <w:rFonts w:asciiTheme="minorBidi" w:hAnsiTheme="minorBidi" w:cstheme="minorBidi"/>
         </w:rPr>
-        <w:t xml:space="preserve"> </w:t>
-      </w:r>
-      <w:r>
-        <w:rPr>
-          <w:rFonts w:asciiTheme="minorBidi" w:hAnsiTheme="minorBidi" w:cstheme="minorBidi"/>
-        </w:rPr>
-        <w:t xml:space="preserve">Pandas </w:t>
-      </w:r>
-      <w:r>
-        <w:rPr>
-          <w:rFonts w:asciiTheme="minorBidi" w:hAnsiTheme="minorBidi" w:cstheme="minorBidi"/>
-        </w:rPr>
-        <w:t>handled</w:t>
-      </w:r>
-      <w:r>
-        <w:rPr>
-          <w:rFonts w:asciiTheme="minorBidi" w:hAnsiTheme="minorBidi" w:cstheme="minorBidi"/>
-        </w:rPr>
-        <w:t xml:space="preserve"> the</w:t>
-      </w:r>
-      <w:r>
-        <w:rPr>
-          <w:rFonts w:asciiTheme="minorBidi" w:hAnsiTheme="minorBidi" w:cstheme="minorBidi"/>
-        </w:rPr>
-        <w:t xml:space="preserve"> </w:t>
-      </w:r>
-      <w:r>
-        <w:rPr>
-          <w:rFonts w:asciiTheme="minorBidi" w:hAnsiTheme="minorBidi" w:cstheme="minorBidi"/>
-        </w:rPr>
-        <w:t xml:space="preserve">English and Arabic </w:t>
-      </w:r>
-      <w:r>
-        <w:rPr>
-          <w:rFonts w:asciiTheme="minorBidi" w:hAnsiTheme="minorBidi" w:cstheme="minorBidi"/>
-        </w:rPr>
-        <w:t xml:space="preserve">text </w:t>
-      </w:r>
-      <w:r>
-        <w:rPr>
-          <w:rFonts w:asciiTheme="minorBidi" w:hAnsiTheme="minorBidi" w:cstheme="minorBidi"/>
-        </w:rPr>
-        <w:t>perfectly.</w:t>
-      </w:r>
-      <w:r>
-        <w:rPr>
-          <w:rFonts w:asciiTheme="minorBidi" w:hAnsiTheme="minorBidi" w:cstheme="minorBidi"/>
-        </w:rPr>
-        <w:t xml:space="preserve"> Data shape is (3150, 11) which are 11 features and 3150 records.</w:t>
+        <w:t xml:space="preserve"> Pandas handled the English and Arabic text perfectly. Data shape is (3150, 11) which are 11 features and 3150 records.</w:t>
       </w:r>
     </w:p>
     <w:p>
@@ -446,16 +392,6 @@
     </w:p>
     <w:p>
       <w:pPr>
-        <w:spacing w:line="360" w:lineRule="auto"/>
-        <w:ind w:left="1080"/>
-        <w:jc w:val="both"/>
-        <w:rPr>
-          <w:rFonts w:asciiTheme="minorBidi" w:hAnsiTheme="minorBidi"/>
-        </w:rPr>
-      </w:pPr>
-    </w:p>
-    <w:p>
-      <w:pPr>
         <w:pStyle w:val="Heading2"/>
         <w:numPr>
           <w:ilvl w:val="0"/>
@@ -511,19 +447,7 @@
         <w:rPr>
           <w:rFonts w:asciiTheme="minorBidi" w:hAnsiTheme="minorBidi"/>
         </w:rPr>
-        <w:t xml:space="preserve">The goal of item categorization is to group messy, multilingual purchase order item </w:t>
-      </w:r>
-      <w:r>
-        <w:rPr>
-          <w:rFonts w:asciiTheme="minorBidi" w:hAnsiTheme="minorBidi"/>
-        </w:rPr>
-        <w:t>names</w:t>
-      </w:r>
-      <w:r>
-        <w:rPr>
-          <w:rFonts w:asciiTheme="minorBidi" w:hAnsiTheme="minorBidi"/>
-        </w:rPr>
-        <w:t xml:space="preserve"> into logical, meaningful categories.</w:t>
+        <w:t>The goal of item categorization is to group messy, multilingual purchase order item names into logical, meaningful categories.</w:t>
       </w:r>
       <w:r>
         <w:rPr>
@@ -542,31 +466,7 @@
         <w:rPr>
           <w:rFonts w:asciiTheme="minorBidi" w:hAnsiTheme="minorBidi"/>
         </w:rPr>
-        <w:t xml:space="preserve"> follows </w:t>
-      </w:r>
-      <w:r>
-        <w:rPr>
-          <w:rFonts w:asciiTheme="minorBidi" w:hAnsiTheme="minorBidi"/>
-        </w:rPr>
-        <w:t xml:space="preserve">four </w:t>
-      </w:r>
-      <w:r>
-        <w:rPr>
-          <w:rFonts w:asciiTheme="minorBidi" w:hAnsiTheme="minorBidi"/>
-        </w:rPr>
-        <w:t>step</w:t>
-      </w:r>
-      <w:r>
-        <w:rPr>
-          <w:rFonts w:asciiTheme="minorBidi" w:hAnsiTheme="minorBidi"/>
-        </w:rPr>
-        <w:t>s</w:t>
-      </w:r>
-      <w:r>
-        <w:rPr>
-          <w:rFonts w:asciiTheme="minorBidi" w:hAnsiTheme="minorBidi"/>
-        </w:rPr>
-        <w:t>:</w:t>
+        <w:t xml:space="preserve"> follows four steps:</w:t>
       </w:r>
     </w:p>
     <w:p>
@@ -662,19 +562,7 @@
         <w:rPr>
           <w:rFonts w:asciiTheme="minorBidi" w:hAnsiTheme="minorBidi"/>
         </w:rPr>
-        <w:t xml:space="preserve"> to generate human</w:t>
-      </w:r>
-      <w:r>
-        <w:rPr>
-          <w:rFonts w:asciiTheme="minorBidi" w:hAnsiTheme="minorBidi"/>
-        </w:rPr>
-        <w:t xml:space="preserve"> </w:t>
-      </w:r>
-      <w:r>
-        <w:rPr>
-          <w:rFonts w:asciiTheme="minorBidi" w:hAnsiTheme="minorBidi"/>
-        </w:rPr>
-        <w:t>readable category names.</w:t>
+        <w:t xml:space="preserve"> to generate human readable category names.</w:t>
       </w:r>
     </w:p>
     <w:p>
@@ -828,37 +716,7 @@
         <w:rPr>
           <w:rFonts w:asciiTheme="minorBidi" w:hAnsiTheme="minorBidi"/>
         </w:rPr>
-        <w:t xml:space="preserve"> model) to convert item names into fixed-length vectors.</w:t>
-      </w:r>
-      <w:r>
-        <w:rPr>
-          <w:rFonts w:asciiTheme="minorBidi" w:hAnsiTheme="minorBidi"/>
-        </w:rPr>
-        <w:t xml:space="preserve"> </w:t>
-      </w:r>
-      <w:r>
-        <w:rPr>
-          <w:rFonts w:asciiTheme="minorBidi" w:hAnsiTheme="minorBidi"/>
-        </w:rPr>
-        <w:t xml:space="preserve">They capture semantic similarity, </w:t>
-      </w:r>
-      <w:r>
-        <w:rPr>
-          <w:rFonts w:asciiTheme="minorBidi" w:hAnsiTheme="minorBidi"/>
-        </w:rPr>
-        <w:t>meaning like “</w:t>
-      </w:r>
-      <w:r>
-        <w:rPr>
-          <w:rFonts w:asciiTheme="minorBidi" w:hAnsiTheme="minorBidi"/>
-        </w:rPr>
-        <w:t xml:space="preserve">16mm steel bar” and </w:t>
-      </w:r>
-      <w:r>
-        <w:rPr>
-          <w:rFonts w:asciiTheme="minorBidi" w:hAnsiTheme="minorBidi"/>
-        </w:rPr>
-        <w:t>“</w:t>
+        <w:t xml:space="preserve"> model) to convert item names into fixed-length vectors. They capture semantic similarity, meaning like “16mm steel bar” and “</w:t>
       </w:r>
       <w:r>
         <w:rPr>
@@ -871,13 +729,7 @@
         <w:rPr>
           <w:rFonts w:asciiTheme="minorBidi" w:hAnsiTheme="minorBidi"/>
         </w:rPr>
-        <w:t>”</w:t>
-      </w:r>
-      <w:r>
-        <w:rPr>
-          <w:rFonts w:asciiTheme="minorBidi" w:hAnsiTheme="minorBidi"/>
-        </w:rPr>
-        <w:t xml:space="preserve"> are mapped close together in vector space.</w:t>
+        <w:t>” are mapped close together in vector space.</w:t>
       </w:r>
     </w:p>
     <w:p>
@@ -976,15 +828,6 @@
     </w:p>
     <w:p>
       <w:pPr>
-        <w:spacing w:line="360" w:lineRule="auto"/>
-        <w:jc w:val="both"/>
-        <w:rPr>
-          <w:rFonts w:asciiTheme="minorBidi" w:hAnsiTheme="minorBidi"/>
-        </w:rPr>
-      </w:pPr>
-    </w:p>
-    <w:p>
-      <w:pPr>
         <w:pStyle w:val="Heading3"/>
         <w:spacing w:line="360" w:lineRule="auto"/>
         <w:jc w:val="both"/>
@@ -996,6 +839,7 @@
         <w:rPr>
           <w:rFonts w:asciiTheme="minorBidi" w:hAnsiTheme="minorBidi" w:cstheme="minorBidi"/>
         </w:rPr>
+        <w:lastRenderedPageBreak/>
         <w:tab/>
         <w:t>3.3 Clustering Approach</w:t>
       </w:r>
@@ -1085,19 +929,7 @@
         <w:rPr>
           <w:rFonts w:asciiTheme="minorBidi" w:hAnsiTheme="minorBidi"/>
         </w:rPr>
-        <w:t>Simple</w:t>
-      </w:r>
-      <w:r>
-        <w:rPr>
-          <w:rFonts w:asciiTheme="minorBidi" w:hAnsiTheme="minorBidi"/>
-        </w:rPr>
-        <w:t xml:space="preserve"> and</w:t>
-      </w:r>
-      <w:r>
-        <w:rPr>
-          <w:rFonts w:asciiTheme="minorBidi" w:hAnsiTheme="minorBidi"/>
-        </w:rPr>
-        <w:t xml:space="preserve"> efficient.</w:t>
+        <w:t>Simple and efficient.</w:t>
       </w:r>
     </w:p>
     <w:p>
@@ -1140,6 +972,7 @@
     </w:p>
     <w:p>
       <w:pPr>
+        <w:bidi/>
         <w:spacing w:line="360" w:lineRule="auto"/>
         <w:ind w:left="720"/>
         <w:jc w:val="both"/>
@@ -1159,13 +992,7 @@
         <w:rPr>
           <w:rFonts w:asciiTheme="minorBidi" w:hAnsiTheme="minorBidi"/>
         </w:rPr>
-        <w:t>I first applied UMAP for dimensionality reduction, but the results were unsatisfactory. Therefore, I proceeded by</w:t>
-      </w:r>
-      <w:r>
-        <w:rPr>
-          <w:rFonts w:asciiTheme="minorBidi" w:hAnsiTheme="minorBidi"/>
-        </w:rPr>
-        <w:t xml:space="preserve"> applying</w:t>
+        <w:t>I first applied UMAP for dimensionality reduction, but the results were unsatisfactory. Therefore, I proceeded by applying</w:t>
       </w:r>
       <w:r>
         <w:rPr>
@@ -1185,7 +1012,47 @@
         <w:rPr>
           <w:rFonts w:asciiTheme="minorBidi" w:hAnsiTheme="minorBidi"/>
         </w:rPr>
-        <w:t xml:space="preserve"> (3, 4, 5, 7, and 9). Using the elbow method, I estimated that the optimal number of clusters is either 3 or 5. However, I was unable to confirm this result since the true number of categories is unknown.</w:t>
+        <w:t xml:space="preserve"> (3, 4, 5, 7, and 9).</w:t>
+      </w:r>
+      <w:r>
+        <w:rPr>
+          <w:rFonts w:asciiTheme="minorBidi" w:hAnsiTheme="minorBidi"/>
+        </w:rPr>
+        <w:t xml:space="preserve"> As shown in </w:t>
+      </w:r>
+      <w:r>
+        <w:rPr>
+          <w:rFonts w:asciiTheme="minorBidi" w:hAnsiTheme="minorBidi"/>
+          <w:b/>
+          <w:bCs/>
+        </w:rPr>
+        <w:t>Figure 1</w:t>
+      </w:r>
+      <w:r>
+        <w:rPr>
+          <w:rFonts w:asciiTheme="minorBidi" w:hAnsiTheme="minorBidi"/>
+        </w:rPr>
+        <w:t xml:space="preserve"> Using the elbow method, I estimated that the optimal number of clusters is either 3 or 5</w:t>
+      </w:r>
+      <w:r>
+        <w:rPr>
+          <w:rFonts w:asciiTheme="minorBidi" w:hAnsiTheme="minorBidi"/>
+        </w:rPr>
+        <w:t xml:space="preserve"> as shown in </w:t>
+      </w:r>
+      <w:r>
+        <w:rPr>
+          <w:rFonts w:asciiTheme="minorBidi" w:hAnsiTheme="minorBidi"/>
+          <w:b/>
+          <w:bCs/>
+        </w:rPr>
+        <w:t>Figures 2-3</w:t>
+      </w:r>
+      <w:r>
+        <w:rPr>
+          <w:rFonts w:asciiTheme="minorBidi" w:hAnsiTheme="minorBidi"/>
+        </w:rPr>
+        <w:t>. However, I was unable to confirm this result since the true number of categories is unknown.</w:t>
       </w:r>
     </w:p>
     <w:p>
@@ -1199,6 +1066,199 @@
           <w:bCs/>
         </w:rPr>
       </w:pPr>
+      <w:r>
+        <w:rPr>
+          <w:rFonts w:asciiTheme="minorBidi" w:hAnsiTheme="minorBidi"/>
+          <w:noProof/>
+        </w:rPr>
+        <w:drawing>
+          <wp:anchor distT="0" distB="0" distL="114300" distR="114300" simplePos="0" relativeHeight="251661312" behindDoc="0" locked="0" layoutInCell="1" allowOverlap="1" wp14:anchorId="083BA836" wp14:editId="7CF9743E">
+            <wp:simplePos x="0" y="0"/>
+            <wp:positionH relativeFrom="column">
+              <wp:posOffset>-724731</wp:posOffset>
+            </wp:positionH>
+            <wp:positionV relativeFrom="paragraph">
+              <wp:posOffset>579755</wp:posOffset>
+            </wp:positionV>
+            <wp:extent cx="2658745" cy="1868805"/>
+            <wp:effectExtent l="0" t="0" r="8255" b="0"/>
+            <wp:wrapTopAndBottom/>
+            <wp:docPr id="1388423426" name="Picture 1" descr="A graph with a line&#10;&#10;AI-generated content may be incorrect."/>
+            <wp:cNvGraphicFramePr>
+              <a:graphicFrameLocks xmlns:a="http://schemas.openxmlformats.org/drawingml/2006/main" noChangeAspect="1"/>
+            </wp:cNvGraphicFramePr>
+            <a:graphic xmlns:a="http://schemas.openxmlformats.org/drawingml/2006/main">
+              <a:graphicData uri="http://schemas.openxmlformats.org/drawingml/2006/picture">
+                <pic:pic xmlns:pic="http://schemas.openxmlformats.org/drawingml/2006/picture">
+                  <pic:nvPicPr>
+                    <pic:cNvPr id="1388423426" name="Picture 1" descr="A graph with a line&#10;&#10;AI-generated content may be incorrect."/>
+                    <pic:cNvPicPr/>
+                  </pic:nvPicPr>
+                  <pic:blipFill>
+                    <a:blip r:embed="rId5" cstate="print">
+                      <a:extLst>
+                        <a:ext uri="{28A0092B-C50C-407E-A947-70E740481C1C}">
+                          <a14:useLocalDpi xmlns:a14="http://schemas.microsoft.com/office/drawing/2010/main" val="0"/>
+                        </a:ext>
+                      </a:extLst>
+                    </a:blip>
+                    <a:stretch>
+                      <a:fillRect/>
+                    </a:stretch>
+                  </pic:blipFill>
+                  <pic:spPr>
+                    <a:xfrm>
+                      <a:off x="0" y="0"/>
+                      <a:ext cx="2658745" cy="1868805"/>
+                    </a:xfrm>
+                    <a:prstGeom prst="rect">
+                      <a:avLst/>
+                    </a:prstGeom>
+                  </pic:spPr>
+                </pic:pic>
+              </a:graphicData>
+            </a:graphic>
+            <wp14:sizeRelH relativeFrom="margin">
+              <wp14:pctWidth>0</wp14:pctWidth>
+            </wp14:sizeRelH>
+            <wp14:sizeRelV relativeFrom="margin">
+              <wp14:pctHeight>0</wp14:pctHeight>
+            </wp14:sizeRelV>
+          </wp:anchor>
+        </w:drawing>
+      </w:r>
+      <w:r>
+        <w:rPr>
+          <w:rFonts w:asciiTheme="minorBidi" w:hAnsiTheme="minorBidi"/>
+          <w:noProof/>
+        </w:rPr>
+        <w:drawing>
+          <wp:anchor distT="0" distB="0" distL="114300" distR="114300" simplePos="0" relativeHeight="251663360" behindDoc="0" locked="0" layoutInCell="1" allowOverlap="1" wp14:anchorId="26AA4591" wp14:editId="6D5F52D4">
+            <wp:simplePos x="0" y="0"/>
+            <wp:positionH relativeFrom="column">
+              <wp:posOffset>4419942</wp:posOffset>
+            </wp:positionH>
+            <wp:positionV relativeFrom="paragraph">
+              <wp:posOffset>560802</wp:posOffset>
+            </wp:positionV>
+            <wp:extent cx="2276475" cy="1882775"/>
+            <wp:effectExtent l="0" t="0" r="9525" b="3175"/>
+            <wp:wrapTopAndBottom/>
+            <wp:docPr id="1175449888" name="Picture 2"/>
+            <wp:cNvGraphicFramePr>
+              <a:graphicFrameLocks xmlns:a="http://schemas.openxmlformats.org/drawingml/2006/main" noChangeAspect="1"/>
+            </wp:cNvGraphicFramePr>
+            <a:graphic xmlns:a="http://schemas.openxmlformats.org/drawingml/2006/main">
+              <a:graphicData uri="http://schemas.openxmlformats.org/drawingml/2006/picture">
+                <pic:pic xmlns:pic="http://schemas.openxmlformats.org/drawingml/2006/picture">
+                  <pic:nvPicPr>
+                    <pic:cNvPr id="0" name="Picture 3"/>
+                    <pic:cNvPicPr>
+                      <a:picLocks noChangeAspect="1" noChangeArrowheads="1"/>
+                    </pic:cNvPicPr>
+                  </pic:nvPicPr>
+                  <pic:blipFill>
+                    <a:blip r:embed="rId6" cstate="print">
+                      <a:extLst>
+                        <a:ext uri="{28A0092B-C50C-407E-A947-70E740481C1C}">
+                          <a14:useLocalDpi xmlns:a14="http://schemas.microsoft.com/office/drawing/2010/main" val="0"/>
+                        </a:ext>
+                      </a:extLst>
+                    </a:blip>
+                    <a:srcRect/>
+                    <a:stretch>
+                      <a:fillRect/>
+                    </a:stretch>
+                  </pic:blipFill>
+                  <pic:spPr bwMode="auto">
+                    <a:xfrm>
+                      <a:off x="0" y="0"/>
+                      <a:ext cx="2276475" cy="1882775"/>
+                    </a:xfrm>
+                    <a:prstGeom prst="rect">
+                      <a:avLst/>
+                    </a:prstGeom>
+                    <a:noFill/>
+                  </pic:spPr>
+                </pic:pic>
+              </a:graphicData>
+            </a:graphic>
+            <wp14:sizeRelH relativeFrom="margin">
+              <wp14:pctWidth>0</wp14:pctWidth>
+            </wp14:sizeRelH>
+            <wp14:sizeRelV relativeFrom="margin">
+              <wp14:pctHeight>0</wp14:pctHeight>
+            </wp14:sizeRelV>
+          </wp:anchor>
+        </w:drawing>
+      </w:r>
+      <w:r>
+        <w:rPr>
+          <w:rFonts w:asciiTheme="minorBidi" w:hAnsiTheme="minorBidi"/>
+          <w:noProof/>
+          <w:sz w:val="20"/>
+          <w:szCs w:val="20"/>
+        </w:rPr>
+        <w:drawing>
+          <wp:anchor distT="0" distB="0" distL="114300" distR="114300" simplePos="0" relativeHeight="251662336" behindDoc="0" locked="0" layoutInCell="1" allowOverlap="1" wp14:anchorId="6293A5E3" wp14:editId="43162A1A">
+            <wp:simplePos x="0" y="0"/>
+            <wp:positionH relativeFrom="column">
+              <wp:posOffset>2032635</wp:posOffset>
+            </wp:positionH>
+            <wp:positionV relativeFrom="paragraph">
+              <wp:posOffset>579755</wp:posOffset>
+            </wp:positionV>
+            <wp:extent cx="2278380" cy="1863725"/>
+            <wp:effectExtent l="0" t="0" r="7620" b="3175"/>
+            <wp:wrapTopAndBottom/>
+            <wp:docPr id="2069519949" name="Picture 1"/>
+            <wp:cNvGraphicFramePr>
+              <a:graphicFrameLocks xmlns:a="http://schemas.openxmlformats.org/drawingml/2006/main" noChangeAspect="1"/>
+            </wp:cNvGraphicFramePr>
+            <a:graphic xmlns:a="http://schemas.openxmlformats.org/drawingml/2006/main">
+              <a:graphicData uri="http://schemas.openxmlformats.org/drawingml/2006/picture">
+                <pic:pic xmlns:pic="http://schemas.openxmlformats.org/drawingml/2006/picture">
+                  <pic:nvPicPr>
+                    <pic:cNvPr id="0" name="Picture 2"/>
+                    <pic:cNvPicPr>
+                      <a:picLocks noChangeAspect="1" noChangeArrowheads="1"/>
+                    </pic:cNvPicPr>
+                  </pic:nvPicPr>
+                  <pic:blipFill>
+                    <a:blip r:embed="rId7" cstate="print">
+                      <a:extLst>
+                        <a:ext uri="{28A0092B-C50C-407E-A947-70E740481C1C}">
+                          <a14:useLocalDpi xmlns:a14="http://schemas.microsoft.com/office/drawing/2010/main" val="0"/>
+                        </a:ext>
+                      </a:extLst>
+                    </a:blip>
+                    <a:srcRect/>
+                    <a:stretch>
+                      <a:fillRect/>
+                    </a:stretch>
+                  </pic:blipFill>
+                  <pic:spPr bwMode="auto">
+                    <a:xfrm>
+                      <a:off x="0" y="0"/>
+                      <a:ext cx="2278380" cy="1863725"/>
+                    </a:xfrm>
+                    <a:prstGeom prst="rect">
+                      <a:avLst/>
+                    </a:prstGeom>
+                    <a:noFill/>
+                  </pic:spPr>
+                </pic:pic>
+              </a:graphicData>
+            </a:graphic>
+            <wp14:sizeRelH relativeFrom="margin">
+              <wp14:pctWidth>0</wp14:pctWidth>
+            </wp14:sizeRelH>
+            <wp14:sizeRelV relativeFrom="margin">
+              <wp14:pctHeight>0</wp14:pctHeight>
+            </wp14:sizeRelV>
+          </wp:anchor>
+        </w:drawing>
+      </w:r>
       <w:r>
         <w:rPr>
           <w:rFonts w:asciiTheme="minorBidi" w:hAnsiTheme="minorBidi"/>
@@ -1230,6 +1290,135 @@
     </w:p>
     <w:p>
       <w:pPr>
+        <w:spacing w:line="360" w:lineRule="auto"/>
+        <w:jc w:val="both"/>
+        <w:rPr>
+          <w:rFonts w:asciiTheme="minorBidi" w:hAnsiTheme="minorBidi"/>
+          <w:sz w:val="20"/>
+          <w:szCs w:val="20"/>
+        </w:rPr>
+      </w:pPr>
+      <w:r>
+        <w:rPr>
+          <w:rFonts w:asciiTheme="minorBidi" w:hAnsiTheme="minorBidi"/>
+          <w:b/>
+          <w:bCs/>
+          <w:sz w:val="20"/>
+          <w:szCs w:val="20"/>
+        </w:rPr>
+        <w:t>Figure 1</w:t>
+      </w:r>
+      <w:r>
+        <w:rPr>
+          <w:rFonts w:asciiTheme="minorBidi" w:hAnsiTheme="minorBidi"/>
+          <w:sz w:val="20"/>
+          <w:szCs w:val="20"/>
+        </w:rPr>
+        <w:t xml:space="preserve"> elbow method</w:t>
+      </w:r>
+      <w:r>
+        <w:rPr>
+          <w:rFonts w:asciiTheme="minorBidi" w:hAnsiTheme="minorBidi"/>
+          <w:sz w:val="20"/>
+          <w:szCs w:val="20"/>
+        </w:rPr>
+        <w:tab/>
+      </w:r>
+      <w:r>
+        <w:rPr>
+          <w:rFonts w:asciiTheme="minorBidi" w:hAnsiTheme="minorBidi"/>
+          <w:sz w:val="20"/>
+          <w:szCs w:val="20"/>
+        </w:rPr>
+        <w:tab/>
+      </w:r>
+      <w:r>
+        <w:rPr>
+          <w:rFonts w:asciiTheme="minorBidi" w:hAnsiTheme="minorBidi"/>
+          <w:sz w:val="20"/>
+          <w:szCs w:val="20"/>
+        </w:rPr>
+        <w:tab/>
+      </w:r>
+      <w:r>
+        <w:rPr>
+          <w:rFonts w:asciiTheme="minorBidi" w:hAnsiTheme="minorBidi"/>
+          <w:sz w:val="20"/>
+          <w:szCs w:val="20"/>
+        </w:rPr>
+        <w:tab/>
+      </w:r>
+      <w:r>
+        <w:rPr>
+          <w:rFonts w:asciiTheme="minorBidi" w:hAnsiTheme="minorBidi"/>
+          <w:b/>
+          <w:bCs/>
+          <w:sz w:val="20"/>
+          <w:szCs w:val="20"/>
+        </w:rPr>
+        <w:t xml:space="preserve">Figure 2 </w:t>
+      </w:r>
+      <w:r>
+        <w:rPr>
+          <w:rFonts w:asciiTheme="minorBidi" w:hAnsiTheme="minorBidi"/>
+          <w:sz w:val="20"/>
+          <w:szCs w:val="20"/>
+        </w:rPr>
+        <w:t>k=3</w:t>
+      </w:r>
+      <w:r>
+        <w:rPr>
+          <w:rFonts w:asciiTheme="minorBidi" w:hAnsiTheme="minorBidi"/>
+          <w:sz w:val="20"/>
+          <w:szCs w:val="20"/>
+        </w:rPr>
+        <w:tab/>
+      </w:r>
+      <w:r>
+        <w:rPr>
+          <w:rFonts w:asciiTheme="minorBidi" w:hAnsiTheme="minorBidi"/>
+          <w:sz w:val="20"/>
+          <w:szCs w:val="20"/>
+        </w:rPr>
+        <w:tab/>
+      </w:r>
+      <w:r>
+        <w:rPr>
+          <w:rFonts w:asciiTheme="minorBidi" w:hAnsiTheme="minorBidi"/>
+          <w:sz w:val="20"/>
+          <w:szCs w:val="20"/>
+        </w:rPr>
+        <w:tab/>
+      </w:r>
+      <w:r>
+        <w:rPr>
+          <w:rFonts w:asciiTheme="minorBidi" w:hAnsiTheme="minorBidi"/>
+          <w:sz w:val="20"/>
+          <w:szCs w:val="20"/>
+        </w:rPr>
+        <w:tab/>
+      </w:r>
+      <w:r>
+        <w:rPr>
+          <w:rFonts w:asciiTheme="minorBidi" w:hAnsiTheme="minorBidi"/>
+          <w:b/>
+          <w:bCs/>
+          <w:sz w:val="20"/>
+          <w:szCs w:val="20"/>
+        </w:rPr>
+        <w:t xml:space="preserve">Figure 3 </w:t>
+      </w:r>
+      <w:r>
+        <w:rPr>
+          <w:rFonts w:asciiTheme="minorBidi" w:hAnsiTheme="minorBidi"/>
+          <w:sz w:val="20"/>
+          <w:szCs w:val="20"/>
+        </w:rPr>
+        <w:t>k=5</w:t>
+      </w:r>
+    </w:p>
+    <w:p>
+      <w:pPr>
         <w:pStyle w:val="ListParagraph"/>
         <w:spacing w:line="360" w:lineRule="auto"/>
         <w:ind w:left="1440"/>
@@ -1272,25 +1461,149 @@
           <w:b/>
           <w:bCs/>
         </w:rPr>
-        <w:t>Strength</w:t>
-      </w:r>
+        <w:t xml:space="preserve">Strength: </w:t>
+      </w:r>
+      <w:r>
+        <w:rPr>
+          <w:rFonts w:asciiTheme="minorBidi" w:hAnsiTheme="minorBidi"/>
+        </w:rPr>
+        <w:t>A density-based algorithm that does not require the number of clusters to be set in advance.</w:t>
+      </w:r>
+      <w:r>
+        <w:rPr>
+          <w:rFonts w:asciiTheme="minorBidi" w:hAnsiTheme="minorBidi"/>
+        </w:rPr>
+        <w:t xml:space="preserve"> </w:t>
+      </w:r>
+      <w:r>
+        <w:rPr>
+          <w:rFonts w:asciiTheme="minorBidi" w:hAnsiTheme="minorBidi"/>
+        </w:rPr>
+        <w:t>Automatically discovers clusters of varying shapes and densities</w:t>
+      </w:r>
+      <w:r>
+        <w:rPr>
+          <w:rFonts w:asciiTheme="minorBidi" w:hAnsiTheme="minorBidi"/>
+        </w:rPr>
+        <w:t>. Also, Handles multilingual item names effectively.</w:t>
+      </w:r>
+    </w:p>
+    <w:p>
+      <w:pPr>
+        <w:spacing w:line="360" w:lineRule="auto"/>
+        <w:ind w:left="1440"/>
+        <w:jc w:val="both"/>
+        <w:rPr>
+          <w:rFonts w:asciiTheme="minorBidi" w:hAnsiTheme="minorBidi"/>
+        </w:rPr>
+      </w:pPr>
       <w:r>
         <w:rPr>
           <w:rFonts w:asciiTheme="minorBidi" w:hAnsiTheme="minorBidi"/>
           <w:b/>
           <w:bCs/>
         </w:rPr>
-        <w:t xml:space="preserve">: </w:t>
-      </w:r>
-      <w:r>
-        <w:rPr>
-          <w:rFonts w:asciiTheme="minorBidi" w:hAnsiTheme="minorBidi"/>
-        </w:rPr>
-        <w:t>A density-based algorithm that does not require the number of clusters to be set in advance.</w:t>
-      </w:r>
-      <w:r>
-        <w:rPr>
-          <w:rFonts w:asciiTheme="minorBidi" w:hAnsiTheme="minorBidi"/>
+        <w:lastRenderedPageBreak/>
+        <w:t xml:space="preserve">Limitation: </w:t>
+      </w:r>
+      <w:r>
+        <w:rPr>
+          <w:rFonts w:asciiTheme="minorBidi" w:hAnsiTheme="minorBidi"/>
+        </w:rPr>
+        <w:t>Some items are classified as noise (label -1). While this avoids misclassification, these outliers require manual review or a secondary handling strategy.</w:t>
+      </w:r>
+    </w:p>
+    <w:p>
+      <w:pPr>
+        <w:spacing w:line="360" w:lineRule="auto"/>
+        <w:ind w:left="1440"/>
+        <w:jc w:val="both"/>
+        <w:rPr>
+          <w:rFonts w:asciiTheme="minorBidi" w:hAnsiTheme="minorBidi"/>
+          <w:bCs/>
+        </w:rPr>
+      </w:pPr>
+      <w:r>
+        <w:rPr>
+          <w:rFonts w:asciiTheme="minorBidi" w:hAnsiTheme="minorBidi"/>
+          <w:b/>
+        </w:rPr>
+        <w:t xml:space="preserve">Experiment: </w:t>
+      </w:r>
+      <w:r>
+        <w:rPr>
+          <w:rFonts w:asciiTheme="minorBidi" w:hAnsiTheme="minorBidi"/>
+          <w:bCs/>
+        </w:rPr>
+        <w:t xml:space="preserve">Firstly, </w:t>
+      </w:r>
+      <w:r>
+        <w:rPr>
+          <w:rFonts w:asciiTheme="minorBidi" w:hAnsiTheme="minorBidi"/>
+          <w:bCs/>
+        </w:rPr>
+        <w:t xml:space="preserve">I reduced the high-dimensional multilingual embeddings from 768 to 15 dimensions using UMAP, making the data more suitable for density-based clustering. Next, I applied HDBSCAN with different parameter settings. With </w:t>
+      </w:r>
+      <w:proofErr w:type="spellStart"/>
+      <w:r>
+        <w:rPr>
+          <w:rFonts w:asciiTheme="minorBidi" w:hAnsiTheme="minorBidi"/>
+          <w:bCs/>
+        </w:rPr>
+        <w:t>min_cluster_size</w:t>
+      </w:r>
+      <w:proofErr w:type="spellEnd"/>
+      <w:r>
+        <w:rPr>
+          <w:rFonts w:asciiTheme="minorBidi" w:hAnsiTheme="minorBidi"/>
+          <w:bCs/>
+        </w:rPr>
+        <w:t xml:space="preserve">=40 and </w:t>
+      </w:r>
+      <w:proofErr w:type="spellStart"/>
+      <w:r>
+        <w:rPr>
+          <w:rFonts w:asciiTheme="minorBidi" w:hAnsiTheme="minorBidi"/>
+          <w:bCs/>
+        </w:rPr>
+        <w:t>min_samples</w:t>
+      </w:r>
+      <w:proofErr w:type="spellEnd"/>
+      <w:r>
+        <w:rPr>
+          <w:rFonts w:asciiTheme="minorBidi" w:hAnsiTheme="minorBidi"/>
+          <w:bCs/>
+        </w:rPr>
+        <w:t xml:space="preserve">=10, the algorithm produced </w:t>
+      </w:r>
+      <w:r>
+        <w:rPr>
+          <w:rFonts w:asciiTheme="minorBidi" w:hAnsiTheme="minorBidi"/>
+          <w:b/>
+          <w:bCs/>
+        </w:rPr>
+        <w:t>22 clusters</w:t>
+      </w:r>
+      <w:r>
+        <w:rPr>
+          <w:rFonts w:asciiTheme="minorBidi" w:hAnsiTheme="minorBidi"/>
+          <w:bCs/>
+        </w:rPr>
+        <w:t xml:space="preserve"> and </w:t>
+      </w:r>
+      <w:r>
+        <w:rPr>
+          <w:rFonts w:asciiTheme="minorBidi" w:hAnsiTheme="minorBidi"/>
+          <w:b/>
+          <w:bCs/>
+        </w:rPr>
+        <w:t>763 outliers</w:t>
+      </w:r>
+      <w:r>
+        <w:rPr>
+          <w:rFonts w:asciiTheme="minorBidi" w:hAnsiTheme="minorBidi"/>
+          <w:b/>
+          <w:bCs/>
         </w:rPr>
         <w:t xml:space="preserve"> </w:t>
       </w:r>
@@ -1298,23 +1611,83 @@
         <w:rPr>
           <w:rFonts w:asciiTheme="minorBidi" w:hAnsiTheme="minorBidi"/>
         </w:rPr>
-        <w:t>Automatically discovers clusters of varying shapes and densities</w:t>
-      </w:r>
-      <w:r>
-        <w:rPr>
-          <w:rFonts w:asciiTheme="minorBidi" w:hAnsiTheme="minorBidi"/>
-        </w:rPr>
-        <w:t xml:space="preserve">. Also, </w:t>
-      </w:r>
-      <w:r>
-        <w:rPr>
-          <w:rFonts w:asciiTheme="minorBidi" w:hAnsiTheme="minorBidi"/>
-        </w:rPr>
-        <w:t>Handles</w:t>
-      </w:r>
-      <w:r>
-        <w:rPr>
-          <w:rFonts w:asciiTheme="minorBidi" w:hAnsiTheme="minorBidi"/>
+        <w:t xml:space="preserve">as shown in </w:t>
+      </w:r>
+      <w:r>
+        <w:rPr>
+          <w:rFonts w:asciiTheme="minorBidi" w:hAnsiTheme="minorBidi"/>
+          <w:b/>
+          <w:bCs/>
+        </w:rPr>
+        <w:t>Figure 4</w:t>
+      </w:r>
+      <w:r>
+        <w:rPr>
+          <w:rFonts w:asciiTheme="minorBidi" w:hAnsiTheme="minorBidi"/>
+          <w:bCs/>
+        </w:rPr>
+        <w:t xml:space="preserve">. Reducing </w:t>
+      </w:r>
+      <w:proofErr w:type="spellStart"/>
+      <w:r>
+        <w:rPr>
+          <w:rFonts w:asciiTheme="minorBidi" w:hAnsiTheme="minorBidi"/>
+          <w:bCs/>
+        </w:rPr>
+        <w:t>min_cluster_size</w:t>
+      </w:r>
+      <w:proofErr w:type="spellEnd"/>
+      <w:r>
+        <w:rPr>
+          <w:rFonts w:asciiTheme="minorBidi" w:hAnsiTheme="minorBidi"/>
+          <w:bCs/>
+        </w:rPr>
+        <w:t xml:space="preserve"> to 30 and </w:t>
+      </w:r>
+      <w:proofErr w:type="spellStart"/>
+      <w:r>
+        <w:rPr>
+          <w:rFonts w:asciiTheme="minorBidi" w:hAnsiTheme="minorBidi"/>
+          <w:bCs/>
+        </w:rPr>
+        <w:t>min_samples</w:t>
+      </w:r>
+      <w:proofErr w:type="spellEnd"/>
+      <w:r>
+        <w:rPr>
+          <w:rFonts w:asciiTheme="minorBidi" w:hAnsiTheme="minorBidi"/>
+          <w:bCs/>
+        </w:rPr>
+        <w:t xml:space="preserve">=10 resulted in </w:t>
+      </w:r>
+      <w:r>
+        <w:rPr>
+          <w:rFonts w:asciiTheme="minorBidi" w:hAnsiTheme="minorBidi"/>
+          <w:b/>
+          <w:bCs/>
+        </w:rPr>
+        <w:t>27 clusters</w:t>
+      </w:r>
+      <w:r>
+        <w:rPr>
+          <w:rFonts w:asciiTheme="minorBidi" w:hAnsiTheme="minorBidi"/>
+          <w:bCs/>
+        </w:rPr>
+        <w:t xml:space="preserve"> and </w:t>
+      </w:r>
+      <w:r>
+        <w:rPr>
+          <w:rFonts w:asciiTheme="minorBidi" w:hAnsiTheme="minorBidi"/>
+          <w:b/>
+          <w:bCs/>
+        </w:rPr>
+        <w:t>601 outliers</w:t>
+      </w:r>
+      <w:r>
+        <w:rPr>
+          <w:rFonts w:asciiTheme="minorBidi" w:hAnsiTheme="minorBidi"/>
+          <w:b/>
+          <w:bCs/>
         </w:rPr>
         <w:t xml:space="preserve"> </w:t>
       </w:r>
@@ -1322,25 +1695,22 @@
         <w:rPr>
           <w:rFonts w:asciiTheme="minorBidi" w:hAnsiTheme="minorBidi"/>
         </w:rPr>
-        <w:t xml:space="preserve">multilingual </w:t>
-      </w:r>
-      <w:r>
-        <w:rPr>
-          <w:rFonts w:asciiTheme="minorBidi" w:hAnsiTheme="minorBidi"/>
-        </w:rPr>
-        <w:t>item names</w:t>
-      </w:r>
-      <w:r>
-        <w:rPr>
-          <w:rFonts w:asciiTheme="minorBidi" w:hAnsiTheme="minorBidi"/>
-        </w:rPr>
-        <w:t xml:space="preserve"> effectively</w:t>
-      </w:r>
-      <w:r>
-        <w:rPr>
-          <w:rFonts w:asciiTheme="minorBidi" w:hAnsiTheme="minorBidi"/>
-        </w:rPr>
-        <w:t>.</w:t>
+        <w:t xml:space="preserve">as shown in </w:t>
+      </w:r>
+      <w:r>
+        <w:rPr>
+          <w:rFonts w:asciiTheme="minorBidi" w:hAnsiTheme="minorBidi"/>
+          <w:b/>
+          <w:bCs/>
+        </w:rPr>
+        <w:t>Figure 5</w:t>
+      </w:r>
+      <w:r>
+        <w:rPr>
+          <w:rFonts w:asciiTheme="minorBidi" w:hAnsiTheme="minorBidi"/>
+          <w:bCs/>
+        </w:rPr>
+        <w:t>. Based on this comparison, I selected the (30, 10) as it provided a better balance between the number of meaningful clusters and the proportion of items classified as noise.</w:t>
       </w:r>
     </w:p>
     <w:p>
@@ -1355,16 +1725,243 @@
       <w:r>
         <w:rPr>
           <w:rFonts w:asciiTheme="minorBidi" w:hAnsiTheme="minorBidi"/>
+          <w:noProof/>
+        </w:rPr>
+        <w:drawing>
+          <wp:anchor distT="0" distB="0" distL="114300" distR="114300" simplePos="0" relativeHeight="251658240" behindDoc="0" locked="0" layoutInCell="1" allowOverlap="1" wp14:anchorId="0C9366D6" wp14:editId="1B6827C9">
+            <wp:simplePos x="0" y="0"/>
+            <wp:positionH relativeFrom="margin">
+              <wp:posOffset>3102561</wp:posOffset>
+            </wp:positionH>
+            <wp:positionV relativeFrom="paragraph">
+              <wp:posOffset>880745</wp:posOffset>
+            </wp:positionV>
+            <wp:extent cx="3158490" cy="2588260"/>
+            <wp:effectExtent l="0" t="0" r="3810" b="2540"/>
+            <wp:wrapTopAndBottom/>
+            <wp:docPr id="1522579818" name="Picture 1" descr="A diagram of a cluster of dots&#10;&#10;AI-generated content may be incorrect."/>
+            <wp:cNvGraphicFramePr>
+              <a:graphicFrameLocks xmlns:a="http://schemas.openxmlformats.org/drawingml/2006/main" noChangeAspect="1"/>
+            </wp:cNvGraphicFramePr>
+            <a:graphic xmlns:a="http://schemas.openxmlformats.org/drawingml/2006/main">
+              <a:graphicData uri="http://schemas.openxmlformats.org/drawingml/2006/picture">
+                <pic:pic xmlns:pic="http://schemas.openxmlformats.org/drawingml/2006/picture">
+                  <pic:nvPicPr>
+                    <pic:cNvPr id="1522579818" name="Picture 1" descr="A diagram of a cluster of dots&#10;&#10;AI-generated content may be incorrect."/>
+                    <pic:cNvPicPr/>
+                  </pic:nvPicPr>
+                  <pic:blipFill>
+                    <a:blip r:embed="rId8">
+                      <a:extLst>
+                        <a:ext uri="{28A0092B-C50C-407E-A947-70E740481C1C}">
+                          <a14:useLocalDpi xmlns:a14="http://schemas.microsoft.com/office/drawing/2010/main" val="0"/>
+                        </a:ext>
+                      </a:extLst>
+                    </a:blip>
+                    <a:stretch>
+                      <a:fillRect/>
+                    </a:stretch>
+                  </pic:blipFill>
+                  <pic:spPr>
+                    <a:xfrm>
+                      <a:off x="0" y="0"/>
+                      <a:ext cx="3158490" cy="2588260"/>
+                    </a:xfrm>
+                    <a:prstGeom prst="rect">
+                      <a:avLst/>
+                    </a:prstGeom>
+                  </pic:spPr>
+                </pic:pic>
+              </a:graphicData>
+            </a:graphic>
+            <wp14:sizeRelH relativeFrom="margin">
+              <wp14:pctWidth>0</wp14:pctWidth>
+            </wp14:sizeRelH>
+            <wp14:sizeRelV relativeFrom="margin">
+              <wp14:pctHeight>0</wp14:pctHeight>
+            </wp14:sizeRelV>
+          </wp:anchor>
+        </w:drawing>
+      </w:r>
+      <w:r>
+        <w:rPr>
+          <w:rFonts w:asciiTheme="minorBidi" w:hAnsiTheme="minorBidi"/>
+          <w:noProof/>
+        </w:rPr>
+        <w:drawing>
+          <wp:anchor distT="0" distB="0" distL="114300" distR="114300" simplePos="0" relativeHeight="251664384" behindDoc="0" locked="0" layoutInCell="1" allowOverlap="1" wp14:anchorId="30F81174" wp14:editId="75A676D1">
+            <wp:simplePos x="0" y="0"/>
+            <wp:positionH relativeFrom="column">
+              <wp:posOffset>-443132</wp:posOffset>
+            </wp:positionH>
+            <wp:positionV relativeFrom="paragraph">
+              <wp:posOffset>887779</wp:posOffset>
+            </wp:positionV>
+            <wp:extent cx="3147060" cy="2573020"/>
+            <wp:effectExtent l="0" t="0" r="0" b="0"/>
+            <wp:wrapTopAndBottom/>
+            <wp:docPr id="2018850228" name="Picture 3"/>
+            <wp:cNvGraphicFramePr>
+              <a:graphicFrameLocks xmlns:a="http://schemas.openxmlformats.org/drawingml/2006/main" noChangeAspect="1"/>
+            </wp:cNvGraphicFramePr>
+            <a:graphic xmlns:a="http://schemas.openxmlformats.org/drawingml/2006/main">
+              <a:graphicData uri="http://schemas.openxmlformats.org/drawingml/2006/picture">
+                <pic:pic xmlns:pic="http://schemas.openxmlformats.org/drawingml/2006/picture">
+                  <pic:nvPicPr>
+                    <pic:cNvPr id="0" name="Picture 4"/>
+                    <pic:cNvPicPr>
+                      <a:picLocks noChangeAspect="1" noChangeArrowheads="1"/>
+                    </pic:cNvPicPr>
+                  </pic:nvPicPr>
+                  <pic:blipFill>
+                    <a:blip r:embed="rId9">
+                      <a:extLst>
+                        <a:ext uri="{28A0092B-C50C-407E-A947-70E740481C1C}">
+                          <a14:useLocalDpi xmlns:a14="http://schemas.microsoft.com/office/drawing/2010/main" val="0"/>
+                        </a:ext>
+                      </a:extLst>
+                    </a:blip>
+                    <a:srcRect/>
+                    <a:stretch>
+                      <a:fillRect/>
+                    </a:stretch>
+                  </pic:blipFill>
+                  <pic:spPr bwMode="auto">
+                    <a:xfrm>
+                      <a:off x="0" y="0"/>
+                      <a:ext cx="3147060" cy="2573020"/>
+                    </a:xfrm>
+                    <a:prstGeom prst="rect">
+                      <a:avLst/>
+                    </a:prstGeom>
+                    <a:noFill/>
+                  </pic:spPr>
+                </pic:pic>
+              </a:graphicData>
+            </a:graphic>
+            <wp14:sizeRelH relativeFrom="margin">
+              <wp14:pctWidth>0</wp14:pctWidth>
+            </wp14:sizeRelH>
+            <wp14:sizeRelV relativeFrom="margin">
+              <wp14:pctHeight>0</wp14:pctHeight>
+            </wp14:sizeRelV>
+          </wp:anchor>
+        </w:drawing>
+      </w:r>
+      <w:r>
+        <w:rPr>
+          <w:rFonts w:asciiTheme="minorBidi" w:hAnsiTheme="minorBidi"/>
           <w:b/>
           <w:bCs/>
         </w:rPr>
-        <w:t xml:space="preserve">Limitation: </w:t>
-      </w:r>
-      <w:r>
-        <w:rPr>
-          <w:rFonts w:asciiTheme="minorBidi" w:hAnsiTheme="minorBidi"/>
-        </w:rPr>
-        <w:t>Some items are classified as noise (label -1). While this avoids misclassification, these outliers require manual review or a secondary handling strategy.</w:t>
+        <w:t xml:space="preserve">Result: </w:t>
+      </w:r>
+      <w:r>
+        <w:rPr>
+          <w:rFonts w:asciiTheme="minorBidi" w:hAnsiTheme="minorBidi"/>
+        </w:rPr>
+        <w:t>Generated clusters that were more coherent and interpretable compared to K-Means, allowing natural categories to emerge without forcing items into arbitrary groups.</w:t>
+      </w:r>
+    </w:p>
+    <w:p>
+      <w:pPr>
+        <w:spacing w:line="360" w:lineRule="auto"/>
+        <w:jc w:val="both"/>
+        <w:rPr>
+          <w:rFonts w:asciiTheme="minorBidi" w:hAnsiTheme="minorBidi"/>
+          <w:sz w:val="20"/>
+          <w:szCs w:val="20"/>
+        </w:rPr>
+      </w:pPr>
+      <w:r>
+        <w:rPr>
+          <w:rFonts w:asciiTheme="minorBidi" w:hAnsiTheme="minorBidi"/>
+        </w:rPr>
+        <w:tab/>
+      </w:r>
+      <w:r>
+        <w:rPr>
+          <w:rFonts w:asciiTheme="minorBidi" w:hAnsiTheme="minorBidi"/>
+          <w:b/>
+          <w:bCs/>
+          <w:sz w:val="20"/>
+          <w:szCs w:val="20"/>
+        </w:rPr>
+        <w:t xml:space="preserve">Figure 4 </w:t>
+      </w:r>
+      <w:r>
+        <w:rPr>
+          <w:rFonts w:asciiTheme="minorBidi" w:hAnsiTheme="minorBidi"/>
+          <w:sz w:val="20"/>
+          <w:szCs w:val="20"/>
+        </w:rPr>
+        <w:t>for (40, 10)</w:t>
+      </w:r>
+      <w:r>
+        <w:rPr>
+          <w:rFonts w:asciiTheme="minorBidi" w:hAnsiTheme="minorBidi"/>
+          <w:sz w:val="20"/>
+          <w:szCs w:val="20"/>
+        </w:rPr>
+        <w:tab/>
+      </w:r>
+      <w:r>
+        <w:rPr>
+          <w:rFonts w:asciiTheme="minorBidi" w:hAnsiTheme="minorBidi"/>
+          <w:sz w:val="20"/>
+          <w:szCs w:val="20"/>
+        </w:rPr>
+        <w:tab/>
+      </w:r>
+      <w:r>
+        <w:rPr>
+          <w:rFonts w:asciiTheme="minorBidi" w:hAnsiTheme="minorBidi"/>
+          <w:sz w:val="20"/>
+          <w:szCs w:val="20"/>
+        </w:rPr>
+        <w:tab/>
+      </w:r>
+      <w:r>
+        <w:rPr>
+          <w:rFonts w:asciiTheme="minorBidi" w:hAnsiTheme="minorBidi"/>
+          <w:sz w:val="20"/>
+          <w:szCs w:val="20"/>
+        </w:rPr>
+        <w:tab/>
+      </w:r>
+      <w:r>
+        <w:rPr>
+          <w:rFonts w:asciiTheme="minorBidi" w:hAnsiTheme="minorBidi"/>
+          <w:sz w:val="20"/>
+          <w:szCs w:val="20"/>
+        </w:rPr>
+        <w:tab/>
+      </w:r>
+      <w:r>
+        <w:rPr>
+          <w:rFonts w:asciiTheme="minorBidi" w:hAnsiTheme="minorBidi"/>
+          <w:sz w:val="20"/>
+          <w:szCs w:val="20"/>
+        </w:rPr>
+        <w:tab/>
+      </w:r>
+      <w:r>
+        <w:rPr>
+          <w:rFonts w:asciiTheme="minorBidi" w:hAnsiTheme="minorBidi"/>
+          <w:b/>
+          <w:bCs/>
+          <w:sz w:val="20"/>
+          <w:szCs w:val="20"/>
+        </w:rPr>
+        <w:t xml:space="preserve">Figure 5 </w:t>
+      </w:r>
+      <w:r>
+        <w:rPr>
+          <w:rFonts w:asciiTheme="minorBidi" w:hAnsiTheme="minorBidi"/>
+          <w:sz w:val="20"/>
+          <w:szCs w:val="20"/>
+        </w:rPr>
+        <w:t>for (30, 10)</w:t>
       </w:r>
     </w:p>
     <w:p>
@@ -1374,216 +1971,32 @@
         <w:jc w:val="both"/>
         <w:rPr>
           <w:rFonts w:asciiTheme="minorBidi" w:hAnsiTheme="minorBidi"/>
-          <w:bCs/>
-        </w:rPr>
-      </w:pPr>
-      <w:r>
-        <w:rPr>
-          <w:rFonts w:asciiTheme="minorBidi" w:hAnsiTheme="minorBidi"/>
-          <w:b/>
-        </w:rPr>
-        <w:t xml:space="preserve">Experiment: </w:t>
-      </w:r>
-      <w:r>
-        <w:rPr>
-          <w:rFonts w:asciiTheme="minorBidi" w:hAnsiTheme="minorBidi"/>
-          <w:bCs/>
-        </w:rPr>
-        <w:t xml:space="preserve">Firstly, </w:t>
-      </w:r>
-      <w:r>
-        <w:rPr>
-          <w:rFonts w:asciiTheme="minorBidi" w:hAnsiTheme="minorBidi"/>
-          <w:bCs/>
-        </w:rPr>
-        <w:t xml:space="preserve">I reduced the high-dimensional multilingual embeddings from 768 to 15 dimensions using UMAP, making the data more suitable for density-based clustering. Next, I applied HDBSCAN with </w:t>
-      </w:r>
-      <w:r>
-        <w:rPr>
-          <w:rFonts w:asciiTheme="minorBidi" w:hAnsiTheme="minorBidi"/>
-          <w:bCs/>
+        </w:rPr>
+      </w:pPr>
+    </w:p>
+    <w:p>
+      <w:pPr>
+        <w:spacing w:line="360" w:lineRule="auto"/>
+        <w:jc w:val="both"/>
+        <w:rPr>
+          <w:rFonts w:asciiTheme="minorBidi" w:hAnsiTheme="minorBidi"/>
+        </w:rPr>
+      </w:pPr>
+    </w:p>
+    <w:p>
+      <w:pPr>
+        <w:pStyle w:val="Heading3"/>
+        <w:spacing w:line="360" w:lineRule="auto"/>
+        <w:jc w:val="both"/>
+        <w:rPr>
+          <w:rFonts w:asciiTheme="minorBidi" w:hAnsiTheme="minorBidi" w:cstheme="minorBidi"/>
+        </w:rPr>
+      </w:pPr>
+      <w:r>
+        <w:rPr>
+          <w:rFonts w:asciiTheme="minorBidi" w:hAnsiTheme="minorBidi" w:cstheme="minorBidi"/>
         </w:rPr>
         <w:lastRenderedPageBreak/>
-        <w:t xml:space="preserve">different parameter settings. With </w:t>
-      </w:r>
-      <w:proofErr w:type="spellStart"/>
-      <w:r>
-        <w:rPr>
-          <w:rFonts w:asciiTheme="minorBidi" w:hAnsiTheme="minorBidi"/>
-          <w:bCs/>
-        </w:rPr>
-        <w:t>min_cluster_size</w:t>
-      </w:r>
-      <w:proofErr w:type="spellEnd"/>
-      <w:r>
-        <w:rPr>
-          <w:rFonts w:asciiTheme="minorBidi" w:hAnsiTheme="minorBidi"/>
-          <w:bCs/>
-        </w:rPr>
-        <w:t xml:space="preserve">=40 and </w:t>
-      </w:r>
-      <w:proofErr w:type="spellStart"/>
-      <w:r>
-        <w:rPr>
-          <w:rFonts w:asciiTheme="minorBidi" w:hAnsiTheme="minorBidi"/>
-          <w:bCs/>
-        </w:rPr>
-        <w:t>min_samples</w:t>
-      </w:r>
-      <w:proofErr w:type="spellEnd"/>
-      <w:r>
-        <w:rPr>
-          <w:rFonts w:asciiTheme="minorBidi" w:hAnsiTheme="minorBidi"/>
-          <w:bCs/>
-        </w:rPr>
-        <w:t xml:space="preserve">=10, the algorithm produced </w:t>
-      </w:r>
-      <w:r>
-        <w:rPr>
-          <w:rFonts w:asciiTheme="minorBidi" w:hAnsiTheme="minorBidi"/>
-          <w:b/>
-          <w:bCs/>
-        </w:rPr>
-        <w:t>22 clusters</w:t>
-      </w:r>
-      <w:r>
-        <w:rPr>
-          <w:rFonts w:asciiTheme="minorBidi" w:hAnsiTheme="minorBidi"/>
-          <w:bCs/>
-        </w:rPr>
-        <w:t xml:space="preserve"> and </w:t>
-      </w:r>
-      <w:r>
-        <w:rPr>
-          <w:rFonts w:asciiTheme="minorBidi" w:hAnsiTheme="minorBidi"/>
-          <w:b/>
-          <w:bCs/>
-        </w:rPr>
-        <w:t>763 outliers</w:t>
-      </w:r>
-      <w:r>
-        <w:rPr>
-          <w:rFonts w:asciiTheme="minorBidi" w:hAnsiTheme="minorBidi"/>
-          <w:bCs/>
-        </w:rPr>
-        <w:t xml:space="preserve">. Reducing </w:t>
-      </w:r>
-      <w:proofErr w:type="spellStart"/>
-      <w:r>
-        <w:rPr>
-          <w:rFonts w:asciiTheme="minorBidi" w:hAnsiTheme="minorBidi"/>
-          <w:bCs/>
-        </w:rPr>
-        <w:t>min_cluster_size</w:t>
-      </w:r>
-      <w:proofErr w:type="spellEnd"/>
-      <w:r>
-        <w:rPr>
-          <w:rFonts w:asciiTheme="minorBidi" w:hAnsiTheme="minorBidi"/>
-          <w:bCs/>
-        </w:rPr>
-        <w:t xml:space="preserve"> to 30 </w:t>
-      </w:r>
-      <w:r>
-        <w:rPr>
-          <w:rFonts w:asciiTheme="minorBidi" w:hAnsiTheme="minorBidi"/>
-          <w:bCs/>
-        </w:rPr>
-        <w:t xml:space="preserve">and </w:t>
-      </w:r>
-      <w:proofErr w:type="spellStart"/>
-      <w:r>
-        <w:rPr>
-          <w:rFonts w:asciiTheme="minorBidi" w:hAnsiTheme="minorBidi"/>
-          <w:bCs/>
-        </w:rPr>
-        <w:t>min_samples</w:t>
-      </w:r>
-      <w:proofErr w:type="spellEnd"/>
-      <w:r>
-        <w:rPr>
-          <w:rFonts w:asciiTheme="minorBidi" w:hAnsiTheme="minorBidi"/>
-          <w:bCs/>
-        </w:rPr>
-        <w:t xml:space="preserve">=10 resulted in </w:t>
-      </w:r>
-      <w:r>
-        <w:rPr>
-          <w:rFonts w:asciiTheme="minorBidi" w:hAnsiTheme="minorBidi"/>
-          <w:b/>
-          <w:bCs/>
-        </w:rPr>
-        <w:t>27 clusters</w:t>
-      </w:r>
-      <w:r>
-        <w:rPr>
-          <w:rFonts w:asciiTheme="minorBidi" w:hAnsiTheme="minorBidi"/>
-          <w:bCs/>
-        </w:rPr>
-        <w:t xml:space="preserve"> and </w:t>
-      </w:r>
-      <w:r>
-        <w:rPr>
-          <w:rFonts w:asciiTheme="minorBidi" w:hAnsiTheme="minorBidi"/>
-          <w:b/>
-          <w:bCs/>
-        </w:rPr>
-        <w:t>601 outliers</w:t>
-      </w:r>
-      <w:r>
-        <w:rPr>
-          <w:rFonts w:asciiTheme="minorBidi" w:hAnsiTheme="minorBidi"/>
-          <w:bCs/>
-        </w:rPr>
-        <w:t>. Based on this comparison, I selected the (30, 10) as it provided a better balance between the number of meaningful clusters and the proportion of items classified as noise.</w:t>
-      </w:r>
-    </w:p>
-    <w:p>
-      <w:pPr>
-        <w:spacing w:line="360" w:lineRule="auto"/>
-        <w:ind w:left="1440"/>
-        <w:jc w:val="both"/>
-        <w:rPr>
-          <w:rFonts w:asciiTheme="minorBidi" w:hAnsiTheme="minorBidi"/>
-        </w:rPr>
-      </w:pPr>
-      <w:r>
-        <w:rPr>
-          <w:rFonts w:asciiTheme="minorBidi" w:hAnsiTheme="minorBidi"/>
-          <w:b/>
-          <w:bCs/>
-        </w:rPr>
-        <w:t xml:space="preserve">Result: </w:t>
-      </w:r>
-      <w:r>
-        <w:rPr>
-          <w:rFonts w:asciiTheme="minorBidi" w:hAnsiTheme="minorBidi"/>
-        </w:rPr>
-        <w:t>Generated clusters that were more coherent and interpretable compared to K-Means, allowing natural categories to emerge without forcing items into arbitrary groups.</w:t>
-      </w:r>
-    </w:p>
-    <w:p>
-      <w:pPr>
-        <w:spacing w:line="360" w:lineRule="auto"/>
-        <w:jc w:val="both"/>
-        <w:rPr>
-          <w:rFonts w:asciiTheme="minorBidi" w:hAnsiTheme="minorBidi"/>
-        </w:rPr>
-      </w:pPr>
-    </w:p>
-    <w:p>
-      <w:pPr>
-        <w:pStyle w:val="Heading3"/>
-        <w:spacing w:line="360" w:lineRule="auto"/>
-        <w:jc w:val="both"/>
-        <w:rPr>
-          <w:rFonts w:asciiTheme="minorBidi" w:hAnsiTheme="minorBidi" w:cstheme="minorBidi"/>
-        </w:rPr>
-      </w:pPr>
-      <w:r>
-        <w:rPr>
-          <w:rFonts w:asciiTheme="minorBidi" w:hAnsiTheme="minorBidi" w:cstheme="minorBidi"/>
-        </w:rPr>
         <w:tab/>
         <w:t>3.4 Cluster Labeling using LLM</w:t>
       </w:r>
@@ -1621,13 +2034,7 @@
         <w:rPr>
           <w:rFonts w:asciiTheme="minorBidi" w:hAnsiTheme="minorBidi"/>
         </w:rPr>
-        <w:t xml:space="preserve"> </w:t>
-      </w:r>
-      <w:r>
-        <w:rPr>
-          <w:rFonts w:asciiTheme="minorBidi" w:hAnsiTheme="minorBidi"/>
-        </w:rPr>
-        <w:t>For each cluster, I randomly selected 10 items as a representative sample. These samples were then passed to a large language model (DeepSeek) with the following prompt:</w:t>
+        <w:t xml:space="preserve"> For each cluster, I randomly selected 10 items as a representative sample. These samples were then passed to a large language model (DeepSeek) with the following prompt:</w:t>
       </w:r>
       <w:r>
         <w:rPr>
@@ -1661,13 +2068,33 @@
         <w:rPr>
           <w:rFonts w:asciiTheme="minorBidi" w:hAnsiTheme="minorBidi"/>
         </w:rPr>
-        <w:t>8</w:t>
-      </w:r>
-      <w:r>
-        <w:rPr>
-          <w:rFonts w:asciiTheme="minorBidi" w:hAnsiTheme="minorBidi"/>
-        </w:rPr>
-        <w:t xml:space="preserve"> clusters were </w:t>
+        <w:t>7</w:t>
+      </w:r>
+      <w:r>
+        <w:rPr>
+          <w:rFonts w:asciiTheme="minorBidi" w:hAnsiTheme="minorBidi"/>
+        </w:rPr>
+        <w:t xml:space="preserve"> clusters</w:t>
+      </w:r>
+      <w:r>
+        <w:rPr>
+          <w:rFonts w:asciiTheme="minorBidi" w:hAnsiTheme="minorBidi"/>
+        </w:rPr>
+        <w:t xml:space="preserve"> and 1 </w:t>
+      </w:r>
+      <w:proofErr w:type="spellStart"/>
+      <w:r>
+        <w:rPr>
+          <w:rFonts w:asciiTheme="minorBidi" w:hAnsiTheme="minorBidi"/>
+        </w:rPr>
+        <w:t>uncategorize</w:t>
+      </w:r>
+      <w:proofErr w:type="spellEnd"/>
+      <w:r>
+        <w:rPr>
+          <w:rFonts w:asciiTheme="minorBidi" w:hAnsiTheme="minorBidi"/>
+        </w:rPr>
+        <w:t xml:space="preserve"> were </w:t>
       </w:r>
       <w:r>
         <w:rPr>
@@ -1679,13 +2106,13 @@
         <w:rPr>
           <w:rFonts w:asciiTheme="minorBidi" w:hAnsiTheme="minorBidi"/>
         </w:rPr>
-        <w:t xml:space="preserve"> into 2</w:t>
-      </w:r>
-      <w:r>
-        <w:rPr>
-          <w:rFonts w:asciiTheme="minorBidi" w:hAnsiTheme="minorBidi"/>
-        </w:rPr>
-        <w:t>2</w:t>
+        <w:t xml:space="preserve"> into </w:t>
+      </w:r>
+      <w:r>
+        <w:rPr>
+          <w:rFonts w:asciiTheme="minorBidi" w:hAnsiTheme="minorBidi"/>
+        </w:rPr>
+        <w:t>21</w:t>
       </w:r>
       <w:r>
         <w:rPr>
@@ -1861,241 +2288,150 @@
         <w:rPr>
           <w:rFonts w:asciiTheme="minorBidi" w:hAnsiTheme="minorBidi"/>
         </w:rPr>
-        <w:t xml:space="preserve">After generating initial category labels using the LLM, I applied rule-based refinement to improve generalization and consistency across clusters. This step </w:t>
-      </w:r>
-      <w:r>
-        <w:rPr>
-          <w:rFonts w:asciiTheme="minorBidi" w:hAnsiTheme="minorBidi"/>
+        <w:t>After generating initial category labels using the LLM, I applied rule-based refinement to improve generalization and consistency across clusters. This step groups closely related clusters under broader, more meaningful categories and corrects minor inconsistencies. For example, clusters such as</w:t>
+      </w:r>
+      <w:r>
+        <w:rPr>
+          <w:rFonts w:asciiTheme="minorBidi" w:hAnsiTheme="minorBidi"/>
+        </w:rPr>
+        <w:t xml:space="preserve"> </w:t>
+      </w:r>
+      <w:r>
+        <w:rPr>
+          <w:rFonts w:asciiTheme="minorBidi" w:hAnsiTheme="minorBidi"/>
+          <w:b/>
+          <w:bCs/>
+        </w:rPr>
+        <w:t>Steel reinforcement bars</w:t>
+      </w:r>
+      <w:r>
+        <w:rPr>
+          <w:rFonts w:asciiTheme="minorBidi" w:hAnsiTheme="minorBidi"/>
+          <w:b/>
+          <w:bCs/>
+        </w:rPr>
+        <w:t xml:space="preserve">, </w:t>
+      </w:r>
+      <w:r>
+        <w:rPr>
+          <w:rFonts w:asciiTheme="minorBidi" w:hAnsiTheme="minorBidi"/>
+          <w:b/>
+          <w:bCs/>
+        </w:rPr>
+        <w:t>Steel rebar</w:t>
+      </w:r>
+      <w:r>
+        <w:rPr>
+          <w:rFonts w:asciiTheme="minorBidi" w:hAnsiTheme="minorBidi"/>
+        </w:rPr>
+        <w:t xml:space="preserve">, and Steel bars were all consolidated under the broader category </w:t>
+      </w:r>
+      <w:r>
+        <w:rPr>
+          <w:rFonts w:asciiTheme="minorBidi" w:hAnsiTheme="minorBidi"/>
+          <w:b/>
+          <w:bCs/>
+        </w:rPr>
+        <w:t>Steel Products.</w:t>
+      </w:r>
+      <w:r>
+        <w:rPr>
+          <w:rFonts w:asciiTheme="minorBidi" w:hAnsiTheme="minorBidi"/>
+          <w:b/>
+          <w:bCs/>
+        </w:rPr>
+        <w:t xml:space="preserve"> </w:t>
+      </w:r>
+      <w:r>
+        <w:rPr>
+          <w:rFonts w:asciiTheme="minorBidi" w:hAnsiTheme="minorBidi"/>
+        </w:rPr>
+        <w:t xml:space="preserve">As a result, we have </w:t>
+      </w:r>
+      <w:r>
+        <w:rPr>
+          <w:rFonts w:asciiTheme="minorBidi" w:hAnsiTheme="minorBidi"/>
+          <w:b/>
+          <w:bCs/>
+        </w:rPr>
+        <w:t>7</w:t>
+      </w:r>
+      <w:r>
+        <w:rPr>
+          <w:rFonts w:asciiTheme="minorBidi" w:hAnsiTheme="minorBidi"/>
+          <w:b/>
+          <w:bCs/>
+        </w:rPr>
+        <w:t xml:space="preserve"> categories</w:t>
+      </w:r>
+      <w:r>
+        <w:rPr>
+          <w:rFonts w:asciiTheme="minorBidi" w:hAnsiTheme="minorBidi"/>
+        </w:rPr>
+        <w:t xml:space="preserve"> including </w:t>
+      </w:r>
+      <w:r>
+        <w:rPr>
+          <w:rFonts w:asciiTheme="minorBidi" w:hAnsiTheme="minorBidi"/>
+          <w:b/>
+          <w:bCs/>
+        </w:rPr>
+        <w:t>'Metal Products', 'Steel Products', 'Electrical Products', 'Construction Materials', 'Plumbing Products', 'Automotive Products', and 'Uncategorized'</w:t>
+      </w:r>
+      <w:r>
+        <w:rPr>
+          <w:rFonts w:asciiTheme="minorBidi" w:hAnsiTheme="minorBidi"/>
+        </w:rPr>
+        <w:t>.</w:t>
+      </w:r>
+    </w:p>
+    <w:p>
+      <w:pPr>
+        <w:spacing w:line="360" w:lineRule="auto"/>
+        <w:ind w:left="720" w:firstLine="720"/>
+        <w:jc w:val="both"/>
+        <w:rPr>
+          <w:rFonts w:asciiTheme="minorBidi" w:hAnsiTheme="minorBidi"/>
+        </w:rPr>
+      </w:pPr>
+    </w:p>
+    <w:p>
+      <w:pPr>
+        <w:pStyle w:val="Heading3"/>
+        <w:spacing w:line="360" w:lineRule="auto"/>
+        <w:jc w:val="both"/>
+        <w:rPr>
+          <w:rFonts w:asciiTheme="minorBidi" w:hAnsiTheme="minorBidi" w:cstheme="minorBidi"/>
+        </w:rPr>
+      </w:pPr>
+      <w:r>
+        <w:rPr>
+          <w:rFonts w:asciiTheme="minorBidi" w:hAnsiTheme="minorBidi" w:cstheme="minorBidi"/>
         </w:rPr>
         <w:lastRenderedPageBreak/>
-        <w:t>groups closely related clusters under broader, more meaningful categories and corrects minor inconsistencies.</w:t>
-      </w:r>
-      <w:r>
-        <w:rPr>
-          <w:rFonts w:asciiTheme="minorBidi" w:hAnsiTheme="minorBidi"/>
-        </w:rPr>
-        <w:t xml:space="preserve"> </w:t>
-      </w:r>
-      <w:r>
-        <w:rPr>
-          <w:rFonts w:asciiTheme="minorBidi" w:hAnsiTheme="minorBidi"/>
-        </w:rPr>
-        <w:t xml:space="preserve">For example, clusters such as Steel profiles, Steel pipes, and Steel bars were all consolidated under the broader category </w:t>
-      </w:r>
-      <w:r>
-        <w:rPr>
-          <w:rFonts w:asciiTheme="minorBidi" w:hAnsiTheme="minorBidi"/>
-          <w:b/>
-          <w:bCs/>
-        </w:rPr>
-        <w:t>Steel Products.</w:t>
-      </w:r>
-      <w:r>
-        <w:rPr>
-          <w:rFonts w:asciiTheme="minorBidi" w:hAnsiTheme="minorBidi"/>
-          <w:b/>
-          <w:bCs/>
-        </w:rPr>
-        <w:t xml:space="preserve"> </w:t>
-      </w:r>
-      <w:r>
-        <w:rPr>
-          <w:rFonts w:asciiTheme="minorBidi" w:hAnsiTheme="minorBidi"/>
-        </w:rPr>
-        <w:t xml:space="preserve">As a result, we have </w:t>
-      </w:r>
-      <w:r>
-        <w:rPr>
-          <w:rFonts w:asciiTheme="minorBidi" w:hAnsiTheme="minorBidi"/>
-          <w:b/>
-          <w:bCs/>
-        </w:rPr>
-        <w:t>8 categories</w:t>
-      </w:r>
-      <w:r>
-        <w:rPr>
-          <w:rFonts w:asciiTheme="minorBidi" w:hAnsiTheme="minorBidi"/>
-        </w:rPr>
-        <w:t xml:space="preserve"> including </w:t>
-      </w:r>
-      <w:r>
-        <w:rPr>
-          <w:rFonts w:asciiTheme="minorBidi" w:hAnsiTheme="minorBidi"/>
-          <w:b/>
-          <w:bCs/>
-        </w:rPr>
-        <w:t>'Metal Products'</w:t>
-      </w:r>
-      <w:r>
-        <w:rPr>
-          <w:rFonts w:asciiTheme="minorBidi" w:hAnsiTheme="minorBidi"/>
-          <w:b/>
-          <w:bCs/>
-        </w:rPr>
-        <w:t>,</w:t>
-      </w:r>
-      <w:r>
-        <w:rPr>
-          <w:rFonts w:asciiTheme="minorBidi" w:hAnsiTheme="minorBidi"/>
-          <w:b/>
-          <w:bCs/>
-        </w:rPr>
-        <w:t xml:space="preserve"> 'Steel Products'</w:t>
-      </w:r>
-      <w:r>
-        <w:rPr>
-          <w:rFonts w:asciiTheme="minorBidi" w:hAnsiTheme="minorBidi"/>
-          <w:b/>
-          <w:bCs/>
-        </w:rPr>
-        <w:t xml:space="preserve">, </w:t>
-      </w:r>
-      <w:r>
-        <w:rPr>
-          <w:rFonts w:asciiTheme="minorBidi" w:hAnsiTheme="minorBidi"/>
-          <w:b/>
-          <w:bCs/>
-        </w:rPr>
-        <w:t>'Hardware Products'</w:t>
-      </w:r>
-      <w:r>
-        <w:rPr>
-          <w:rFonts w:asciiTheme="minorBidi" w:hAnsiTheme="minorBidi"/>
-          <w:b/>
-          <w:bCs/>
-        </w:rPr>
-        <w:t xml:space="preserve">, </w:t>
-      </w:r>
-      <w:r>
-        <w:rPr>
-          <w:rFonts w:asciiTheme="minorBidi" w:hAnsiTheme="minorBidi"/>
-          <w:b/>
-          <w:bCs/>
-        </w:rPr>
-        <w:t>'Electrical Products'</w:t>
-      </w:r>
-      <w:r>
-        <w:rPr>
-          <w:rFonts w:asciiTheme="minorBidi" w:hAnsiTheme="minorBidi"/>
-          <w:b/>
-          <w:bCs/>
-        </w:rPr>
-        <w:t xml:space="preserve">, </w:t>
-      </w:r>
-      <w:r>
-        <w:rPr>
-          <w:rFonts w:asciiTheme="minorBidi" w:hAnsiTheme="minorBidi"/>
-          <w:b/>
-          <w:bCs/>
-        </w:rPr>
-        <w:t>'Construction Materials'</w:t>
-      </w:r>
-      <w:r>
-        <w:rPr>
-          <w:rFonts w:asciiTheme="minorBidi" w:hAnsiTheme="minorBidi"/>
-          <w:b/>
-          <w:bCs/>
-        </w:rPr>
-        <w:t xml:space="preserve">, </w:t>
-      </w:r>
-      <w:r>
-        <w:rPr>
-          <w:rFonts w:asciiTheme="minorBidi" w:hAnsiTheme="minorBidi"/>
-          <w:b/>
-          <w:bCs/>
-        </w:rPr>
-        <w:t>'Plumbing Products'</w:t>
-      </w:r>
-      <w:r>
-        <w:rPr>
-          <w:rFonts w:asciiTheme="minorBidi" w:hAnsiTheme="minorBidi"/>
-          <w:b/>
-          <w:bCs/>
-        </w:rPr>
-        <w:t>,</w:t>
-      </w:r>
-      <w:r>
-        <w:rPr>
-          <w:rFonts w:asciiTheme="minorBidi" w:hAnsiTheme="minorBidi"/>
-          <w:b/>
-          <w:bCs/>
-        </w:rPr>
-        <w:t xml:space="preserve"> 'Automotive Products'</w:t>
-      </w:r>
-      <w:r>
-        <w:rPr>
-          <w:rFonts w:asciiTheme="minorBidi" w:hAnsiTheme="minorBidi"/>
-          <w:b/>
-          <w:bCs/>
-        </w:rPr>
-        <w:t xml:space="preserve">, and </w:t>
-      </w:r>
-      <w:r>
-        <w:rPr>
-          <w:rFonts w:asciiTheme="minorBidi" w:hAnsiTheme="minorBidi"/>
-          <w:b/>
-          <w:bCs/>
-        </w:rPr>
-        <w:t>'Uncategorized'</w:t>
-      </w:r>
-      <w:r>
-        <w:rPr>
-          <w:rFonts w:asciiTheme="minorBidi" w:hAnsiTheme="minorBidi"/>
-        </w:rPr>
-        <w:t>.</w:t>
-      </w:r>
-    </w:p>
-    <w:p>
-      <w:pPr>
-        <w:spacing w:line="360" w:lineRule="auto"/>
-        <w:ind w:left="720" w:firstLine="720"/>
-        <w:jc w:val="both"/>
-        <w:rPr>
-          <w:rFonts w:asciiTheme="minorBidi" w:hAnsiTheme="minorBidi"/>
-        </w:rPr>
-      </w:pPr>
-    </w:p>
-    <w:p>
-      <w:pPr>
-        <w:pStyle w:val="Heading3"/>
-        <w:spacing w:line="360" w:lineRule="auto"/>
-        <w:jc w:val="both"/>
+        <w:tab/>
+      </w:r>
+      <w:r>
         <w:rPr>
           <w:rFonts w:asciiTheme="minorBidi" w:hAnsiTheme="minorBidi" w:cstheme="minorBidi"/>
         </w:rPr>
-      </w:pPr>
-      <w:r>
-        <w:rPr>
-          <w:rFonts w:asciiTheme="minorBidi" w:hAnsiTheme="minorBidi" w:cstheme="minorBidi"/>
+        <w:t>3.6 Comparison with Alternative Approaches</w:t>
+      </w:r>
+    </w:p>
+    <w:p>
+      <w:pPr>
+        <w:spacing w:line="360" w:lineRule="auto"/>
+        <w:ind w:left="720"/>
+        <w:jc w:val="both"/>
+        <w:rPr>
+          <w:rFonts w:asciiTheme="minorBidi" w:hAnsiTheme="minorBidi"/>
+        </w:rPr>
+      </w:pPr>
+      <w:r>
+        <w:rPr>
+          <w:rFonts w:asciiTheme="minorBidi" w:hAnsiTheme="minorBidi"/>
         </w:rPr>
         <w:tab/>
-      </w:r>
-      <w:r>
-        <w:rPr>
-          <w:rFonts w:asciiTheme="minorBidi" w:hAnsiTheme="minorBidi" w:cstheme="minorBidi"/>
-        </w:rPr>
-        <w:t>3.6 Comparison with Alternative Approaches</w:t>
-      </w:r>
-    </w:p>
-    <w:p>
-      <w:pPr>
-        <w:spacing w:line="360" w:lineRule="auto"/>
-        <w:ind w:left="720"/>
-        <w:jc w:val="both"/>
-        <w:rPr>
-          <w:rFonts w:asciiTheme="minorBidi" w:hAnsiTheme="minorBidi"/>
-        </w:rPr>
-      </w:pPr>
-      <w:r>
-        <w:rPr>
-          <w:rFonts w:asciiTheme="minorBidi" w:hAnsiTheme="minorBidi"/>
-        </w:rPr>
-        <w:tab/>
-      </w:r>
-      <w:r>
-        <w:rPr>
-          <w:rFonts w:asciiTheme="minorBidi" w:hAnsiTheme="minorBidi"/>
-        </w:rPr>
         <w:t>While developing my item categorization methodology, I considered several alternative approaches and weighed their pros and cons against the chosen hybrid approach:</w:t>
       </w:r>
     </w:p>
@@ -2118,47 +2454,7 @@
           <w:b/>
           <w:bCs/>
         </w:rPr>
-        <w:t>C</w:t>
-      </w:r>
-      <w:r>
-        <w:rPr>
-          <w:rFonts w:asciiTheme="minorBidi" w:hAnsiTheme="minorBidi"/>
-          <w:b/>
-          <w:bCs/>
-        </w:rPr>
-        <w:t xml:space="preserve">lustering </w:t>
-      </w:r>
-      <w:r>
-        <w:rPr>
-          <w:rFonts w:asciiTheme="minorBidi" w:hAnsiTheme="minorBidi"/>
-          <w:b/>
-          <w:bCs/>
-        </w:rPr>
-        <w:t>T</w:t>
-      </w:r>
-      <w:r>
-        <w:rPr>
-          <w:rFonts w:asciiTheme="minorBidi" w:hAnsiTheme="minorBidi"/>
-          <w:b/>
-          <w:bCs/>
-        </w:rPr>
-        <w:t xml:space="preserve">ext </w:t>
-      </w:r>
-      <w:r>
-        <w:rPr>
-          <w:rFonts w:asciiTheme="minorBidi" w:hAnsiTheme="minorBidi"/>
-          <w:b/>
-          <w:bCs/>
-        </w:rPr>
-        <w:t>E</w:t>
-      </w:r>
-      <w:r>
-        <w:rPr>
-          <w:rFonts w:asciiTheme="minorBidi" w:hAnsiTheme="minorBidi"/>
-          <w:b/>
-          <w:bCs/>
-        </w:rPr>
-        <w:t xml:space="preserve">mbeddings Alone </w:t>
+        <w:t xml:space="preserve">Clustering Text Embeddings Alone </w:t>
       </w:r>
     </w:p>
     <w:p>
@@ -2313,14 +2609,7 @@
           <w:rStyle w:val="Strong"/>
           <w:rFonts w:asciiTheme="minorBidi" w:eastAsiaTheme="majorEastAsia" w:hAnsiTheme="minorBidi" w:cstheme="minorBidi"/>
         </w:rPr>
-        <w:t xml:space="preserve">LLM-Based Categorization </w:t>
-      </w:r>
-      <w:r>
-        <w:rPr>
-          <w:rStyle w:val="Strong"/>
-          <w:rFonts w:asciiTheme="minorBidi" w:eastAsiaTheme="majorEastAsia" w:hAnsiTheme="minorBidi" w:cstheme="minorBidi"/>
-        </w:rPr>
-        <w:t>Alone</w:t>
+        <w:t>LLM-Based Categorization Alone</w:t>
       </w:r>
     </w:p>
     <w:p>
@@ -2374,19 +2663,7 @@
         <w:rPr>
           <w:rFonts w:asciiTheme="minorBidi" w:hAnsiTheme="minorBidi" w:cstheme="minorBidi"/>
         </w:rPr>
-        <w:t xml:space="preserve"> Can leverage LLM understanding for messy or multilingual text</w:t>
-      </w:r>
-      <w:r>
-        <w:rPr>
-          <w:rFonts w:asciiTheme="minorBidi" w:hAnsiTheme="minorBidi" w:cstheme="minorBidi"/>
-        </w:rPr>
-        <w:t>,</w:t>
-      </w:r>
-      <w:r>
-        <w:rPr>
-          <w:rFonts w:asciiTheme="minorBidi" w:hAnsiTheme="minorBidi" w:cstheme="minorBidi"/>
-        </w:rPr>
-        <w:t xml:space="preserve"> interpretable labels.</w:t>
+        <w:t xml:space="preserve"> Can leverage LLM understanding for messy or multilingual text, interpretable labels.</w:t>
       </w:r>
     </w:p>
     <w:p>
@@ -2413,31 +2690,7 @@
         <w:rPr>
           <w:rFonts w:asciiTheme="minorBidi" w:hAnsiTheme="minorBidi" w:cstheme="minorBidi"/>
         </w:rPr>
-        <w:t xml:space="preserve"> Computationally expensive for large datasets</w:t>
-      </w:r>
-      <w:r>
-        <w:rPr>
-          <w:rFonts w:asciiTheme="minorBidi" w:hAnsiTheme="minorBidi" w:cstheme="minorBidi"/>
-        </w:rPr>
-        <w:t>,</w:t>
-      </w:r>
-      <w:r>
-        <w:rPr>
-          <w:rFonts w:asciiTheme="minorBidi" w:hAnsiTheme="minorBidi" w:cstheme="minorBidi"/>
-        </w:rPr>
-        <w:t xml:space="preserve"> may produce inconsistent categories without structured guidance</w:t>
-      </w:r>
-      <w:r>
-        <w:rPr>
-          <w:rFonts w:asciiTheme="minorBidi" w:hAnsiTheme="minorBidi" w:cstheme="minorBidi"/>
-        </w:rPr>
-        <w:t>,</w:t>
-      </w:r>
-      <w:r>
-        <w:rPr>
-          <w:rFonts w:asciiTheme="minorBidi" w:hAnsiTheme="minorBidi" w:cstheme="minorBidi"/>
-        </w:rPr>
-        <w:t xml:space="preserve"> less scalable without.</w:t>
+        <w:t xml:space="preserve"> Computationally expensive for large datasets, may produce inconsistent categories without structured guidance, less scalable without.</w:t>
       </w:r>
     </w:p>
     <w:p>
@@ -2458,38 +2711,13 @@
           <w:rStyle w:val="Strong"/>
           <w:rFonts w:asciiTheme="minorBidi" w:eastAsiaTheme="majorEastAsia" w:hAnsiTheme="minorBidi" w:cstheme="minorBidi"/>
         </w:rPr>
-        <w:lastRenderedPageBreak/>
         <w:t>Reason for not choosing:</w:t>
       </w:r>
       <w:r>
         <w:rPr>
           <w:rFonts w:asciiTheme="minorBidi" w:hAnsiTheme="minorBidi" w:cstheme="minorBidi"/>
         </w:rPr>
-        <w:t xml:space="preserve"> While </w:t>
-      </w:r>
-      <w:r>
-        <w:rPr>
-          <w:rFonts w:asciiTheme="minorBidi" w:hAnsiTheme="minorBidi" w:cstheme="minorBidi"/>
-        </w:rPr>
-        <w:t>effective</w:t>
-      </w:r>
-      <w:r>
-        <w:rPr>
-          <w:rFonts w:asciiTheme="minorBidi" w:hAnsiTheme="minorBidi" w:cstheme="minorBidi"/>
-        </w:rPr>
-        <w:t xml:space="preserve"> labeling, using LLMs alone on large datasets is </w:t>
-      </w:r>
-      <w:r>
-        <w:rPr>
-          <w:rFonts w:asciiTheme="minorBidi" w:hAnsiTheme="minorBidi" w:cstheme="minorBidi"/>
-        </w:rPr>
-        <w:t xml:space="preserve">expensive and </w:t>
-      </w:r>
-      <w:r>
-        <w:rPr>
-          <w:rFonts w:asciiTheme="minorBidi" w:hAnsiTheme="minorBidi" w:cstheme="minorBidi"/>
-        </w:rPr>
-        <w:t>inefficient and may result in overlapping or redundant categories.</w:t>
+        <w:t xml:space="preserve"> While effective labeling, using LLMs alone on large datasets is expensive and inefficient and may result in overlapping or redundant categories.</w:t>
       </w:r>
     </w:p>
     <w:p>
@@ -2510,14 +2738,7 @@
           <w:rStyle w:val="Strong"/>
           <w:rFonts w:asciiTheme="minorBidi" w:eastAsiaTheme="majorEastAsia" w:hAnsiTheme="minorBidi" w:cstheme="minorBidi"/>
         </w:rPr>
-        <w:t>Rule-Based Categorization</w:t>
-      </w:r>
-      <w:r>
-        <w:rPr>
-          <w:rStyle w:val="Strong"/>
-          <w:rFonts w:asciiTheme="minorBidi" w:eastAsiaTheme="majorEastAsia" w:hAnsiTheme="minorBidi" w:cstheme="minorBidi"/>
-        </w:rPr>
-        <w:t xml:space="preserve"> Alone</w:t>
+        <w:t>Rule-Based Categorization Alone</w:t>
       </w:r>
     </w:p>
     <w:p>
@@ -2565,6 +2786,7 @@
           <w:rStyle w:val="Strong"/>
           <w:rFonts w:asciiTheme="minorBidi" w:eastAsiaTheme="majorEastAsia" w:hAnsiTheme="minorBidi" w:cstheme="minorBidi"/>
         </w:rPr>
+        <w:lastRenderedPageBreak/>
         <w:t>Pros:</w:t>
       </w:r>
       <w:r>
@@ -2741,7 +2963,13 @@
         <w:rPr>
           <w:rFonts w:asciiTheme="minorBidi" w:hAnsiTheme="minorBidi" w:cstheme="minorBidi"/>
         </w:rPr>
-        <w:t>The chosen hybrid methodology combines the strengths of clustering, LLMs, and rule-based refinement:</w:t>
+        <w:t>The chosen hybrid methodology combines the strengths of clustering, LLMs, and rule-based refinement</w:t>
+      </w:r>
+      <w:r>
+        <w:rPr>
+          <w:rFonts w:asciiTheme="minorBidi" w:hAnsiTheme="minorBidi" w:cstheme="minorBidi"/>
+        </w:rPr>
+        <w:t>.</w:t>
       </w:r>
     </w:p>
     <w:p>
@@ -2762,14 +2990,7 @@
           <w:rStyle w:val="Strong"/>
           <w:rFonts w:asciiTheme="minorBidi" w:eastAsiaTheme="majorEastAsia" w:hAnsiTheme="minorBidi" w:cstheme="minorBidi"/>
         </w:rPr>
-        <w:t>Clustering</w:t>
-      </w:r>
-      <w:r>
-        <w:rPr>
-          <w:rStyle w:val="Strong"/>
-          <w:rFonts w:asciiTheme="minorBidi" w:eastAsiaTheme="majorEastAsia" w:hAnsiTheme="minorBidi" w:cstheme="minorBidi"/>
-        </w:rPr>
-        <w:t xml:space="preserve"> multilingual embeddings</w:t>
+        <w:t>Clustering multilingual embeddings</w:t>
       </w:r>
       <w:r>
         <w:rPr>
@@ -2803,19 +3024,7 @@
         <w:rPr>
           <w:rFonts w:asciiTheme="minorBidi" w:eastAsiaTheme="majorEastAsia" w:hAnsiTheme="minorBidi" w:cstheme="minorBidi"/>
         </w:rPr>
-        <w:t xml:space="preserve"> gives interpretable, human</w:t>
-      </w:r>
-      <w:r>
-        <w:rPr>
-          <w:rFonts w:asciiTheme="minorBidi" w:eastAsiaTheme="majorEastAsia" w:hAnsiTheme="minorBidi" w:cstheme="minorBidi"/>
-        </w:rPr>
-        <w:t xml:space="preserve"> </w:t>
-      </w:r>
-      <w:r>
-        <w:rPr>
-          <w:rFonts w:asciiTheme="minorBidi" w:eastAsiaTheme="majorEastAsia" w:hAnsiTheme="minorBidi" w:cstheme="minorBidi"/>
-        </w:rPr>
-        <w:t>readable category names while handling multilingual and messy text, though it adds some computational cost.</w:t>
+        <w:t xml:space="preserve"> gives interpretable, human readable category names while handling multilingual and messy text, though it adds some computational cost.</w:t>
       </w:r>
     </w:p>
     <w:p>
@@ -2860,33 +3069,1137 @@
         <w:rPr>
           <w:rFonts w:asciiTheme="minorBidi" w:eastAsiaTheme="majorEastAsia" w:hAnsiTheme="minorBidi" w:cstheme="minorBidi"/>
         </w:rPr>
+        <w:t>This combination strikes a balance between automation, interpretability, robustness, and cost-efficiency. It scales well to large, dynamic datasets and is particularly effective for messy, multilingual procurement data, where neither pure automation nor manual rules alone would be sufficient or cost-effective.</w:t>
+      </w:r>
+      <w:r>
+        <w:rPr>
+          <w:rFonts w:asciiTheme="minorBidi" w:eastAsiaTheme="majorEastAsia" w:hAnsiTheme="minorBidi" w:cstheme="minorBidi"/>
+        </w:rPr>
+        <w:t xml:space="preserve"> </w:t>
+      </w:r>
+    </w:p>
+    <w:p>
+      <w:pPr>
+        <w:pStyle w:val="NormalWeb"/>
+        <w:spacing w:line="360" w:lineRule="auto"/>
+        <w:ind w:left="720"/>
+        <w:jc w:val="both"/>
+        <w:rPr>
+          <w:rFonts w:asciiTheme="minorBidi" w:eastAsiaTheme="majorEastAsia" w:hAnsiTheme="minorBidi" w:cstheme="minorBidi"/>
+        </w:rPr>
+      </w:pPr>
+      <w:r>
+        <w:rPr>
+          <w:rFonts w:asciiTheme="minorBidi" w:eastAsiaTheme="majorEastAsia" w:hAnsiTheme="minorBidi" w:cstheme="minorBidi"/>
+          <w:b/>
+          <w:bCs/>
+        </w:rPr>
+        <w:t>Limitation:</w:t>
+      </w:r>
+      <w:r>
+        <w:rPr>
+          <w:rFonts w:asciiTheme="minorBidi" w:eastAsiaTheme="majorEastAsia" w:hAnsiTheme="minorBidi" w:cstheme="minorBidi"/>
+        </w:rPr>
+        <w:t xml:space="preserve"> Despite its strengths, the methodology leaves 601 outlier items uncategorized. These outliers still require human review or an alternative solution to be fully classified.</w:t>
+      </w:r>
+    </w:p>
+    <w:p>
+      <w:pPr>
+        <w:pStyle w:val="Heading2"/>
+        <w:spacing w:line="360" w:lineRule="auto"/>
+        <w:jc w:val="both"/>
+        <w:rPr>
+          <w:rFonts w:asciiTheme="minorBidi" w:hAnsiTheme="minorBidi" w:cstheme="minorBidi"/>
+        </w:rPr>
+      </w:pPr>
+      <w:r>
+        <w:rPr>
+          <w:rFonts w:asciiTheme="minorBidi" w:hAnsiTheme="minorBidi" w:cstheme="minorBidi"/>
+        </w:rPr>
         <w:lastRenderedPageBreak/>
-        <w:t>This combination strikes a balance between automation, interpretability, robustness, and cost-efficiency. It scales well to large, dynamic datasets and is particularly effective for messy, multilingual procurement data, where neither pure automation nor manual rules alone would be sufficient or cost-effective.</w:t>
+        <w:t>4. Analysis &amp; Insights</w:t>
+      </w:r>
+    </w:p>
+    <w:p>
+      <w:pPr>
+        <w:spacing w:line="360" w:lineRule="auto"/>
+        <w:jc w:val="both"/>
+        <w:rPr>
+          <w:rFonts w:asciiTheme="minorBidi" w:hAnsiTheme="minorBidi"/>
+        </w:rPr>
+      </w:pPr>
+    </w:p>
+    <w:p>
+      <w:pPr>
+        <w:pStyle w:val="Heading3"/>
+        <w:spacing w:line="360" w:lineRule="auto"/>
+        <w:jc w:val="both"/>
+        <w:rPr>
+          <w:rFonts w:asciiTheme="minorBidi" w:hAnsiTheme="minorBidi" w:cstheme="minorBidi"/>
+        </w:rPr>
+      </w:pPr>
+      <w:r>
+        <w:rPr>
+          <w:rFonts w:asciiTheme="minorBidi" w:hAnsiTheme="minorBidi" w:cstheme="minorBidi"/>
+        </w:rPr>
+        <w:t>4.</w:t>
+      </w:r>
+      <w:r>
+        <w:rPr>
+          <w:rFonts w:asciiTheme="minorBidi" w:hAnsiTheme="minorBidi" w:cstheme="minorBidi"/>
+        </w:rPr>
+        <w:t>1. Spend Concentration</w:t>
+      </w:r>
+    </w:p>
+    <w:p>
+      <w:pPr>
+        <w:spacing w:line="360" w:lineRule="auto"/>
+        <w:ind w:left="360"/>
+        <w:jc w:val="both"/>
+        <w:rPr>
+          <w:rFonts w:asciiTheme="minorBidi" w:hAnsiTheme="minorBidi"/>
+        </w:rPr>
+      </w:pPr>
+      <w:r>
+        <w:rPr>
+          <w:rFonts w:asciiTheme="minorBidi" w:hAnsiTheme="minorBidi"/>
+        </w:rPr>
+        <w:drawing>
+          <wp:anchor distT="0" distB="0" distL="114300" distR="114300" simplePos="0" relativeHeight="251667456" behindDoc="0" locked="0" layoutInCell="1" allowOverlap="1" wp14:anchorId="7FEE4D37" wp14:editId="700CC731">
+            <wp:simplePos x="0" y="0"/>
+            <wp:positionH relativeFrom="column">
+              <wp:posOffset>3206408</wp:posOffset>
+            </wp:positionH>
+            <wp:positionV relativeFrom="paragraph">
+              <wp:posOffset>1473200</wp:posOffset>
+            </wp:positionV>
+            <wp:extent cx="3207385" cy="2408555"/>
+            <wp:effectExtent l="0" t="0" r="0" b="0"/>
+            <wp:wrapTopAndBottom/>
+            <wp:docPr id="635205202" name="Picture 1" descr="A graph of a bar graph&#10;&#10;AI-generated content may be incorrect."/>
+            <wp:cNvGraphicFramePr>
+              <a:graphicFrameLocks xmlns:a="http://schemas.openxmlformats.org/drawingml/2006/main" noChangeAspect="1"/>
+            </wp:cNvGraphicFramePr>
+            <a:graphic xmlns:a="http://schemas.openxmlformats.org/drawingml/2006/main">
+              <a:graphicData uri="http://schemas.openxmlformats.org/drawingml/2006/picture">
+                <pic:pic xmlns:pic="http://schemas.openxmlformats.org/drawingml/2006/picture">
+                  <pic:nvPicPr>
+                    <pic:cNvPr id="635205202" name="Picture 1" descr="A graph of a bar graph&#10;&#10;AI-generated content may be incorrect."/>
+                    <pic:cNvPicPr/>
+                  </pic:nvPicPr>
+                  <pic:blipFill>
+                    <a:blip r:embed="rId10">
+                      <a:extLst>
+                        <a:ext uri="{28A0092B-C50C-407E-A947-70E740481C1C}">
+                          <a14:useLocalDpi xmlns:a14="http://schemas.microsoft.com/office/drawing/2010/main" val="0"/>
+                        </a:ext>
+                      </a:extLst>
+                    </a:blip>
+                    <a:stretch>
+                      <a:fillRect/>
+                    </a:stretch>
+                  </pic:blipFill>
+                  <pic:spPr>
+                    <a:xfrm>
+                      <a:off x="0" y="0"/>
+                      <a:ext cx="3207385" cy="2408555"/>
+                    </a:xfrm>
+                    <a:prstGeom prst="rect">
+                      <a:avLst/>
+                    </a:prstGeom>
+                  </pic:spPr>
+                </pic:pic>
+              </a:graphicData>
+            </a:graphic>
+            <wp14:sizeRelH relativeFrom="margin">
+              <wp14:pctWidth>0</wp14:pctWidth>
+            </wp14:sizeRelH>
+            <wp14:sizeRelV relativeFrom="margin">
+              <wp14:pctHeight>0</wp14:pctHeight>
+            </wp14:sizeRelV>
+          </wp:anchor>
+        </w:drawing>
+      </w:r>
+      <w:r>
+        <w:rPr>
+          <w:rFonts w:asciiTheme="minorBidi" w:hAnsiTheme="minorBidi"/>
+        </w:rPr>
+        <w:drawing>
+          <wp:anchor distT="0" distB="0" distL="114300" distR="114300" simplePos="0" relativeHeight="251666432" behindDoc="0" locked="0" layoutInCell="1" allowOverlap="1" wp14:anchorId="49768E4D" wp14:editId="43417DA3">
+            <wp:simplePos x="0" y="0"/>
+            <wp:positionH relativeFrom="column">
+              <wp:posOffset>-612188</wp:posOffset>
+            </wp:positionH>
+            <wp:positionV relativeFrom="paragraph">
+              <wp:posOffset>1494692</wp:posOffset>
+            </wp:positionV>
+            <wp:extent cx="3551555" cy="2389505"/>
+            <wp:effectExtent l="0" t="0" r="0" b="0"/>
+            <wp:wrapTopAndBottom/>
+            <wp:docPr id="1004367328" name="Picture 1" descr="A pie chart with numbers and text&#10;&#10;AI-generated content may be incorrect."/>
+            <wp:cNvGraphicFramePr>
+              <a:graphicFrameLocks xmlns:a="http://schemas.openxmlformats.org/drawingml/2006/main" noChangeAspect="1"/>
+            </wp:cNvGraphicFramePr>
+            <a:graphic xmlns:a="http://schemas.openxmlformats.org/drawingml/2006/main">
+              <a:graphicData uri="http://schemas.openxmlformats.org/drawingml/2006/picture">
+                <pic:pic xmlns:pic="http://schemas.openxmlformats.org/drawingml/2006/picture">
+                  <pic:nvPicPr>
+                    <pic:cNvPr id="1004367328" name="Picture 1" descr="A pie chart with numbers and text&#10;&#10;AI-generated content may be incorrect."/>
+                    <pic:cNvPicPr/>
+                  </pic:nvPicPr>
+                  <pic:blipFill>
+                    <a:blip r:embed="rId11">
+                      <a:extLst>
+                        <a:ext uri="{28A0092B-C50C-407E-A947-70E740481C1C}">
+                          <a14:useLocalDpi xmlns:a14="http://schemas.microsoft.com/office/drawing/2010/main" val="0"/>
+                        </a:ext>
+                      </a:extLst>
+                    </a:blip>
+                    <a:stretch>
+                      <a:fillRect/>
+                    </a:stretch>
+                  </pic:blipFill>
+                  <pic:spPr>
+                    <a:xfrm>
+                      <a:off x="0" y="0"/>
+                      <a:ext cx="3551555" cy="2389505"/>
+                    </a:xfrm>
+                    <a:prstGeom prst="rect">
+                      <a:avLst/>
+                    </a:prstGeom>
+                  </pic:spPr>
+                </pic:pic>
+              </a:graphicData>
+            </a:graphic>
+            <wp14:sizeRelH relativeFrom="margin">
+              <wp14:pctWidth>0</wp14:pctWidth>
+            </wp14:sizeRelH>
+            <wp14:sizeRelV relativeFrom="margin">
+              <wp14:pctHeight>0</wp14:pctHeight>
+            </wp14:sizeRelV>
+          </wp:anchor>
+        </w:drawing>
+      </w:r>
+      <w:r>
+        <w:rPr>
+          <w:rFonts w:asciiTheme="minorBidi" w:hAnsiTheme="minorBidi"/>
+        </w:rPr>
+        <w:t xml:space="preserve">The spend distribution across categories shows a significant concentration in a few key areas. Steel Products alone accounts for </w:t>
+      </w:r>
+      <w:r>
+        <w:rPr>
+          <w:rFonts w:asciiTheme="minorBidi" w:hAnsiTheme="minorBidi"/>
+          <w:b/>
+          <w:bCs/>
+        </w:rPr>
+        <w:t>48.4%</w:t>
+      </w:r>
+      <w:r>
+        <w:rPr>
+          <w:rFonts w:asciiTheme="minorBidi" w:hAnsiTheme="minorBidi"/>
+        </w:rPr>
+        <w:t xml:space="preserve"> of total spend, followed by Construction Materials at </w:t>
+      </w:r>
+      <w:r>
+        <w:rPr>
+          <w:rFonts w:asciiTheme="minorBidi" w:hAnsiTheme="minorBidi"/>
+          <w:b/>
+          <w:bCs/>
+        </w:rPr>
+        <w:t>23.5%</w:t>
+      </w:r>
+      <w:r>
+        <w:rPr>
+          <w:rFonts w:asciiTheme="minorBidi" w:hAnsiTheme="minorBidi"/>
+        </w:rPr>
+        <w:t xml:space="preserve">, and Uncategorized items at </w:t>
+      </w:r>
+      <w:r>
+        <w:rPr>
+          <w:rFonts w:asciiTheme="minorBidi" w:hAnsiTheme="minorBidi"/>
+          <w:b/>
+          <w:bCs/>
+        </w:rPr>
+        <w:t>21.1%</w:t>
+      </w:r>
+      <w:r>
+        <w:rPr>
+          <w:rFonts w:asciiTheme="minorBidi" w:hAnsiTheme="minorBidi"/>
+        </w:rPr>
+        <w:t xml:space="preserve">. Together, these three categories make up </w:t>
+      </w:r>
+      <w:r>
+        <w:rPr>
+          <w:rFonts w:asciiTheme="minorBidi" w:hAnsiTheme="minorBidi"/>
+          <w:b/>
+          <w:bCs/>
+        </w:rPr>
+        <w:t>over 92%</w:t>
+      </w:r>
+      <w:r>
+        <w:rPr>
+          <w:rFonts w:asciiTheme="minorBidi" w:hAnsiTheme="minorBidi"/>
+        </w:rPr>
+        <w:t xml:space="preserve"> of the total procurement spend, indicating that most of the budget is focused on a small set of categories.</w:t>
+      </w:r>
+      <w:r>
+        <w:rPr>
+          <w:noProof/>
+        </w:rPr>
+        <w:t xml:space="preserve"> </w:t>
+      </w:r>
+    </w:p>
+    <w:p>
+      <w:pPr>
+        <w:spacing w:line="360" w:lineRule="auto"/>
+        <w:ind w:left="360"/>
+        <w:jc w:val="both"/>
+        <w:rPr>
+          <w:rFonts w:asciiTheme="minorBidi" w:hAnsiTheme="minorBidi"/>
+          <w:sz w:val="20"/>
+          <w:szCs w:val="20"/>
+        </w:rPr>
+      </w:pPr>
+      <w:r>
+        <w:rPr>
+          <w:rFonts w:asciiTheme="minorBidi" w:hAnsiTheme="minorBidi"/>
+          <w:b/>
+          <w:bCs/>
+        </w:rPr>
+        <w:t>F</w:t>
+      </w:r>
+      <w:r>
+        <w:rPr>
+          <w:rFonts w:asciiTheme="minorBidi" w:hAnsiTheme="minorBidi"/>
+          <w:b/>
+          <w:bCs/>
+          <w:sz w:val="20"/>
+          <w:szCs w:val="20"/>
+        </w:rPr>
+        <w:t xml:space="preserve">igure 6 </w:t>
+      </w:r>
+      <w:r>
+        <w:rPr>
+          <w:rFonts w:asciiTheme="minorBidi" w:hAnsiTheme="minorBidi"/>
+          <w:sz w:val="20"/>
+          <w:szCs w:val="20"/>
+        </w:rPr>
+        <w:t>spend percentage</w:t>
+      </w:r>
+      <w:r>
+        <w:rPr>
+          <w:rFonts w:asciiTheme="minorBidi" w:hAnsiTheme="minorBidi"/>
+          <w:sz w:val="20"/>
+          <w:szCs w:val="20"/>
+        </w:rPr>
+        <w:tab/>
+      </w:r>
+      <w:r>
+        <w:rPr>
+          <w:rFonts w:asciiTheme="minorBidi" w:hAnsiTheme="minorBidi"/>
+          <w:sz w:val="20"/>
+          <w:szCs w:val="20"/>
+        </w:rPr>
+        <w:tab/>
+      </w:r>
+      <w:r>
+        <w:rPr>
+          <w:rFonts w:asciiTheme="minorBidi" w:hAnsiTheme="minorBidi"/>
+          <w:sz w:val="20"/>
+          <w:szCs w:val="20"/>
+        </w:rPr>
+        <w:tab/>
+      </w:r>
+      <w:r>
+        <w:rPr>
+          <w:rFonts w:asciiTheme="minorBidi" w:hAnsiTheme="minorBidi"/>
+          <w:sz w:val="20"/>
+          <w:szCs w:val="20"/>
+        </w:rPr>
+        <w:tab/>
+      </w:r>
+      <w:r>
+        <w:rPr>
+          <w:rFonts w:asciiTheme="minorBidi" w:hAnsiTheme="minorBidi"/>
+          <w:sz w:val="20"/>
+          <w:szCs w:val="20"/>
+        </w:rPr>
+        <w:tab/>
+      </w:r>
+      <w:r>
+        <w:rPr>
+          <w:rFonts w:asciiTheme="minorBidi" w:hAnsiTheme="minorBidi"/>
+          <w:sz w:val="20"/>
+          <w:szCs w:val="20"/>
+        </w:rPr>
+        <w:tab/>
+      </w:r>
+      <w:r>
+        <w:rPr>
+          <w:rFonts w:asciiTheme="minorBidi" w:hAnsiTheme="minorBidi"/>
+          <w:b/>
+          <w:bCs/>
+          <w:sz w:val="20"/>
+          <w:szCs w:val="20"/>
+        </w:rPr>
+        <w:t xml:space="preserve">Figure 7 </w:t>
+      </w:r>
+      <w:r>
+        <w:rPr>
+          <w:rFonts w:asciiTheme="minorBidi" w:hAnsiTheme="minorBidi"/>
+          <w:sz w:val="20"/>
+          <w:szCs w:val="20"/>
+        </w:rPr>
+        <w:t>total spending</w:t>
+      </w:r>
+    </w:p>
+    <w:p>
+      <w:pPr>
+        <w:spacing w:line="360" w:lineRule="auto"/>
+        <w:jc w:val="both"/>
+        <w:rPr>
+          <w:rFonts w:asciiTheme="minorBidi" w:hAnsiTheme="minorBidi"/>
+        </w:rPr>
+      </w:pPr>
+    </w:p>
+    <w:p>
+      <w:pPr>
+        <w:spacing w:line="360" w:lineRule="auto"/>
+        <w:ind w:left="360"/>
+        <w:jc w:val="both"/>
+        <w:rPr>
+          <w:rFonts w:asciiTheme="minorBidi" w:hAnsiTheme="minorBidi"/>
+        </w:rPr>
+      </w:pPr>
+    </w:p>
+    <w:p>
+      <w:pPr>
+        <w:pStyle w:val="Heading3"/>
+        <w:spacing w:line="360" w:lineRule="auto"/>
+        <w:jc w:val="both"/>
+        <w:rPr>
+          <w:rFonts w:asciiTheme="minorBidi" w:hAnsiTheme="minorBidi" w:cstheme="minorBidi"/>
+        </w:rPr>
+      </w:pPr>
+      <w:r>
+        <w:rPr>
+          <w:rFonts w:asciiTheme="minorBidi" w:hAnsiTheme="minorBidi" w:cstheme="minorBidi"/>
+        </w:rPr>
+        <w:t>4.</w:t>
+      </w:r>
+      <w:r>
+        <w:rPr>
+          <w:rFonts w:asciiTheme="minorBidi" w:hAnsiTheme="minorBidi" w:cstheme="minorBidi"/>
+        </w:rPr>
+        <w:t>2. Average Spend Per Item</w:t>
+      </w:r>
+    </w:p>
+    <w:p>
+      <w:pPr>
+        <w:spacing w:line="360" w:lineRule="auto"/>
+        <w:ind w:left="720"/>
+        <w:jc w:val="both"/>
+        <w:rPr>
+          <w:rFonts w:asciiTheme="minorBidi" w:hAnsiTheme="minorBidi"/>
+        </w:rPr>
+      </w:pPr>
+      <w:r>
+        <w:rPr>
+          <w:rFonts w:asciiTheme="minorBidi" w:hAnsiTheme="minorBidi"/>
+        </w:rPr>
+        <w:t xml:space="preserve">The average spend per item varies widely across categories. Steel Products lead with an average of </w:t>
+      </w:r>
+      <w:r>
+        <w:rPr>
+          <w:rFonts w:asciiTheme="minorBidi" w:hAnsiTheme="minorBidi"/>
+          <w:b/>
+          <w:bCs/>
+        </w:rPr>
+        <w:t>$71,154.51 per item</w:t>
+      </w:r>
+      <w:r>
+        <w:rPr>
+          <w:rFonts w:asciiTheme="minorBidi" w:hAnsiTheme="minorBidi"/>
+        </w:rPr>
+        <w:t xml:space="preserve">, followed by Construction Materials at </w:t>
+      </w:r>
+      <w:r>
+        <w:rPr>
+          <w:rFonts w:asciiTheme="minorBidi" w:hAnsiTheme="minorBidi"/>
+          <w:b/>
+          <w:bCs/>
+        </w:rPr>
+        <w:t>$54,071.97</w:t>
+      </w:r>
+      <w:r>
+        <w:rPr>
+          <w:rFonts w:asciiTheme="minorBidi" w:hAnsiTheme="minorBidi"/>
+        </w:rPr>
+        <w:t xml:space="preserve">. In contrast, lower-cost categories such as Plumbing Products and Automotive Products have average spends of </w:t>
+      </w:r>
+      <w:r>
+        <w:rPr>
+          <w:rFonts w:asciiTheme="minorBidi" w:hAnsiTheme="minorBidi"/>
+          <w:b/>
+          <w:bCs/>
+        </w:rPr>
+        <w:t>$4,135.86</w:t>
+      </w:r>
+      <w:r>
+        <w:rPr>
+          <w:rFonts w:asciiTheme="minorBidi" w:hAnsiTheme="minorBidi"/>
+        </w:rPr>
+        <w:t xml:space="preserve"> and </w:t>
+      </w:r>
+      <w:r>
+        <w:rPr>
+          <w:rFonts w:asciiTheme="minorBidi" w:hAnsiTheme="minorBidi"/>
+          <w:b/>
+          <w:bCs/>
+        </w:rPr>
+        <w:t>$7,762.70 per item</w:t>
+      </w:r>
+      <w:r>
+        <w:rPr>
+          <w:rFonts w:asciiTheme="minorBidi" w:hAnsiTheme="minorBidi"/>
+        </w:rPr>
+        <w:t xml:space="preserve">, respectively. Electrical Products sit in the middle with an average spend of </w:t>
+      </w:r>
+      <w:r>
+        <w:rPr>
+          <w:rFonts w:asciiTheme="minorBidi" w:hAnsiTheme="minorBidi"/>
+          <w:b/>
+          <w:bCs/>
+        </w:rPr>
+        <w:t>$15,358.50 per item</w:t>
+      </w:r>
+      <w:r>
+        <w:rPr>
+          <w:rFonts w:asciiTheme="minorBidi" w:hAnsiTheme="minorBidi"/>
+        </w:rPr>
+        <w:t>.</w:t>
+      </w:r>
+    </w:p>
+    <w:p>
+      <w:pPr>
+        <w:spacing w:line="360" w:lineRule="auto"/>
+        <w:ind w:left="2160" w:firstLine="720"/>
+        <w:jc w:val="both"/>
+        <w:rPr>
+          <w:rFonts w:asciiTheme="minorBidi" w:hAnsiTheme="minorBidi"/>
+        </w:rPr>
+      </w:pPr>
+      <w:r>
+        <w:rPr>
+          <w:rFonts w:asciiTheme="minorBidi" w:hAnsiTheme="minorBidi"/>
+          <w:b/>
+          <w:bCs/>
+          <w:noProof/>
+          <w:sz w:val="20"/>
+          <w:szCs w:val="20"/>
+        </w:rPr>
+        <w:lastRenderedPageBreak/>
+        <w:drawing>
+          <wp:anchor distT="0" distB="0" distL="114300" distR="114300" simplePos="0" relativeHeight="251668480" behindDoc="0" locked="0" layoutInCell="1" allowOverlap="1" wp14:anchorId="61EBDD59" wp14:editId="1B49C9A0">
+            <wp:simplePos x="0" y="0"/>
+            <wp:positionH relativeFrom="column">
+              <wp:posOffset>1125220</wp:posOffset>
+            </wp:positionH>
+            <wp:positionV relativeFrom="paragraph">
+              <wp:posOffset>0</wp:posOffset>
+            </wp:positionV>
+            <wp:extent cx="3452495" cy="2668270"/>
+            <wp:effectExtent l="0" t="0" r="0" b="0"/>
+            <wp:wrapTopAndBottom/>
+            <wp:docPr id="360067210" name="Picture 1"/>
+            <wp:cNvGraphicFramePr>
+              <a:graphicFrameLocks xmlns:a="http://schemas.openxmlformats.org/drawingml/2006/main" noChangeAspect="1"/>
+            </wp:cNvGraphicFramePr>
+            <a:graphic xmlns:a="http://schemas.openxmlformats.org/drawingml/2006/main">
+              <a:graphicData uri="http://schemas.openxmlformats.org/drawingml/2006/picture">
+                <pic:pic xmlns:pic="http://schemas.openxmlformats.org/drawingml/2006/picture">
+                  <pic:nvPicPr>
+                    <pic:cNvPr id="0" name="Picture 2"/>
+                    <pic:cNvPicPr>
+                      <a:picLocks noChangeAspect="1" noChangeArrowheads="1"/>
+                    </pic:cNvPicPr>
+                  </pic:nvPicPr>
+                  <pic:blipFill>
+                    <a:blip r:embed="rId12">
+                      <a:extLst>
+                        <a:ext uri="{28A0092B-C50C-407E-A947-70E740481C1C}">
+                          <a14:useLocalDpi xmlns:a14="http://schemas.microsoft.com/office/drawing/2010/main" val="0"/>
+                        </a:ext>
+                      </a:extLst>
+                    </a:blip>
+                    <a:srcRect/>
+                    <a:stretch>
+                      <a:fillRect/>
+                    </a:stretch>
+                  </pic:blipFill>
+                  <pic:spPr bwMode="auto">
+                    <a:xfrm>
+                      <a:off x="0" y="0"/>
+                      <a:ext cx="3452495" cy="2668270"/>
+                    </a:xfrm>
+                    <a:prstGeom prst="rect">
+                      <a:avLst/>
+                    </a:prstGeom>
+                    <a:noFill/>
+                  </pic:spPr>
+                </pic:pic>
+              </a:graphicData>
+            </a:graphic>
+            <wp14:sizeRelH relativeFrom="margin">
+              <wp14:pctWidth>0</wp14:pctWidth>
+            </wp14:sizeRelH>
+            <wp14:sizeRelV relativeFrom="margin">
+              <wp14:pctHeight>0</wp14:pctHeight>
+            </wp14:sizeRelV>
+          </wp:anchor>
+        </w:drawing>
+      </w:r>
+      <w:r>
+        <w:rPr>
+          <w:rFonts w:asciiTheme="minorBidi" w:hAnsiTheme="minorBidi"/>
+          <w:b/>
+          <w:bCs/>
+          <w:sz w:val="20"/>
+          <w:szCs w:val="20"/>
+        </w:rPr>
+        <w:t xml:space="preserve">Figure 8 </w:t>
+      </w:r>
+      <w:r>
+        <w:rPr>
+          <w:rFonts w:asciiTheme="minorBidi" w:hAnsiTheme="minorBidi"/>
+          <w:sz w:val="20"/>
+          <w:szCs w:val="20"/>
+        </w:rPr>
+        <w:t>average spending per item</w:t>
+      </w:r>
+    </w:p>
+    <w:p>
+      <w:pPr>
+        <w:spacing w:line="360" w:lineRule="auto"/>
+        <w:jc w:val="both"/>
+        <w:rPr>
+          <w:rFonts w:asciiTheme="minorBidi" w:hAnsiTheme="minorBidi"/>
+          <w:b/>
+          <w:bCs/>
+        </w:rPr>
+      </w:pPr>
+    </w:p>
+    <w:p>
+      <w:pPr>
+        <w:pStyle w:val="Heading3"/>
+        <w:spacing w:line="360" w:lineRule="auto"/>
+        <w:jc w:val="both"/>
+        <w:rPr>
+          <w:rFonts w:asciiTheme="minorBidi" w:hAnsiTheme="minorBidi" w:cstheme="minorBidi"/>
+        </w:rPr>
+      </w:pPr>
+      <w:r>
+        <w:rPr>
+          <w:rFonts w:asciiTheme="minorBidi" w:hAnsiTheme="minorBidi" w:cstheme="minorBidi"/>
+        </w:rPr>
+        <w:t>4.</w:t>
+      </w:r>
+      <w:r>
+        <w:rPr>
+          <w:rFonts w:asciiTheme="minorBidi" w:hAnsiTheme="minorBidi" w:cstheme="minorBidi"/>
+        </w:rPr>
+        <w:t>3. Item Count Distribution</w:t>
+      </w:r>
+    </w:p>
+    <w:p>
+      <w:pPr>
+        <w:spacing w:line="360" w:lineRule="auto"/>
+        <w:ind w:left="720"/>
+        <w:jc w:val="both"/>
+        <w:rPr>
+          <w:rFonts w:asciiTheme="minorBidi" w:hAnsiTheme="minorBidi"/>
+        </w:rPr>
+      </w:pPr>
+      <w:r>
+        <w:rPr>
+          <w:rFonts w:asciiTheme="minorBidi" w:hAnsiTheme="minorBidi"/>
+          <w:noProof/>
+        </w:rPr>
+        <w:drawing>
+          <wp:anchor distT="0" distB="0" distL="114300" distR="114300" simplePos="0" relativeHeight="251669504" behindDoc="0" locked="0" layoutInCell="1" allowOverlap="1" wp14:anchorId="7A771260" wp14:editId="27EADD2E">
+            <wp:simplePos x="0" y="0"/>
+            <wp:positionH relativeFrom="margin">
+              <wp:align>center</wp:align>
+            </wp:positionH>
+            <wp:positionV relativeFrom="paragraph">
+              <wp:posOffset>1475935</wp:posOffset>
+            </wp:positionV>
+            <wp:extent cx="3587115" cy="2792730"/>
+            <wp:effectExtent l="0" t="0" r="0" b="7620"/>
+            <wp:wrapTopAndBottom/>
+            <wp:docPr id="2082926531" name="Picture 2"/>
+            <wp:cNvGraphicFramePr>
+              <a:graphicFrameLocks xmlns:a="http://schemas.openxmlformats.org/drawingml/2006/main" noChangeAspect="1"/>
+            </wp:cNvGraphicFramePr>
+            <a:graphic xmlns:a="http://schemas.openxmlformats.org/drawingml/2006/main">
+              <a:graphicData uri="http://schemas.openxmlformats.org/drawingml/2006/picture">
+                <pic:pic xmlns:pic="http://schemas.openxmlformats.org/drawingml/2006/picture">
+                  <pic:nvPicPr>
+                    <pic:cNvPr id="0" name="Picture 3"/>
+                    <pic:cNvPicPr>
+                      <a:picLocks noChangeAspect="1" noChangeArrowheads="1"/>
+                    </pic:cNvPicPr>
+                  </pic:nvPicPr>
+                  <pic:blipFill>
+                    <a:blip r:embed="rId13">
+                      <a:extLst>
+                        <a:ext uri="{28A0092B-C50C-407E-A947-70E740481C1C}">
+                          <a14:useLocalDpi xmlns:a14="http://schemas.microsoft.com/office/drawing/2010/main" val="0"/>
+                        </a:ext>
+                      </a:extLst>
+                    </a:blip>
+                    <a:srcRect/>
+                    <a:stretch>
+                      <a:fillRect/>
+                    </a:stretch>
+                  </pic:blipFill>
+                  <pic:spPr bwMode="auto">
+                    <a:xfrm>
+                      <a:off x="0" y="0"/>
+                      <a:ext cx="3587115" cy="2792730"/>
+                    </a:xfrm>
+                    <a:prstGeom prst="rect">
+                      <a:avLst/>
+                    </a:prstGeom>
+                    <a:noFill/>
+                  </pic:spPr>
+                </pic:pic>
+              </a:graphicData>
+            </a:graphic>
+            <wp14:sizeRelH relativeFrom="margin">
+              <wp14:pctWidth>0</wp14:pctWidth>
+            </wp14:sizeRelH>
+            <wp14:sizeRelV relativeFrom="margin">
+              <wp14:pctHeight>0</wp14:pctHeight>
+            </wp14:sizeRelV>
+          </wp:anchor>
+        </w:drawing>
+      </w:r>
+      <w:r>
+        <w:rPr>
+          <w:rFonts w:asciiTheme="minorBidi" w:hAnsiTheme="minorBidi"/>
+        </w:rPr>
+        <w:t>The number of items per category also reflects concentration patterns. Steel Products have the highest item count (</w:t>
+      </w:r>
+      <w:r>
+        <w:rPr>
+          <w:rFonts w:asciiTheme="minorBidi" w:hAnsiTheme="minorBidi"/>
+          <w:b/>
+          <w:bCs/>
+        </w:rPr>
+        <w:t>928 items</w:t>
+      </w:r>
+      <w:r>
+        <w:rPr>
+          <w:rFonts w:asciiTheme="minorBidi" w:hAnsiTheme="minorBidi"/>
+        </w:rPr>
+        <w:t>), followed by Construction Materials (</w:t>
+      </w:r>
+      <w:r>
+        <w:rPr>
+          <w:rFonts w:asciiTheme="minorBidi" w:hAnsiTheme="minorBidi"/>
+          <w:b/>
+          <w:bCs/>
+        </w:rPr>
+        <w:t>594 items</w:t>
+      </w:r>
+      <w:r>
+        <w:rPr>
+          <w:rFonts w:asciiTheme="minorBidi" w:hAnsiTheme="minorBidi"/>
+        </w:rPr>
+        <w:t>) and Uncategorized items (</w:t>
+      </w:r>
+      <w:r>
+        <w:rPr>
+          <w:rFonts w:asciiTheme="minorBidi" w:hAnsiTheme="minorBidi"/>
+          <w:b/>
+          <w:bCs/>
+        </w:rPr>
+        <w:t>601 items</w:t>
+      </w:r>
+      <w:r>
+        <w:rPr>
+          <w:rFonts w:asciiTheme="minorBidi" w:hAnsiTheme="minorBidi"/>
+        </w:rPr>
+        <w:t>). Smaller categories such as Metal Products (</w:t>
+      </w:r>
+      <w:r>
+        <w:rPr>
+          <w:rFonts w:asciiTheme="minorBidi" w:hAnsiTheme="minorBidi"/>
+          <w:b/>
+          <w:bCs/>
+        </w:rPr>
+        <w:t>117 items</w:t>
+      </w:r>
+      <w:r>
+        <w:rPr>
+          <w:rFonts w:asciiTheme="minorBidi" w:hAnsiTheme="minorBidi"/>
+        </w:rPr>
+        <w:t>), Plumbing Products (</w:t>
+      </w:r>
+      <w:r>
+        <w:rPr>
+          <w:rFonts w:asciiTheme="minorBidi" w:hAnsiTheme="minorBidi"/>
+          <w:b/>
+          <w:bCs/>
+        </w:rPr>
+        <w:t>179 items</w:t>
+      </w:r>
+      <w:r>
+        <w:rPr>
+          <w:rFonts w:asciiTheme="minorBidi" w:hAnsiTheme="minorBidi"/>
+        </w:rPr>
+        <w:t>), and Automotive Products (</w:t>
+      </w:r>
+      <w:r>
+        <w:rPr>
+          <w:rFonts w:asciiTheme="minorBidi" w:hAnsiTheme="minorBidi"/>
+          <w:b/>
+          <w:bCs/>
+        </w:rPr>
+        <w:t>33 items</w:t>
+      </w:r>
+      <w:r>
+        <w:rPr>
+          <w:rFonts w:asciiTheme="minorBidi" w:hAnsiTheme="minorBidi"/>
+        </w:rPr>
+        <w:t>) represent a small fraction of the total portfolio.</w:t>
+      </w:r>
+    </w:p>
+    <w:p>
+      <w:pPr>
+        <w:spacing w:line="360" w:lineRule="auto"/>
+        <w:ind w:left="2880" w:firstLine="720"/>
+        <w:jc w:val="both"/>
+        <w:rPr>
+          <w:rFonts w:asciiTheme="minorBidi" w:hAnsiTheme="minorBidi"/>
+          <w:b/>
+          <w:bCs/>
+          <w:sz w:val="20"/>
+          <w:szCs w:val="20"/>
+        </w:rPr>
+      </w:pPr>
+      <w:r>
+        <w:rPr>
+          <w:rFonts w:asciiTheme="minorBidi" w:hAnsiTheme="minorBidi"/>
+          <w:b/>
+          <w:bCs/>
+          <w:sz w:val="20"/>
+          <w:szCs w:val="20"/>
+        </w:rPr>
+        <w:t xml:space="preserve">Figure 9 </w:t>
+      </w:r>
+      <w:r>
+        <w:rPr>
+          <w:rFonts w:asciiTheme="minorBidi" w:hAnsiTheme="minorBidi"/>
+          <w:sz w:val="20"/>
+          <w:szCs w:val="20"/>
+        </w:rPr>
+        <w:t>item count</w:t>
+      </w:r>
+    </w:p>
+    <w:p>
+      <w:pPr>
+        <w:pStyle w:val="Heading3"/>
+        <w:spacing w:line="360" w:lineRule="auto"/>
+        <w:jc w:val="both"/>
+        <w:rPr>
+          <w:rFonts w:asciiTheme="minorBidi" w:hAnsiTheme="minorBidi" w:cstheme="minorBidi"/>
+        </w:rPr>
+      </w:pPr>
+      <w:r>
+        <w:rPr>
+          <w:rFonts w:asciiTheme="minorBidi" w:hAnsiTheme="minorBidi" w:cstheme="minorBidi"/>
+        </w:rPr>
+        <w:lastRenderedPageBreak/>
+        <w:t>4</w:t>
+      </w:r>
+      <w:r>
+        <w:rPr>
+          <w:rFonts w:asciiTheme="minorBidi" w:hAnsiTheme="minorBidi" w:cstheme="minorBidi"/>
+        </w:rPr>
+        <w:t>.4</w:t>
+      </w:r>
+      <w:r>
+        <w:rPr>
+          <w:rFonts w:asciiTheme="minorBidi" w:hAnsiTheme="minorBidi" w:cstheme="minorBidi"/>
+        </w:rPr>
+        <w:t>. Uncategorized Spend</w:t>
+      </w:r>
+    </w:p>
+    <w:p>
+      <w:pPr>
+        <w:spacing w:line="360" w:lineRule="auto"/>
+        <w:ind w:left="720"/>
+        <w:jc w:val="both"/>
+        <w:rPr>
+          <w:rFonts w:asciiTheme="minorBidi" w:hAnsiTheme="minorBidi"/>
+        </w:rPr>
+      </w:pPr>
+      <w:r>
+        <w:rPr>
+          <w:rFonts w:asciiTheme="minorBidi" w:hAnsiTheme="minorBidi"/>
+        </w:rPr>
+        <w:t xml:space="preserve">A significant portion of spend, </w:t>
+      </w:r>
+      <w:r>
+        <w:rPr>
+          <w:rFonts w:asciiTheme="minorBidi" w:hAnsiTheme="minorBidi"/>
+          <w:b/>
+          <w:bCs/>
+        </w:rPr>
+        <w:t>$28,789,212.17 (21.1%)</w:t>
+      </w:r>
+      <w:r>
+        <w:rPr>
+          <w:rFonts w:asciiTheme="minorBidi" w:hAnsiTheme="minorBidi"/>
+        </w:rPr>
+        <w:t>, falls under Uncategorized items. This highlights the importance of improving categorization and classification processes, as over one-fifth of procurement spend lacks a defined category, potentially affecting analysis and strategic decision-making.</w:t>
+      </w:r>
+    </w:p>
+    <w:p>
+      <w:pPr>
+        <w:pStyle w:val="Heading3"/>
+        <w:spacing w:line="360" w:lineRule="auto"/>
+        <w:jc w:val="both"/>
+        <w:rPr>
+          <w:rFonts w:asciiTheme="minorBidi" w:hAnsiTheme="minorBidi" w:cstheme="minorBidi"/>
+        </w:rPr>
+      </w:pPr>
+      <w:r>
+        <w:rPr>
+          <w:rFonts w:asciiTheme="minorBidi" w:hAnsiTheme="minorBidi" w:cstheme="minorBidi"/>
+        </w:rPr>
+        <w:t>4.5</w:t>
+      </w:r>
+      <w:r>
+        <w:rPr>
+          <w:rFonts w:asciiTheme="minorBidi" w:hAnsiTheme="minorBidi" w:cstheme="minorBidi"/>
+        </w:rPr>
+        <w:t>. Overall Portfolio view</w:t>
+      </w:r>
+    </w:p>
+    <w:p>
+      <w:pPr>
+        <w:pStyle w:val="ListParagraph"/>
+        <w:spacing w:line="360" w:lineRule="auto"/>
+        <w:jc w:val="both"/>
+        <w:rPr>
+          <w:rFonts w:asciiTheme="minorBidi" w:hAnsiTheme="minorBidi"/>
+        </w:rPr>
+      </w:pPr>
+      <w:r>
+        <w:rPr>
+          <w:rFonts w:asciiTheme="minorBidi" w:hAnsiTheme="minorBidi"/>
+        </w:rPr>
+        <w:t xml:space="preserve">The total procurement portfolio amounts to </w:t>
+      </w:r>
+      <w:r>
+        <w:rPr>
+          <w:rFonts w:asciiTheme="minorBidi" w:hAnsiTheme="minorBidi"/>
+          <w:b/>
+          <w:bCs/>
+        </w:rPr>
+        <w:t>$136,428,467.01</w:t>
+      </w:r>
+      <w:r>
+        <w:rPr>
+          <w:rFonts w:asciiTheme="minorBidi" w:hAnsiTheme="minorBidi"/>
+        </w:rPr>
+        <w:t xml:space="preserve"> across </w:t>
+      </w:r>
+      <w:r>
+        <w:rPr>
+          <w:rFonts w:asciiTheme="minorBidi" w:hAnsiTheme="minorBidi"/>
+          <w:b/>
+          <w:bCs/>
+        </w:rPr>
+        <w:t>2,845 items</w:t>
+      </w:r>
+      <w:r>
+        <w:rPr>
+          <w:rFonts w:asciiTheme="minorBidi" w:hAnsiTheme="minorBidi"/>
+        </w:rPr>
+        <w:t>. The data reflects a highly skewed spend profile where a few categories dominate both in spend and item count. This insight can help focus cost optimization efforts on the highest-impact categories while also addressing gaps in categorization to improve portfolio visibility.</w:t>
+      </w:r>
+    </w:p>
+    <w:p>
+      <w:pPr>
+        <w:spacing w:line="360" w:lineRule="auto"/>
+        <w:jc w:val="both"/>
+        <w:rPr>
+          <w:rFonts w:asciiTheme="minorBidi" w:hAnsiTheme="minorBidi"/>
+        </w:rPr>
+      </w:pPr>
+    </w:p>
+    <w:p>
+      <w:pPr>
+        <w:spacing w:line="360" w:lineRule="auto"/>
+        <w:jc w:val="both"/>
+        <w:rPr>
+          <w:rFonts w:asciiTheme="minorBidi" w:hAnsiTheme="minorBidi"/>
+        </w:rPr>
+      </w:pPr>
+    </w:p>
+    <w:p>
+      <w:pPr>
+        <w:pStyle w:val="Heading2"/>
+        <w:spacing w:line="360" w:lineRule="auto"/>
+        <w:jc w:val="both"/>
+        <w:rPr>
+          <w:rFonts w:asciiTheme="minorBidi" w:hAnsiTheme="minorBidi" w:cstheme="minorBidi"/>
+        </w:rPr>
+      </w:pPr>
+      <w:r>
+        <w:rPr>
+          <w:rFonts w:asciiTheme="minorBidi" w:hAnsiTheme="minorBidi" w:cstheme="minorBidi"/>
+        </w:rPr>
+        <w:t xml:space="preserve">5. </w:t>
+      </w:r>
+      <w:r>
+        <w:rPr>
+          <w:rFonts w:asciiTheme="minorBidi" w:hAnsiTheme="minorBidi" w:cstheme="minorBidi"/>
+        </w:rPr>
+        <w:t>Future Improvements</w:t>
+      </w:r>
+    </w:p>
+    <w:p>
+      <w:pPr>
+        <w:spacing w:line="360" w:lineRule="auto"/>
+        <w:ind w:left="720" w:firstLine="360"/>
+        <w:jc w:val="both"/>
+        <w:rPr>
+          <w:rFonts w:asciiTheme="minorBidi" w:hAnsiTheme="minorBidi"/>
+        </w:rPr>
+      </w:pPr>
+      <w:r>
+        <w:rPr>
+          <w:rFonts w:asciiTheme="minorBidi" w:hAnsiTheme="minorBidi"/>
+        </w:rPr>
+        <w:t>For a production system, several enhancements can be made to increase scalability, accuracy, and usability:</w:t>
       </w:r>
     </w:p>
     <w:p>
       <w:pPr>
         <w:pStyle w:val="NormalWeb"/>
-        <w:spacing w:line="360" w:lineRule="auto"/>
-        <w:ind w:left="1080"/>
+        <w:numPr>
+          <w:ilvl w:val="0"/>
+          <w:numId w:val="32"/>
+        </w:numPr>
+        <w:spacing w:line="360" w:lineRule="auto"/>
+        <w:ind w:left="1440"/>
         <w:jc w:val="both"/>
         <w:rPr>
           <w:rFonts w:asciiTheme="minorBidi" w:hAnsiTheme="minorBidi" w:cstheme="minorBidi"/>
-          <w:b/>
-          <w:bCs/>
-        </w:rPr>
-      </w:pPr>
-    </w:p>
-    <w:p>
-      <w:pPr>
-        <w:pStyle w:val="ListParagraph"/>
-        <w:spacing w:line="360" w:lineRule="auto"/>
-        <w:ind w:left="1080"/>
-        <w:jc w:val="both"/>
-        <w:rPr>
-          <w:rFonts w:asciiTheme="minorBidi" w:hAnsiTheme="minorBidi"/>
-        </w:rPr>
-      </w:pPr>
+        </w:rPr>
+      </w:pPr>
+      <w:r>
+        <w:rPr>
+          <w:rStyle w:val="Strong"/>
+          <w:rFonts w:asciiTheme="minorBidi" w:eastAsiaTheme="majorEastAsia" w:hAnsiTheme="minorBidi" w:cstheme="minorBidi"/>
+        </w:rPr>
+        <w:t>Active Learning for Outliers</w:t>
+      </w:r>
+      <w:r>
+        <w:rPr>
+          <w:rFonts w:asciiTheme="minorBidi" w:hAnsiTheme="minorBidi" w:cstheme="minorBidi"/>
+        </w:rPr>
+        <w:t xml:space="preserve"> builds a feedback loop where procurement experts review uncategorized items, and the system learns from these corrections.</w:t>
+      </w:r>
+    </w:p>
+    <w:p>
+      <w:pPr>
+        <w:pStyle w:val="NormalWeb"/>
+        <w:numPr>
+          <w:ilvl w:val="0"/>
+          <w:numId w:val="32"/>
+        </w:numPr>
+        <w:spacing w:line="360" w:lineRule="auto"/>
+        <w:ind w:left="1440"/>
+        <w:jc w:val="both"/>
+        <w:rPr>
+          <w:rFonts w:asciiTheme="minorBidi" w:hAnsiTheme="minorBidi" w:cstheme="minorBidi"/>
+        </w:rPr>
+      </w:pPr>
+      <w:r>
+        <w:rPr>
+          <w:rStyle w:val="Strong"/>
+          <w:rFonts w:asciiTheme="minorBidi" w:eastAsiaTheme="majorEastAsia" w:hAnsiTheme="minorBidi" w:cstheme="minorBidi"/>
+        </w:rPr>
+        <w:t>Vector Database Integration</w:t>
+      </w:r>
+      <w:r>
+        <w:rPr>
+          <w:rFonts w:asciiTheme="minorBidi" w:hAnsiTheme="minorBidi" w:cstheme="minorBidi"/>
+        </w:rPr>
+        <w:t xml:space="preserve"> store embeddings in a vector database (like FAISS or Pinecone) for real-time categorization and similarity search.</w:t>
+      </w:r>
+    </w:p>
+    <w:p>
+      <w:pPr>
+        <w:pStyle w:val="NormalWeb"/>
+        <w:numPr>
+          <w:ilvl w:val="0"/>
+          <w:numId w:val="32"/>
+        </w:numPr>
+        <w:spacing w:line="360" w:lineRule="auto"/>
+        <w:ind w:left="1440"/>
+        <w:jc w:val="both"/>
+        <w:rPr>
+          <w:rFonts w:asciiTheme="minorBidi" w:hAnsiTheme="minorBidi" w:cstheme="minorBidi"/>
+        </w:rPr>
+      </w:pPr>
+      <w:r>
+        <w:rPr>
+          <w:rStyle w:val="Strong"/>
+          <w:rFonts w:asciiTheme="minorBidi" w:eastAsiaTheme="majorEastAsia" w:hAnsiTheme="minorBidi" w:cstheme="minorBidi"/>
+        </w:rPr>
+        <w:t xml:space="preserve">LLM Fine-Tuning </w:t>
+      </w:r>
+      <w:r>
+        <w:rPr>
+          <w:rFonts w:asciiTheme="minorBidi" w:hAnsiTheme="minorBidi" w:cstheme="minorBidi"/>
+        </w:rPr>
+        <w:t>fine-tune or distill models on procurement-specific data to make labeling more consistent and cheaper at scale.</w:t>
+      </w:r>
+    </w:p>
+    <w:p>
+      <w:pPr>
+        <w:pStyle w:val="NormalWeb"/>
+        <w:numPr>
+          <w:ilvl w:val="0"/>
+          <w:numId w:val="32"/>
+        </w:numPr>
+        <w:spacing w:line="360" w:lineRule="auto"/>
+        <w:ind w:left="1440"/>
+        <w:jc w:val="both"/>
+        <w:rPr>
+          <w:rFonts w:asciiTheme="minorBidi" w:hAnsiTheme="minorBidi" w:cstheme="minorBidi"/>
+        </w:rPr>
+      </w:pPr>
+      <w:r>
+        <w:rPr>
+          <w:rStyle w:val="Strong"/>
+          <w:rFonts w:asciiTheme="minorBidi" w:eastAsiaTheme="majorEastAsia" w:hAnsiTheme="minorBidi" w:cstheme="minorBidi"/>
+        </w:rPr>
+        <w:t>Interactive Dashboard</w:t>
+      </w:r>
+      <w:r>
+        <w:rPr>
+          <w:rFonts w:asciiTheme="minorBidi" w:hAnsiTheme="minorBidi" w:cstheme="minorBidi"/>
+        </w:rPr>
+        <w:t xml:space="preserve"> provides a user interface for business users to explore clusters, refine categories, and audit decisions.</w:t>
+      </w:r>
     </w:p>
     <w:p>
       <w:pPr>
@@ -2910,6 +4223,119 @@
 <file path=word/numbering.xml><?xml version="1.0" encoding="utf-8"?>
 <w:numbering xmlns:wpc="http://schemas.microsoft.com/office/word/2010/wordprocessingCanvas" xmlns:cx="http://schemas.microsoft.com/office/drawing/2014/chartex" xmlns:cx1="http://schemas.microsoft.com/office/drawing/2015/9/8/chartex" xmlns:cx2="http://schemas.microsoft.com/office/drawing/2015/10/21/chartex" xmlns:cx3="http://schemas.microsoft.com/office/drawing/2016/5/9/chartex" xmlns:cx4="http://schemas.microsoft.com/office/drawing/2016/5/10/chartex" xmlns:cx5="http://schemas.microsoft.com/office/drawing/2016/5/11/chartex" xmlns:cx6="http://schemas.microsoft.com/office/drawing/2016/5/12/chartex" xmlns:cx7="http://schemas.microsoft.com/office/drawing/2016/5/13/chartex" xmlns:cx8="http://schemas.microsoft.com/office/drawing/2016/5/14/chartex" xmlns:mc="http://schemas.openxmlformats.org/markup-compatibility/2006" xmlns:aink="http://schemas.microsoft.com/office/drawing/2016/ink" xmlns:am3d="http://schemas.microsoft.com/office/drawing/2017/model3d" xmlns:o="urn:schemas-microsoft-com:office:office" xmlns:oel="http://schemas.microsoft.com/office/2019/extlst" xmlns:r="http://schemas.openxmlformats.org/officeDocument/2006/relationships" xmlns:m="http://schemas.openxmlformats.org/officeDocument/2006/math" xmlns:v="urn:schemas-microsoft-com:vml" xmlns:wp14="http://schemas.microsoft.com/office/word/2010/wordprocessingDrawing" xmlns:wp="http://schemas.openxmlformats.org/drawingml/2006/wordprocessingDrawing" xmlns:w10="urn:schemas-microsoft-com:office:word" xmlns:w="http://schemas.openxmlformats.org/wordprocessingml/2006/main" xmlns:w14="http://schemas.microsoft.com/office/word/2010/wordml" xmlns:w15="http://schemas.microsoft.com/office/word/2012/wordml" xmlns:w16cex="http://schemas.microsoft.com/office/word/2018/wordml/cex" xmlns:w16cid="http://schemas.microsoft.com/office/word/2016/wordml/cid" xmlns:w16="http://schemas.microsoft.com/office/word/2018/wordml" xmlns:w16du="http://schemas.microsoft.com/office/word/2023/wordml/word16du" xmlns:w16sdtdh="http://schemas.microsoft.com/office/word/2020/wordml/sdtdatahash" xmlns:w16sdtfl="http://schemas.microsoft.com/office/word/2024/wordml/sdtformatlock" xmlns:w16se="http://schemas.microsoft.com/office/word/2015/wordml/symex" xmlns:wpg="http://schemas.microsoft.com/office/word/2010/wordprocessingGroup" xmlns:wpi="http://schemas.microsoft.com/office/word/2010/wordprocessingInk" xmlns:wne="http://schemas.microsoft.com/office/word/2006/wordml" xmlns:wps="http://schemas.microsoft.com/office/word/2010/wordprocessingShape" mc:Ignorable="w14 w15 w16se w16cid w16 w16cex w16sdtdh w16sdtfl w16du wp14">
   <w:abstractNum w:abstractNumId="0" w15:restartNumberingAfterBreak="0">
+    <w:nsid w:val="001305CE"/>
+    <w:multiLevelType w:val="hybridMultilevel"/>
+    <w:tmpl w:val="C34E3D2A"/>
+    <w:lvl w:ilvl="0" w:tplc="04090001">
+      <w:start w:val="1"/>
+      <w:numFmt w:val="bullet"/>
+      <w:lvlText w:val=""/>
+      <w:lvlJc w:val="left"/>
+      <w:pPr>
+        <w:ind w:left="1080" w:hanging="360"/>
+      </w:pPr>
+      <w:rPr>
+        <w:rFonts w:ascii="Symbol" w:hAnsi="Symbol" w:hint="default"/>
+      </w:rPr>
+    </w:lvl>
+    <w:lvl w:ilvl="1" w:tplc="04090003" w:tentative="1">
+      <w:start w:val="1"/>
+      <w:numFmt w:val="bullet"/>
+      <w:lvlText w:val="o"/>
+      <w:lvlJc w:val="left"/>
+      <w:pPr>
+        <w:ind w:left="1800" w:hanging="360"/>
+      </w:pPr>
+      <w:rPr>
+        <w:rFonts w:ascii="Courier New" w:hAnsi="Courier New" w:cs="Courier New" w:hint="default"/>
+      </w:rPr>
+    </w:lvl>
+    <w:lvl w:ilvl="2" w:tplc="04090005" w:tentative="1">
+      <w:start w:val="1"/>
+      <w:numFmt w:val="bullet"/>
+      <w:lvlText w:val=""/>
+      <w:lvlJc w:val="left"/>
+      <w:pPr>
+        <w:ind w:left="2520" w:hanging="360"/>
+      </w:pPr>
+      <w:rPr>
+        <w:rFonts w:ascii="Wingdings" w:hAnsi="Wingdings" w:hint="default"/>
+      </w:rPr>
+    </w:lvl>
+    <w:lvl w:ilvl="3" w:tplc="04090001" w:tentative="1">
+      <w:start w:val="1"/>
+      <w:numFmt w:val="bullet"/>
+      <w:lvlText w:val=""/>
+      <w:lvlJc w:val="left"/>
+      <w:pPr>
+        <w:ind w:left="3240" w:hanging="360"/>
+      </w:pPr>
+      <w:rPr>
+        <w:rFonts w:ascii="Symbol" w:hAnsi="Symbol" w:hint="default"/>
+      </w:rPr>
+    </w:lvl>
+    <w:lvl w:ilvl="4" w:tplc="04090003" w:tentative="1">
+      <w:start w:val="1"/>
+      <w:numFmt w:val="bullet"/>
+      <w:lvlText w:val="o"/>
+      <w:lvlJc w:val="left"/>
+      <w:pPr>
+        <w:ind w:left="3960" w:hanging="360"/>
+      </w:pPr>
+      <w:rPr>
+        <w:rFonts w:ascii="Courier New" w:hAnsi="Courier New" w:cs="Courier New" w:hint="default"/>
+      </w:rPr>
+    </w:lvl>
+    <w:lvl w:ilvl="5" w:tplc="04090005" w:tentative="1">
+      <w:start w:val="1"/>
+      <w:numFmt w:val="bullet"/>
+      <w:lvlText w:val=""/>
+      <w:lvlJc w:val="left"/>
+      <w:pPr>
+        <w:ind w:left="4680" w:hanging="360"/>
+      </w:pPr>
+      <w:rPr>
+        <w:rFonts w:ascii="Wingdings" w:hAnsi="Wingdings" w:hint="default"/>
+      </w:rPr>
+    </w:lvl>
+    <w:lvl w:ilvl="6" w:tplc="04090001" w:tentative="1">
+      <w:start w:val="1"/>
+      <w:numFmt w:val="bullet"/>
+      <w:lvlText w:val=""/>
+      <w:lvlJc w:val="left"/>
+      <w:pPr>
+        <w:ind w:left="5400" w:hanging="360"/>
+      </w:pPr>
+      <w:rPr>
+        <w:rFonts w:ascii="Symbol" w:hAnsi="Symbol" w:hint="default"/>
+      </w:rPr>
+    </w:lvl>
+    <w:lvl w:ilvl="7" w:tplc="04090003" w:tentative="1">
+      <w:start w:val="1"/>
+      <w:numFmt w:val="bullet"/>
+      <w:lvlText w:val="o"/>
+      <w:lvlJc w:val="left"/>
+      <w:pPr>
+        <w:ind w:left="6120" w:hanging="360"/>
+      </w:pPr>
+      <w:rPr>
+        <w:rFonts w:ascii="Courier New" w:hAnsi="Courier New" w:cs="Courier New" w:hint="default"/>
+      </w:rPr>
+    </w:lvl>
+    <w:lvl w:ilvl="8" w:tplc="04090005" w:tentative="1">
+      <w:start w:val="1"/>
+      <w:numFmt w:val="bullet"/>
+      <w:lvlText w:val=""/>
+      <w:lvlJc w:val="left"/>
+      <w:pPr>
+        <w:ind w:left="6840" w:hanging="360"/>
+      </w:pPr>
+      <w:rPr>
+        <w:rFonts w:ascii="Wingdings" w:hAnsi="Wingdings" w:hint="default"/>
+      </w:rPr>
+    </w:lvl>
+  </w:abstractNum>
+  <w:abstractNum w:abstractNumId="1" w15:restartNumberingAfterBreak="0">
     <w:nsid w:val="001431CE"/>
     <w:multiLevelType w:val="hybridMultilevel"/>
     <w:tmpl w:val="CE924316"/>
@@ -3022,7 +4448,7 @@
       </w:rPr>
     </w:lvl>
   </w:abstractNum>
-  <w:abstractNum w:abstractNumId="1" w15:restartNumberingAfterBreak="0">
+  <w:abstractNum w:abstractNumId="2" w15:restartNumberingAfterBreak="0">
     <w:nsid w:val="023905F4"/>
     <w:multiLevelType w:val="multilevel"/>
     <w:tmpl w:val="8BA23E30"/>
@@ -3143,7 +4569,156 @@
       </w:rPr>
     </w:lvl>
   </w:abstractNum>
-  <w:abstractNum w:abstractNumId="2" w15:restartNumberingAfterBreak="0">
+  <w:abstractNum w:abstractNumId="3" w15:restartNumberingAfterBreak="0">
+    <w:nsid w:val="0359141F"/>
+    <w:multiLevelType w:val="multilevel"/>
+    <w:tmpl w:val="5F5487EC"/>
+    <w:lvl w:ilvl="0">
+      <w:start w:val="1"/>
+      <w:numFmt w:val="bullet"/>
+      <w:lvlText w:val=""/>
+      <w:lvlJc w:val="left"/>
+      <w:pPr>
+        <w:tabs>
+          <w:tab w:val="num" w:pos="720"/>
+        </w:tabs>
+        <w:ind w:left="720" w:hanging="360"/>
+      </w:pPr>
+      <w:rPr>
+        <w:rFonts w:ascii="Symbol" w:hAnsi="Symbol" w:hint="default"/>
+        <w:sz w:val="20"/>
+      </w:rPr>
+    </w:lvl>
+    <w:lvl w:ilvl="1" w:tentative="1">
+      <w:start w:val="1"/>
+      <w:numFmt w:val="bullet"/>
+      <w:lvlText w:val="o"/>
+      <w:lvlJc w:val="left"/>
+      <w:pPr>
+        <w:tabs>
+          <w:tab w:val="num" w:pos="1440"/>
+        </w:tabs>
+        <w:ind w:left="1440" w:hanging="360"/>
+      </w:pPr>
+      <w:rPr>
+        <w:rFonts w:ascii="Courier New" w:hAnsi="Courier New" w:hint="default"/>
+        <w:sz w:val="20"/>
+      </w:rPr>
+    </w:lvl>
+    <w:lvl w:ilvl="2" w:tentative="1">
+      <w:start w:val="1"/>
+      <w:numFmt w:val="bullet"/>
+      <w:lvlText w:val=""/>
+      <w:lvlJc w:val="left"/>
+      <w:pPr>
+        <w:tabs>
+          <w:tab w:val="num" w:pos="2160"/>
+        </w:tabs>
+        <w:ind w:left="2160" w:hanging="360"/>
+      </w:pPr>
+      <w:rPr>
+        <w:rFonts w:ascii="Wingdings" w:hAnsi="Wingdings" w:hint="default"/>
+        <w:sz w:val="20"/>
+      </w:rPr>
+    </w:lvl>
+    <w:lvl w:ilvl="3" w:tentative="1">
+      <w:start w:val="1"/>
+      <w:numFmt w:val="bullet"/>
+      <w:lvlText w:val=""/>
+      <w:lvlJc w:val="left"/>
+      <w:pPr>
+        <w:tabs>
+          <w:tab w:val="num" w:pos="2880"/>
+        </w:tabs>
+        <w:ind w:left="2880" w:hanging="360"/>
+      </w:pPr>
+      <w:rPr>
+        <w:rFonts w:ascii="Wingdings" w:hAnsi="Wingdings" w:hint="default"/>
+        <w:sz w:val="20"/>
+      </w:rPr>
+    </w:lvl>
+    <w:lvl w:ilvl="4" w:tentative="1">
+      <w:start w:val="1"/>
+      <w:numFmt w:val="bullet"/>
+      <w:lvlText w:val=""/>
+      <w:lvlJc w:val="left"/>
+      <w:pPr>
+        <w:tabs>
+          <w:tab w:val="num" w:pos="3600"/>
+        </w:tabs>
+        <w:ind w:left="3600" w:hanging="360"/>
+      </w:pPr>
+      <w:rPr>
+        <w:rFonts w:ascii="Wingdings" w:hAnsi="Wingdings" w:hint="default"/>
+        <w:sz w:val="20"/>
+      </w:rPr>
+    </w:lvl>
+    <w:lvl w:ilvl="5" w:tentative="1">
+      <w:start w:val="1"/>
+      <w:numFmt w:val="bullet"/>
+      <w:lvlText w:val=""/>
+      <w:lvlJc w:val="left"/>
+      <w:pPr>
+        <w:tabs>
+          <w:tab w:val="num" w:pos="4320"/>
+        </w:tabs>
+        <w:ind w:left="4320" w:hanging="360"/>
+      </w:pPr>
+      <w:rPr>
+        <w:rFonts w:ascii="Wingdings" w:hAnsi="Wingdings" w:hint="default"/>
+        <w:sz w:val="20"/>
+      </w:rPr>
+    </w:lvl>
+    <w:lvl w:ilvl="6" w:tentative="1">
+      <w:start w:val="1"/>
+      <w:numFmt w:val="bullet"/>
+      <w:lvlText w:val=""/>
+      <w:lvlJc w:val="left"/>
+      <w:pPr>
+        <w:tabs>
+          <w:tab w:val="num" w:pos="5040"/>
+        </w:tabs>
+        <w:ind w:left="5040" w:hanging="360"/>
+      </w:pPr>
+      <w:rPr>
+        <w:rFonts w:ascii="Wingdings" w:hAnsi="Wingdings" w:hint="default"/>
+        <w:sz w:val="20"/>
+      </w:rPr>
+    </w:lvl>
+    <w:lvl w:ilvl="7" w:tentative="1">
+      <w:start w:val="1"/>
+      <w:numFmt w:val="bullet"/>
+      <w:lvlText w:val=""/>
+      <w:lvlJc w:val="left"/>
+      <w:pPr>
+        <w:tabs>
+          <w:tab w:val="num" w:pos="5760"/>
+        </w:tabs>
+        <w:ind w:left="5760" w:hanging="360"/>
+      </w:pPr>
+      <w:rPr>
+        <w:rFonts w:ascii="Wingdings" w:hAnsi="Wingdings" w:hint="default"/>
+        <w:sz w:val="20"/>
+      </w:rPr>
+    </w:lvl>
+    <w:lvl w:ilvl="8" w:tentative="1">
+      <w:start w:val="1"/>
+      <w:numFmt w:val="bullet"/>
+      <w:lvlText w:val=""/>
+      <w:lvlJc w:val="left"/>
+      <w:pPr>
+        <w:tabs>
+          <w:tab w:val="num" w:pos="6480"/>
+        </w:tabs>
+        <w:ind w:left="6480" w:hanging="360"/>
+      </w:pPr>
+      <w:rPr>
+        <w:rFonts w:ascii="Wingdings" w:hAnsi="Wingdings" w:hint="default"/>
+        <w:sz w:val="20"/>
+      </w:rPr>
+    </w:lvl>
+  </w:abstractNum>
+  <w:abstractNum w:abstractNumId="4" w15:restartNumberingAfterBreak="0">
     <w:nsid w:val="0C287E31"/>
     <w:multiLevelType w:val="multilevel"/>
     <w:tmpl w:val="F4F06644"/>
@@ -3292,7 +4867,7 @@
       </w:rPr>
     </w:lvl>
   </w:abstractNum>
-  <w:abstractNum w:abstractNumId="3" w15:restartNumberingAfterBreak="0">
+  <w:abstractNum w:abstractNumId="5" w15:restartNumberingAfterBreak="0">
     <w:nsid w:val="124F0FD2"/>
     <w:multiLevelType w:val="multilevel"/>
     <w:tmpl w:val="9642ECB0"/>
@@ -3441,7 +5016,7 @@
       </w:rPr>
     </w:lvl>
   </w:abstractNum>
-  <w:abstractNum w:abstractNumId="4" w15:restartNumberingAfterBreak="0">
+  <w:abstractNum w:abstractNumId="6" w15:restartNumberingAfterBreak="0">
     <w:nsid w:val="13E7338E"/>
     <w:multiLevelType w:val="multilevel"/>
     <w:tmpl w:val="9642ECB0"/>
@@ -3590,7 +5165,7 @@
       </w:rPr>
     </w:lvl>
   </w:abstractNum>
-  <w:abstractNum w:abstractNumId="5" w15:restartNumberingAfterBreak="0">
+  <w:abstractNum w:abstractNumId="7" w15:restartNumberingAfterBreak="0">
     <w:nsid w:val="14390DF4"/>
     <w:multiLevelType w:val="hybridMultilevel"/>
     <w:tmpl w:val="66843BF0"/>
@@ -3679,7 +5254,7 @@
       </w:pPr>
     </w:lvl>
   </w:abstractNum>
-  <w:abstractNum w:abstractNumId="6" w15:restartNumberingAfterBreak="0">
+  <w:abstractNum w:abstractNumId="8" w15:restartNumberingAfterBreak="0">
     <w:nsid w:val="15A34805"/>
     <w:multiLevelType w:val="multilevel"/>
     <w:tmpl w:val="67382E64"/>
@@ -3792,7 +5367,7 @@
       </w:rPr>
     </w:lvl>
   </w:abstractNum>
-  <w:abstractNum w:abstractNumId="7" w15:restartNumberingAfterBreak="0">
+  <w:abstractNum w:abstractNumId="9" w15:restartNumberingAfterBreak="0">
     <w:nsid w:val="17B76A0B"/>
     <w:multiLevelType w:val="multilevel"/>
     <w:tmpl w:val="9642ECB0"/>
@@ -3941,7 +5516,7 @@
       </w:rPr>
     </w:lvl>
   </w:abstractNum>
-  <w:abstractNum w:abstractNumId="8" w15:restartNumberingAfterBreak="0">
+  <w:abstractNum w:abstractNumId="10" w15:restartNumberingAfterBreak="0">
     <w:nsid w:val="1B943FC6"/>
     <w:multiLevelType w:val="multilevel"/>
     <w:tmpl w:val="83B0934E"/>
@@ -4090,7 +5665,495 @@
       </w:rPr>
     </w:lvl>
   </w:abstractNum>
-  <w:abstractNum w:abstractNumId="9" w15:restartNumberingAfterBreak="0">
+  <w:abstractNum w:abstractNumId="11" w15:restartNumberingAfterBreak="0">
+    <w:nsid w:val="2188264D"/>
+    <w:multiLevelType w:val="hybridMultilevel"/>
+    <w:tmpl w:val="2BA601CE"/>
+    <w:lvl w:ilvl="0" w:tplc="04090001">
+      <w:start w:val="1"/>
+      <w:numFmt w:val="bullet"/>
+      <w:lvlText w:val=""/>
+      <w:lvlJc w:val="left"/>
+      <w:pPr>
+        <w:ind w:left="1440" w:hanging="360"/>
+      </w:pPr>
+      <w:rPr>
+        <w:rFonts w:ascii="Symbol" w:hAnsi="Symbol" w:hint="default"/>
+      </w:rPr>
+    </w:lvl>
+    <w:lvl w:ilvl="1" w:tplc="04090003" w:tentative="1">
+      <w:start w:val="1"/>
+      <w:numFmt w:val="bullet"/>
+      <w:lvlText w:val="o"/>
+      <w:lvlJc w:val="left"/>
+      <w:pPr>
+        <w:ind w:left="2160" w:hanging="360"/>
+      </w:pPr>
+      <w:rPr>
+        <w:rFonts w:ascii="Courier New" w:hAnsi="Courier New" w:cs="Courier New" w:hint="default"/>
+      </w:rPr>
+    </w:lvl>
+    <w:lvl w:ilvl="2" w:tplc="04090005" w:tentative="1">
+      <w:start w:val="1"/>
+      <w:numFmt w:val="bullet"/>
+      <w:lvlText w:val=""/>
+      <w:lvlJc w:val="left"/>
+      <w:pPr>
+        <w:ind w:left="2880" w:hanging="360"/>
+      </w:pPr>
+      <w:rPr>
+        <w:rFonts w:ascii="Wingdings" w:hAnsi="Wingdings" w:hint="default"/>
+      </w:rPr>
+    </w:lvl>
+    <w:lvl w:ilvl="3" w:tplc="04090001" w:tentative="1">
+      <w:start w:val="1"/>
+      <w:numFmt w:val="bullet"/>
+      <w:lvlText w:val=""/>
+      <w:lvlJc w:val="left"/>
+      <w:pPr>
+        <w:ind w:left="3600" w:hanging="360"/>
+      </w:pPr>
+      <w:rPr>
+        <w:rFonts w:ascii="Symbol" w:hAnsi="Symbol" w:hint="default"/>
+      </w:rPr>
+    </w:lvl>
+    <w:lvl w:ilvl="4" w:tplc="04090003" w:tentative="1">
+      <w:start w:val="1"/>
+      <w:numFmt w:val="bullet"/>
+      <w:lvlText w:val="o"/>
+      <w:lvlJc w:val="left"/>
+      <w:pPr>
+        <w:ind w:left="4320" w:hanging="360"/>
+      </w:pPr>
+      <w:rPr>
+        <w:rFonts w:ascii="Courier New" w:hAnsi="Courier New" w:cs="Courier New" w:hint="default"/>
+      </w:rPr>
+    </w:lvl>
+    <w:lvl w:ilvl="5" w:tplc="04090005" w:tentative="1">
+      <w:start w:val="1"/>
+      <w:numFmt w:val="bullet"/>
+      <w:lvlText w:val=""/>
+      <w:lvlJc w:val="left"/>
+      <w:pPr>
+        <w:ind w:left="5040" w:hanging="360"/>
+      </w:pPr>
+      <w:rPr>
+        <w:rFonts w:ascii="Wingdings" w:hAnsi="Wingdings" w:hint="default"/>
+      </w:rPr>
+    </w:lvl>
+    <w:lvl w:ilvl="6" w:tplc="04090001" w:tentative="1">
+      <w:start w:val="1"/>
+      <w:numFmt w:val="bullet"/>
+      <w:lvlText w:val=""/>
+      <w:lvlJc w:val="left"/>
+      <w:pPr>
+        <w:ind w:left="5760" w:hanging="360"/>
+      </w:pPr>
+      <w:rPr>
+        <w:rFonts w:ascii="Symbol" w:hAnsi="Symbol" w:hint="default"/>
+      </w:rPr>
+    </w:lvl>
+    <w:lvl w:ilvl="7" w:tplc="04090003" w:tentative="1">
+      <w:start w:val="1"/>
+      <w:numFmt w:val="bullet"/>
+      <w:lvlText w:val="o"/>
+      <w:lvlJc w:val="left"/>
+      <w:pPr>
+        <w:ind w:left="6480" w:hanging="360"/>
+      </w:pPr>
+      <w:rPr>
+        <w:rFonts w:ascii="Courier New" w:hAnsi="Courier New" w:cs="Courier New" w:hint="default"/>
+      </w:rPr>
+    </w:lvl>
+    <w:lvl w:ilvl="8" w:tplc="04090005" w:tentative="1">
+      <w:start w:val="1"/>
+      <w:numFmt w:val="bullet"/>
+      <w:lvlText w:val=""/>
+      <w:lvlJc w:val="left"/>
+      <w:pPr>
+        <w:ind w:left="7200" w:hanging="360"/>
+      </w:pPr>
+      <w:rPr>
+        <w:rFonts w:ascii="Wingdings" w:hAnsi="Wingdings" w:hint="default"/>
+      </w:rPr>
+    </w:lvl>
+  </w:abstractNum>
+  <w:abstractNum w:abstractNumId="12" w15:restartNumberingAfterBreak="0">
+    <w:nsid w:val="22ED261C"/>
+    <w:multiLevelType w:val="hybridMultilevel"/>
+    <w:tmpl w:val="7646EF30"/>
+    <w:lvl w:ilvl="0" w:tplc="04090001">
+      <w:start w:val="1"/>
+      <w:numFmt w:val="bullet"/>
+      <w:lvlText w:val=""/>
+      <w:lvlJc w:val="left"/>
+      <w:pPr>
+        <w:ind w:left="720" w:hanging="360"/>
+      </w:pPr>
+      <w:rPr>
+        <w:rFonts w:ascii="Symbol" w:hAnsi="Symbol" w:hint="default"/>
+      </w:rPr>
+    </w:lvl>
+    <w:lvl w:ilvl="1" w:tplc="04090003" w:tentative="1">
+      <w:start w:val="1"/>
+      <w:numFmt w:val="bullet"/>
+      <w:lvlText w:val="o"/>
+      <w:lvlJc w:val="left"/>
+      <w:pPr>
+        <w:ind w:left="1440" w:hanging="360"/>
+      </w:pPr>
+      <w:rPr>
+        <w:rFonts w:ascii="Courier New" w:hAnsi="Courier New" w:cs="Courier New" w:hint="default"/>
+      </w:rPr>
+    </w:lvl>
+    <w:lvl w:ilvl="2" w:tplc="04090005" w:tentative="1">
+      <w:start w:val="1"/>
+      <w:numFmt w:val="bullet"/>
+      <w:lvlText w:val=""/>
+      <w:lvlJc w:val="left"/>
+      <w:pPr>
+        <w:ind w:left="2160" w:hanging="360"/>
+      </w:pPr>
+      <w:rPr>
+        <w:rFonts w:ascii="Wingdings" w:hAnsi="Wingdings" w:hint="default"/>
+      </w:rPr>
+    </w:lvl>
+    <w:lvl w:ilvl="3" w:tplc="04090001" w:tentative="1">
+      <w:start w:val="1"/>
+      <w:numFmt w:val="bullet"/>
+      <w:lvlText w:val=""/>
+      <w:lvlJc w:val="left"/>
+      <w:pPr>
+        <w:ind w:left="2880" w:hanging="360"/>
+      </w:pPr>
+      <w:rPr>
+        <w:rFonts w:ascii="Symbol" w:hAnsi="Symbol" w:hint="default"/>
+      </w:rPr>
+    </w:lvl>
+    <w:lvl w:ilvl="4" w:tplc="04090003" w:tentative="1">
+      <w:start w:val="1"/>
+      <w:numFmt w:val="bullet"/>
+      <w:lvlText w:val="o"/>
+      <w:lvlJc w:val="left"/>
+      <w:pPr>
+        <w:ind w:left="3600" w:hanging="360"/>
+      </w:pPr>
+      <w:rPr>
+        <w:rFonts w:ascii="Courier New" w:hAnsi="Courier New" w:cs="Courier New" w:hint="default"/>
+      </w:rPr>
+    </w:lvl>
+    <w:lvl w:ilvl="5" w:tplc="04090005" w:tentative="1">
+      <w:start w:val="1"/>
+      <w:numFmt w:val="bullet"/>
+      <w:lvlText w:val=""/>
+      <w:lvlJc w:val="left"/>
+      <w:pPr>
+        <w:ind w:left="4320" w:hanging="360"/>
+      </w:pPr>
+      <w:rPr>
+        <w:rFonts w:ascii="Wingdings" w:hAnsi="Wingdings" w:hint="default"/>
+      </w:rPr>
+    </w:lvl>
+    <w:lvl w:ilvl="6" w:tplc="04090001" w:tentative="1">
+      <w:start w:val="1"/>
+      <w:numFmt w:val="bullet"/>
+      <w:lvlText w:val=""/>
+      <w:lvlJc w:val="left"/>
+      <w:pPr>
+        <w:ind w:left="5040" w:hanging="360"/>
+      </w:pPr>
+      <w:rPr>
+        <w:rFonts w:ascii="Symbol" w:hAnsi="Symbol" w:hint="default"/>
+      </w:rPr>
+    </w:lvl>
+    <w:lvl w:ilvl="7" w:tplc="04090003" w:tentative="1">
+      <w:start w:val="1"/>
+      <w:numFmt w:val="bullet"/>
+      <w:lvlText w:val="o"/>
+      <w:lvlJc w:val="left"/>
+      <w:pPr>
+        <w:ind w:left="5760" w:hanging="360"/>
+      </w:pPr>
+      <w:rPr>
+        <w:rFonts w:ascii="Courier New" w:hAnsi="Courier New" w:cs="Courier New" w:hint="default"/>
+      </w:rPr>
+    </w:lvl>
+    <w:lvl w:ilvl="8" w:tplc="04090005" w:tentative="1">
+      <w:start w:val="1"/>
+      <w:numFmt w:val="bullet"/>
+      <w:lvlText w:val=""/>
+      <w:lvlJc w:val="left"/>
+      <w:pPr>
+        <w:ind w:left="6480" w:hanging="360"/>
+      </w:pPr>
+      <w:rPr>
+        <w:rFonts w:ascii="Wingdings" w:hAnsi="Wingdings" w:hint="default"/>
+      </w:rPr>
+    </w:lvl>
+  </w:abstractNum>
+  <w:abstractNum w:abstractNumId="13" w15:restartNumberingAfterBreak="0">
+    <w:nsid w:val="2972480C"/>
+    <w:multiLevelType w:val="hybridMultilevel"/>
+    <w:tmpl w:val="5AA8569A"/>
+    <w:lvl w:ilvl="0" w:tplc="04090001">
+      <w:start w:val="1"/>
+      <w:numFmt w:val="bullet"/>
+      <w:lvlText w:val=""/>
+      <w:lvlJc w:val="left"/>
+      <w:pPr>
+        <w:ind w:left="720" w:hanging="360"/>
+      </w:pPr>
+      <w:rPr>
+        <w:rFonts w:ascii="Symbol" w:hAnsi="Symbol" w:hint="default"/>
+      </w:rPr>
+    </w:lvl>
+    <w:lvl w:ilvl="1" w:tplc="04090003" w:tentative="1">
+      <w:start w:val="1"/>
+      <w:numFmt w:val="bullet"/>
+      <w:lvlText w:val="o"/>
+      <w:lvlJc w:val="left"/>
+      <w:pPr>
+        <w:ind w:left="1440" w:hanging="360"/>
+      </w:pPr>
+      <w:rPr>
+        <w:rFonts w:ascii="Courier New" w:hAnsi="Courier New" w:cs="Courier New" w:hint="default"/>
+      </w:rPr>
+    </w:lvl>
+    <w:lvl w:ilvl="2" w:tplc="04090005" w:tentative="1">
+      <w:start w:val="1"/>
+      <w:numFmt w:val="bullet"/>
+      <w:lvlText w:val=""/>
+      <w:lvlJc w:val="left"/>
+      <w:pPr>
+        <w:ind w:left="2160" w:hanging="360"/>
+      </w:pPr>
+      <w:rPr>
+        <w:rFonts w:ascii="Wingdings" w:hAnsi="Wingdings" w:hint="default"/>
+      </w:rPr>
+    </w:lvl>
+    <w:lvl w:ilvl="3" w:tplc="04090001" w:tentative="1">
+      <w:start w:val="1"/>
+      <w:numFmt w:val="bullet"/>
+      <w:lvlText w:val=""/>
+      <w:lvlJc w:val="left"/>
+      <w:pPr>
+        <w:ind w:left="2880" w:hanging="360"/>
+      </w:pPr>
+      <w:rPr>
+        <w:rFonts w:ascii="Symbol" w:hAnsi="Symbol" w:hint="default"/>
+      </w:rPr>
+    </w:lvl>
+    <w:lvl w:ilvl="4" w:tplc="04090003" w:tentative="1">
+      <w:start w:val="1"/>
+      <w:numFmt w:val="bullet"/>
+      <w:lvlText w:val="o"/>
+      <w:lvlJc w:val="left"/>
+      <w:pPr>
+        <w:ind w:left="3600" w:hanging="360"/>
+      </w:pPr>
+      <w:rPr>
+        <w:rFonts w:ascii="Courier New" w:hAnsi="Courier New" w:cs="Courier New" w:hint="default"/>
+      </w:rPr>
+    </w:lvl>
+    <w:lvl w:ilvl="5" w:tplc="04090005" w:tentative="1">
+      <w:start w:val="1"/>
+      <w:numFmt w:val="bullet"/>
+      <w:lvlText w:val=""/>
+      <w:lvlJc w:val="left"/>
+      <w:pPr>
+        <w:ind w:left="4320" w:hanging="360"/>
+      </w:pPr>
+      <w:rPr>
+        <w:rFonts w:ascii="Wingdings" w:hAnsi="Wingdings" w:hint="default"/>
+      </w:rPr>
+    </w:lvl>
+    <w:lvl w:ilvl="6" w:tplc="04090001" w:tentative="1">
+      <w:start w:val="1"/>
+      <w:numFmt w:val="bullet"/>
+      <w:lvlText w:val=""/>
+      <w:lvlJc w:val="left"/>
+      <w:pPr>
+        <w:ind w:left="5040" w:hanging="360"/>
+      </w:pPr>
+      <w:rPr>
+        <w:rFonts w:ascii="Symbol" w:hAnsi="Symbol" w:hint="default"/>
+      </w:rPr>
+    </w:lvl>
+    <w:lvl w:ilvl="7" w:tplc="04090003" w:tentative="1">
+      <w:start w:val="1"/>
+      <w:numFmt w:val="bullet"/>
+      <w:lvlText w:val="o"/>
+      <w:lvlJc w:val="left"/>
+      <w:pPr>
+        <w:ind w:left="5760" w:hanging="360"/>
+      </w:pPr>
+      <w:rPr>
+        <w:rFonts w:ascii="Courier New" w:hAnsi="Courier New" w:cs="Courier New" w:hint="default"/>
+      </w:rPr>
+    </w:lvl>
+    <w:lvl w:ilvl="8" w:tplc="04090005" w:tentative="1">
+      <w:start w:val="1"/>
+      <w:numFmt w:val="bullet"/>
+      <w:lvlText w:val=""/>
+      <w:lvlJc w:val="left"/>
+      <w:pPr>
+        <w:ind w:left="6480" w:hanging="360"/>
+      </w:pPr>
+      <w:rPr>
+        <w:rFonts w:ascii="Wingdings" w:hAnsi="Wingdings" w:hint="default"/>
+      </w:rPr>
+    </w:lvl>
+  </w:abstractNum>
+  <w:abstractNum w:abstractNumId="14" w15:restartNumberingAfterBreak="0">
+    <w:nsid w:val="351813A7"/>
+    <w:multiLevelType w:val="multilevel"/>
+    <w:tmpl w:val="420AC6CA"/>
+    <w:lvl w:ilvl="0">
+      <w:start w:val="1"/>
+      <w:numFmt w:val="bullet"/>
+      <w:lvlText w:val=""/>
+      <w:lvlJc w:val="left"/>
+      <w:pPr>
+        <w:tabs>
+          <w:tab w:val="num" w:pos="720"/>
+        </w:tabs>
+        <w:ind w:left="720" w:hanging="360"/>
+      </w:pPr>
+      <w:rPr>
+        <w:rFonts w:ascii="Symbol" w:hAnsi="Symbol" w:hint="default"/>
+        <w:sz w:val="20"/>
+      </w:rPr>
+    </w:lvl>
+    <w:lvl w:ilvl="1" w:tentative="1">
+      <w:start w:val="1"/>
+      <w:numFmt w:val="bullet"/>
+      <w:lvlText w:val="o"/>
+      <w:lvlJc w:val="left"/>
+      <w:pPr>
+        <w:tabs>
+          <w:tab w:val="num" w:pos="1440"/>
+        </w:tabs>
+        <w:ind w:left="1440" w:hanging="360"/>
+      </w:pPr>
+      <w:rPr>
+        <w:rFonts w:ascii="Courier New" w:hAnsi="Courier New" w:hint="default"/>
+        <w:sz w:val="20"/>
+      </w:rPr>
+    </w:lvl>
+    <w:lvl w:ilvl="2" w:tentative="1">
+      <w:start w:val="1"/>
+      <w:numFmt w:val="bullet"/>
+      <w:lvlText w:val=""/>
+      <w:lvlJc w:val="left"/>
+      <w:pPr>
+        <w:tabs>
+          <w:tab w:val="num" w:pos="2160"/>
+        </w:tabs>
+        <w:ind w:left="2160" w:hanging="360"/>
+      </w:pPr>
+      <w:rPr>
+        <w:rFonts w:ascii="Wingdings" w:hAnsi="Wingdings" w:hint="default"/>
+        <w:sz w:val="20"/>
+      </w:rPr>
+    </w:lvl>
+    <w:lvl w:ilvl="3" w:tentative="1">
+      <w:start w:val="1"/>
+      <w:numFmt w:val="bullet"/>
+      <w:lvlText w:val=""/>
+      <w:lvlJc w:val="left"/>
+      <w:pPr>
+        <w:tabs>
+          <w:tab w:val="num" w:pos="2880"/>
+        </w:tabs>
+        <w:ind w:left="2880" w:hanging="360"/>
+      </w:pPr>
+      <w:rPr>
+        <w:rFonts w:ascii="Wingdings" w:hAnsi="Wingdings" w:hint="default"/>
+        <w:sz w:val="20"/>
+      </w:rPr>
+    </w:lvl>
+    <w:lvl w:ilvl="4" w:tentative="1">
+      <w:start w:val="1"/>
+      <w:numFmt w:val="bullet"/>
+      <w:lvlText w:val=""/>
+      <w:lvlJc w:val="left"/>
+      <w:pPr>
+        <w:tabs>
+          <w:tab w:val="num" w:pos="3600"/>
+        </w:tabs>
+        <w:ind w:left="3600" w:hanging="360"/>
+      </w:pPr>
+      <w:rPr>
+        <w:rFonts w:ascii="Wingdings" w:hAnsi="Wingdings" w:hint="default"/>
+        <w:sz w:val="20"/>
+      </w:rPr>
+    </w:lvl>
+    <w:lvl w:ilvl="5" w:tentative="1">
+      <w:start w:val="1"/>
+      <w:numFmt w:val="bullet"/>
+      <w:lvlText w:val=""/>
+      <w:lvlJc w:val="left"/>
+      <w:pPr>
+        <w:tabs>
+          <w:tab w:val="num" w:pos="4320"/>
+        </w:tabs>
+        <w:ind w:left="4320" w:hanging="360"/>
+      </w:pPr>
+      <w:rPr>
+        <w:rFonts w:ascii="Wingdings" w:hAnsi="Wingdings" w:hint="default"/>
+        <w:sz w:val="20"/>
+      </w:rPr>
+    </w:lvl>
+    <w:lvl w:ilvl="6" w:tentative="1">
+      <w:start w:val="1"/>
+      <w:numFmt w:val="bullet"/>
+      <w:lvlText w:val=""/>
+      <w:lvlJc w:val="left"/>
+      <w:pPr>
+        <w:tabs>
+          <w:tab w:val="num" w:pos="5040"/>
+        </w:tabs>
+        <w:ind w:left="5040" w:hanging="360"/>
+      </w:pPr>
+      <w:rPr>
+        <w:rFonts w:ascii="Wingdings" w:hAnsi="Wingdings" w:hint="default"/>
+        <w:sz w:val="20"/>
+      </w:rPr>
+    </w:lvl>
+    <w:lvl w:ilvl="7" w:tentative="1">
+      <w:start w:val="1"/>
+      <w:numFmt w:val="bullet"/>
+      <w:lvlText w:val=""/>
+      <w:lvlJc w:val="left"/>
+      <w:pPr>
+        <w:tabs>
+          <w:tab w:val="num" w:pos="5760"/>
+        </w:tabs>
+        <w:ind w:left="5760" w:hanging="360"/>
+      </w:pPr>
+      <w:rPr>
+        <w:rFonts w:ascii="Wingdings" w:hAnsi="Wingdings" w:hint="default"/>
+        <w:sz w:val="20"/>
+      </w:rPr>
+    </w:lvl>
+    <w:lvl w:ilvl="8" w:tentative="1">
+      <w:start w:val="1"/>
+      <w:numFmt w:val="bullet"/>
+      <w:lvlText w:val=""/>
+      <w:lvlJc w:val="left"/>
+      <w:pPr>
+        <w:tabs>
+          <w:tab w:val="num" w:pos="6480"/>
+        </w:tabs>
+        <w:ind w:left="6480" w:hanging="360"/>
+      </w:pPr>
+      <w:rPr>
+        <w:rFonts w:ascii="Wingdings" w:hAnsi="Wingdings" w:hint="default"/>
+        <w:sz w:val="20"/>
+      </w:rPr>
+    </w:lvl>
+  </w:abstractNum>
+  <w:abstractNum w:abstractNumId="15" w15:restartNumberingAfterBreak="0">
     <w:nsid w:val="35A94191"/>
     <w:multiLevelType w:val="multilevel"/>
     <w:tmpl w:val="55344826"/>
@@ -4239,7 +6302,7 @@
       </w:rPr>
     </w:lvl>
   </w:abstractNum>
-  <w:abstractNum w:abstractNumId="10" w15:restartNumberingAfterBreak="0">
+  <w:abstractNum w:abstractNumId="16" w15:restartNumberingAfterBreak="0">
     <w:nsid w:val="369F20DC"/>
     <w:multiLevelType w:val="multilevel"/>
     <w:tmpl w:val="9642ECB0"/>
@@ -4388,7 +6451,156 @@
       </w:rPr>
     </w:lvl>
   </w:abstractNum>
-  <w:abstractNum w:abstractNumId="11" w15:restartNumberingAfterBreak="0">
+  <w:abstractNum w:abstractNumId="17" w15:restartNumberingAfterBreak="0">
+    <w:nsid w:val="39727F53"/>
+    <w:multiLevelType w:val="multilevel"/>
+    <w:tmpl w:val="B4AA5058"/>
+    <w:lvl w:ilvl="0">
+      <w:start w:val="1"/>
+      <w:numFmt w:val="bullet"/>
+      <w:lvlText w:val=""/>
+      <w:lvlJc w:val="left"/>
+      <w:pPr>
+        <w:tabs>
+          <w:tab w:val="num" w:pos="720"/>
+        </w:tabs>
+        <w:ind w:left="720" w:hanging="360"/>
+      </w:pPr>
+      <w:rPr>
+        <w:rFonts w:ascii="Symbol" w:hAnsi="Symbol" w:hint="default"/>
+        <w:sz w:val="20"/>
+      </w:rPr>
+    </w:lvl>
+    <w:lvl w:ilvl="1" w:tentative="1">
+      <w:start w:val="1"/>
+      <w:numFmt w:val="bullet"/>
+      <w:lvlText w:val="o"/>
+      <w:lvlJc w:val="left"/>
+      <w:pPr>
+        <w:tabs>
+          <w:tab w:val="num" w:pos="1440"/>
+        </w:tabs>
+        <w:ind w:left="1440" w:hanging="360"/>
+      </w:pPr>
+      <w:rPr>
+        <w:rFonts w:ascii="Courier New" w:hAnsi="Courier New" w:hint="default"/>
+        <w:sz w:val="20"/>
+      </w:rPr>
+    </w:lvl>
+    <w:lvl w:ilvl="2" w:tentative="1">
+      <w:start w:val="1"/>
+      <w:numFmt w:val="bullet"/>
+      <w:lvlText w:val=""/>
+      <w:lvlJc w:val="left"/>
+      <w:pPr>
+        <w:tabs>
+          <w:tab w:val="num" w:pos="2160"/>
+        </w:tabs>
+        <w:ind w:left="2160" w:hanging="360"/>
+      </w:pPr>
+      <w:rPr>
+        <w:rFonts w:ascii="Wingdings" w:hAnsi="Wingdings" w:hint="default"/>
+        <w:sz w:val="20"/>
+      </w:rPr>
+    </w:lvl>
+    <w:lvl w:ilvl="3" w:tentative="1">
+      <w:start w:val="1"/>
+      <w:numFmt w:val="bullet"/>
+      <w:lvlText w:val=""/>
+      <w:lvlJc w:val="left"/>
+      <w:pPr>
+        <w:tabs>
+          <w:tab w:val="num" w:pos="2880"/>
+        </w:tabs>
+        <w:ind w:left="2880" w:hanging="360"/>
+      </w:pPr>
+      <w:rPr>
+        <w:rFonts w:ascii="Wingdings" w:hAnsi="Wingdings" w:hint="default"/>
+        <w:sz w:val="20"/>
+      </w:rPr>
+    </w:lvl>
+    <w:lvl w:ilvl="4" w:tentative="1">
+      <w:start w:val="1"/>
+      <w:numFmt w:val="bullet"/>
+      <w:lvlText w:val=""/>
+      <w:lvlJc w:val="left"/>
+      <w:pPr>
+        <w:tabs>
+          <w:tab w:val="num" w:pos="3600"/>
+        </w:tabs>
+        <w:ind w:left="3600" w:hanging="360"/>
+      </w:pPr>
+      <w:rPr>
+        <w:rFonts w:ascii="Wingdings" w:hAnsi="Wingdings" w:hint="default"/>
+        <w:sz w:val="20"/>
+      </w:rPr>
+    </w:lvl>
+    <w:lvl w:ilvl="5" w:tentative="1">
+      <w:start w:val="1"/>
+      <w:numFmt w:val="bullet"/>
+      <w:lvlText w:val=""/>
+      <w:lvlJc w:val="left"/>
+      <w:pPr>
+        <w:tabs>
+          <w:tab w:val="num" w:pos="4320"/>
+        </w:tabs>
+        <w:ind w:left="4320" w:hanging="360"/>
+      </w:pPr>
+      <w:rPr>
+        <w:rFonts w:ascii="Wingdings" w:hAnsi="Wingdings" w:hint="default"/>
+        <w:sz w:val="20"/>
+      </w:rPr>
+    </w:lvl>
+    <w:lvl w:ilvl="6" w:tentative="1">
+      <w:start w:val="1"/>
+      <w:numFmt w:val="bullet"/>
+      <w:lvlText w:val=""/>
+      <w:lvlJc w:val="left"/>
+      <w:pPr>
+        <w:tabs>
+          <w:tab w:val="num" w:pos="5040"/>
+        </w:tabs>
+        <w:ind w:left="5040" w:hanging="360"/>
+      </w:pPr>
+      <w:rPr>
+        <w:rFonts w:ascii="Wingdings" w:hAnsi="Wingdings" w:hint="default"/>
+        <w:sz w:val="20"/>
+      </w:rPr>
+    </w:lvl>
+    <w:lvl w:ilvl="7" w:tentative="1">
+      <w:start w:val="1"/>
+      <w:numFmt w:val="bullet"/>
+      <w:lvlText w:val=""/>
+      <w:lvlJc w:val="left"/>
+      <w:pPr>
+        <w:tabs>
+          <w:tab w:val="num" w:pos="5760"/>
+        </w:tabs>
+        <w:ind w:left="5760" w:hanging="360"/>
+      </w:pPr>
+      <w:rPr>
+        <w:rFonts w:ascii="Wingdings" w:hAnsi="Wingdings" w:hint="default"/>
+        <w:sz w:val="20"/>
+      </w:rPr>
+    </w:lvl>
+    <w:lvl w:ilvl="8" w:tentative="1">
+      <w:start w:val="1"/>
+      <w:numFmt w:val="bullet"/>
+      <w:lvlText w:val=""/>
+      <w:lvlJc w:val="left"/>
+      <w:pPr>
+        <w:tabs>
+          <w:tab w:val="num" w:pos="6480"/>
+        </w:tabs>
+        <w:ind w:left="6480" w:hanging="360"/>
+      </w:pPr>
+      <w:rPr>
+        <w:rFonts w:ascii="Wingdings" w:hAnsi="Wingdings" w:hint="default"/>
+        <w:sz w:val="20"/>
+      </w:rPr>
+    </w:lvl>
+  </w:abstractNum>
+  <w:abstractNum w:abstractNumId="18" w15:restartNumberingAfterBreak="0">
     <w:nsid w:val="3D965CE0"/>
     <w:multiLevelType w:val="multilevel"/>
     <w:tmpl w:val="9642ECB0"/>
@@ -4537,7 +6749,7 @@
       </w:rPr>
     </w:lvl>
   </w:abstractNum>
-  <w:abstractNum w:abstractNumId="12" w15:restartNumberingAfterBreak="0">
+  <w:abstractNum w:abstractNumId="19" w15:restartNumberingAfterBreak="0">
     <w:nsid w:val="41B8650F"/>
     <w:multiLevelType w:val="hybridMultilevel"/>
     <w:tmpl w:val="D92E7486"/>
@@ -4555,7 +6767,7 @@
         <w:bCs/>
       </w:rPr>
     </w:lvl>
-    <w:lvl w:ilvl="1" w:tplc="04090019" w:tentative="1">
+    <w:lvl w:ilvl="1" w:tplc="04090019">
       <w:start w:val="1"/>
       <w:numFmt w:val="lowerLetter"/>
       <w:lvlText w:val="%2."/>
@@ -4564,7 +6776,7 @@
         <w:ind w:left="1800" w:hanging="360"/>
       </w:pPr>
     </w:lvl>
-    <w:lvl w:ilvl="2" w:tplc="0409001B" w:tentative="1">
+    <w:lvl w:ilvl="2" w:tplc="0409001B">
       <w:start w:val="1"/>
       <w:numFmt w:val="lowerRoman"/>
       <w:lvlText w:val="%3."/>
@@ -4573,7 +6785,7 @@
         <w:ind w:left="2520" w:hanging="180"/>
       </w:pPr>
     </w:lvl>
-    <w:lvl w:ilvl="3" w:tplc="0409000F" w:tentative="1">
+    <w:lvl w:ilvl="3" w:tplc="0409000F">
       <w:start w:val="1"/>
       <w:numFmt w:val="decimal"/>
       <w:lvlText w:val="%4."/>
@@ -4582,7 +6794,7 @@
         <w:ind w:left="3240" w:hanging="360"/>
       </w:pPr>
     </w:lvl>
-    <w:lvl w:ilvl="4" w:tplc="04090019" w:tentative="1">
+    <w:lvl w:ilvl="4" w:tplc="04090019">
       <w:start w:val="1"/>
       <w:numFmt w:val="lowerLetter"/>
       <w:lvlText w:val="%5."/>
@@ -4591,7 +6803,7 @@
         <w:ind w:left="3960" w:hanging="360"/>
       </w:pPr>
     </w:lvl>
-    <w:lvl w:ilvl="5" w:tplc="0409001B" w:tentative="1">
+    <w:lvl w:ilvl="5" w:tplc="0409001B">
       <w:start w:val="1"/>
       <w:numFmt w:val="lowerRoman"/>
       <w:lvlText w:val="%6."/>
@@ -4600,7 +6812,7 @@
         <w:ind w:left="4680" w:hanging="180"/>
       </w:pPr>
     </w:lvl>
-    <w:lvl w:ilvl="6" w:tplc="0409000F" w:tentative="1">
+    <w:lvl w:ilvl="6" w:tplc="0409000F">
       <w:start w:val="1"/>
       <w:numFmt w:val="decimal"/>
       <w:lvlText w:val="%7."/>
@@ -4609,7 +6821,7 @@
         <w:ind w:left="5400" w:hanging="360"/>
       </w:pPr>
     </w:lvl>
-    <w:lvl w:ilvl="7" w:tplc="04090019" w:tentative="1">
+    <w:lvl w:ilvl="7" w:tplc="04090019">
       <w:start w:val="1"/>
       <w:numFmt w:val="lowerLetter"/>
       <w:lvlText w:val="%8."/>
@@ -4628,7 +6840,156 @@
       </w:pPr>
     </w:lvl>
   </w:abstractNum>
-  <w:abstractNum w:abstractNumId="13" w15:restartNumberingAfterBreak="0">
+  <w:abstractNum w:abstractNumId="20" w15:restartNumberingAfterBreak="0">
+    <w:nsid w:val="46752D59"/>
+    <w:multiLevelType w:val="multilevel"/>
+    <w:tmpl w:val="E3909860"/>
+    <w:lvl w:ilvl="0">
+      <w:start w:val="1"/>
+      <w:numFmt w:val="bullet"/>
+      <w:lvlText w:val=""/>
+      <w:lvlJc w:val="left"/>
+      <w:pPr>
+        <w:tabs>
+          <w:tab w:val="num" w:pos="720"/>
+        </w:tabs>
+        <w:ind w:left="720" w:hanging="360"/>
+      </w:pPr>
+      <w:rPr>
+        <w:rFonts w:ascii="Symbol" w:hAnsi="Symbol" w:hint="default"/>
+        <w:sz w:val="20"/>
+      </w:rPr>
+    </w:lvl>
+    <w:lvl w:ilvl="1" w:tentative="1">
+      <w:start w:val="1"/>
+      <w:numFmt w:val="bullet"/>
+      <w:lvlText w:val="o"/>
+      <w:lvlJc w:val="left"/>
+      <w:pPr>
+        <w:tabs>
+          <w:tab w:val="num" w:pos="1440"/>
+        </w:tabs>
+        <w:ind w:left="1440" w:hanging="360"/>
+      </w:pPr>
+      <w:rPr>
+        <w:rFonts w:ascii="Courier New" w:hAnsi="Courier New" w:hint="default"/>
+        <w:sz w:val="20"/>
+      </w:rPr>
+    </w:lvl>
+    <w:lvl w:ilvl="2" w:tentative="1">
+      <w:start w:val="1"/>
+      <w:numFmt w:val="bullet"/>
+      <w:lvlText w:val=""/>
+      <w:lvlJc w:val="left"/>
+      <w:pPr>
+        <w:tabs>
+          <w:tab w:val="num" w:pos="2160"/>
+        </w:tabs>
+        <w:ind w:left="2160" w:hanging="360"/>
+      </w:pPr>
+      <w:rPr>
+        <w:rFonts w:ascii="Wingdings" w:hAnsi="Wingdings" w:hint="default"/>
+        <w:sz w:val="20"/>
+      </w:rPr>
+    </w:lvl>
+    <w:lvl w:ilvl="3" w:tentative="1">
+      <w:start w:val="1"/>
+      <w:numFmt w:val="bullet"/>
+      <w:lvlText w:val=""/>
+      <w:lvlJc w:val="left"/>
+      <w:pPr>
+        <w:tabs>
+          <w:tab w:val="num" w:pos="2880"/>
+        </w:tabs>
+        <w:ind w:left="2880" w:hanging="360"/>
+      </w:pPr>
+      <w:rPr>
+        <w:rFonts w:ascii="Wingdings" w:hAnsi="Wingdings" w:hint="default"/>
+        <w:sz w:val="20"/>
+      </w:rPr>
+    </w:lvl>
+    <w:lvl w:ilvl="4" w:tentative="1">
+      <w:start w:val="1"/>
+      <w:numFmt w:val="bullet"/>
+      <w:lvlText w:val=""/>
+      <w:lvlJc w:val="left"/>
+      <w:pPr>
+        <w:tabs>
+          <w:tab w:val="num" w:pos="3600"/>
+        </w:tabs>
+        <w:ind w:left="3600" w:hanging="360"/>
+      </w:pPr>
+      <w:rPr>
+        <w:rFonts w:ascii="Wingdings" w:hAnsi="Wingdings" w:hint="default"/>
+        <w:sz w:val="20"/>
+      </w:rPr>
+    </w:lvl>
+    <w:lvl w:ilvl="5" w:tentative="1">
+      <w:start w:val="1"/>
+      <w:numFmt w:val="bullet"/>
+      <w:lvlText w:val=""/>
+      <w:lvlJc w:val="left"/>
+      <w:pPr>
+        <w:tabs>
+          <w:tab w:val="num" w:pos="4320"/>
+        </w:tabs>
+        <w:ind w:left="4320" w:hanging="360"/>
+      </w:pPr>
+      <w:rPr>
+        <w:rFonts w:ascii="Wingdings" w:hAnsi="Wingdings" w:hint="default"/>
+        <w:sz w:val="20"/>
+      </w:rPr>
+    </w:lvl>
+    <w:lvl w:ilvl="6" w:tentative="1">
+      <w:start w:val="1"/>
+      <w:numFmt w:val="bullet"/>
+      <w:lvlText w:val=""/>
+      <w:lvlJc w:val="left"/>
+      <w:pPr>
+        <w:tabs>
+          <w:tab w:val="num" w:pos="5040"/>
+        </w:tabs>
+        <w:ind w:left="5040" w:hanging="360"/>
+      </w:pPr>
+      <w:rPr>
+        <w:rFonts w:ascii="Wingdings" w:hAnsi="Wingdings" w:hint="default"/>
+        <w:sz w:val="20"/>
+      </w:rPr>
+    </w:lvl>
+    <w:lvl w:ilvl="7" w:tentative="1">
+      <w:start w:val="1"/>
+      <w:numFmt w:val="bullet"/>
+      <w:lvlText w:val=""/>
+      <w:lvlJc w:val="left"/>
+      <w:pPr>
+        <w:tabs>
+          <w:tab w:val="num" w:pos="5760"/>
+        </w:tabs>
+        <w:ind w:left="5760" w:hanging="360"/>
+      </w:pPr>
+      <w:rPr>
+        <w:rFonts w:ascii="Wingdings" w:hAnsi="Wingdings" w:hint="default"/>
+        <w:sz w:val="20"/>
+      </w:rPr>
+    </w:lvl>
+    <w:lvl w:ilvl="8" w:tentative="1">
+      <w:start w:val="1"/>
+      <w:numFmt w:val="bullet"/>
+      <w:lvlText w:val=""/>
+      <w:lvlJc w:val="left"/>
+      <w:pPr>
+        <w:tabs>
+          <w:tab w:val="num" w:pos="6480"/>
+        </w:tabs>
+        <w:ind w:left="6480" w:hanging="360"/>
+      </w:pPr>
+      <w:rPr>
+        <w:rFonts w:ascii="Wingdings" w:hAnsi="Wingdings" w:hint="default"/>
+        <w:sz w:val="20"/>
+      </w:rPr>
+    </w:lvl>
+  </w:abstractNum>
+  <w:abstractNum w:abstractNumId="21" w15:restartNumberingAfterBreak="0">
     <w:nsid w:val="49CE1B49"/>
     <w:multiLevelType w:val="hybridMultilevel"/>
     <w:tmpl w:val="F15C147A"/>
@@ -4741,7 +7102,7 @@
       </w:rPr>
     </w:lvl>
   </w:abstractNum>
-  <w:abstractNum w:abstractNumId="14" w15:restartNumberingAfterBreak="0">
+  <w:abstractNum w:abstractNumId="22" w15:restartNumberingAfterBreak="0">
     <w:nsid w:val="559D266D"/>
     <w:multiLevelType w:val="multilevel"/>
     <w:tmpl w:val="C5A0472C"/>
@@ -4890,7 +7251,7 @@
       </w:rPr>
     </w:lvl>
   </w:abstractNum>
-  <w:abstractNum w:abstractNumId="15" w15:restartNumberingAfterBreak="0">
+  <w:abstractNum w:abstractNumId="23" w15:restartNumberingAfterBreak="0">
     <w:nsid w:val="5B186373"/>
     <w:multiLevelType w:val="multilevel"/>
     <w:tmpl w:val="9642ECB0"/>
@@ -5039,7 +7400,7 @@
       </w:rPr>
     </w:lvl>
   </w:abstractNum>
-  <w:abstractNum w:abstractNumId="16" w15:restartNumberingAfterBreak="0">
+  <w:abstractNum w:abstractNumId="24" w15:restartNumberingAfterBreak="0">
     <w:nsid w:val="6249483C"/>
     <w:multiLevelType w:val="multilevel"/>
     <w:tmpl w:val="9642ECB0"/>
@@ -5188,7 +7549,7 @@
       </w:rPr>
     </w:lvl>
   </w:abstractNum>
-  <w:abstractNum w:abstractNumId="17" w15:restartNumberingAfterBreak="0">
+  <w:abstractNum w:abstractNumId="25" w15:restartNumberingAfterBreak="0">
     <w:nsid w:val="67A15903"/>
     <w:multiLevelType w:val="multilevel"/>
     <w:tmpl w:val="1B7E0C1E"/>
@@ -5337,7 +7698,7 @@
       </w:rPr>
     </w:lvl>
   </w:abstractNum>
-  <w:abstractNum w:abstractNumId="18" w15:restartNumberingAfterBreak="0">
+  <w:abstractNum w:abstractNumId="26" w15:restartNumberingAfterBreak="0">
     <w:nsid w:val="6DCA234D"/>
     <w:multiLevelType w:val="multilevel"/>
     <w:tmpl w:val="E1D067FC"/>
@@ -5450,7 +7811,7 @@
       </w:pPr>
     </w:lvl>
   </w:abstractNum>
-  <w:abstractNum w:abstractNumId="19" w15:restartNumberingAfterBreak="0">
+  <w:abstractNum w:abstractNumId="27" w15:restartNumberingAfterBreak="0">
     <w:nsid w:val="6FAB3482"/>
     <w:multiLevelType w:val="multilevel"/>
     <w:tmpl w:val="3306C320"/>
@@ -5599,7 +7960,7 @@
       </w:rPr>
     </w:lvl>
   </w:abstractNum>
-  <w:abstractNum w:abstractNumId="20" w15:restartNumberingAfterBreak="0">
+  <w:abstractNum w:abstractNumId="28" w15:restartNumberingAfterBreak="0">
     <w:nsid w:val="71202E19"/>
     <w:multiLevelType w:val="multilevel"/>
     <w:tmpl w:val="678E40D0"/>
@@ -5712,7 +8073,7 @@
       </w:pPr>
     </w:lvl>
   </w:abstractNum>
-  <w:abstractNum w:abstractNumId="21" w15:restartNumberingAfterBreak="0">
+  <w:abstractNum w:abstractNumId="29" w15:restartNumberingAfterBreak="0">
     <w:nsid w:val="7A1541FC"/>
     <w:multiLevelType w:val="hybridMultilevel"/>
     <w:tmpl w:val="14C0881C"/>
@@ -5825,7 +8186,7 @@
       </w:rPr>
     </w:lvl>
   </w:abstractNum>
-  <w:abstractNum w:abstractNumId="22" w15:restartNumberingAfterBreak="0">
+  <w:abstractNum w:abstractNumId="30" w15:restartNumberingAfterBreak="0">
     <w:nsid w:val="7A57344C"/>
     <w:multiLevelType w:val="multilevel"/>
     <w:tmpl w:val="EC401B92"/>
@@ -5974,7 +8335,7 @@
       </w:rPr>
     </w:lvl>
   </w:abstractNum>
-  <w:abstractNum w:abstractNumId="23" w15:restartNumberingAfterBreak="0">
+  <w:abstractNum w:abstractNumId="31" w15:restartNumberingAfterBreak="0">
     <w:nsid w:val="7DDC3003"/>
     <w:multiLevelType w:val="hybridMultilevel"/>
     <w:tmpl w:val="18F0FA18"/>
@@ -6088,76 +8449,100 @@
     </w:lvl>
   </w:abstractNum>
   <w:num w:numId="1" w16cid:durableId="693851569">
+    <w:abstractNumId w:val="7"/>
+  </w:num>
+  <w:num w:numId="2" w16cid:durableId="1950161303">
+    <w:abstractNumId w:val="28"/>
+  </w:num>
+  <w:num w:numId="3" w16cid:durableId="725178327">
+    <w:abstractNumId w:val="2"/>
+  </w:num>
+  <w:num w:numId="4" w16cid:durableId="1296789092">
+    <w:abstractNumId w:val="4"/>
+  </w:num>
+  <w:num w:numId="5" w16cid:durableId="2105571517">
+    <w:abstractNumId w:val="21"/>
+  </w:num>
+  <w:num w:numId="6" w16cid:durableId="80758848">
+    <w:abstractNumId w:val="29"/>
+  </w:num>
+  <w:num w:numId="7" w16cid:durableId="267011926">
+    <w:abstractNumId w:val="8"/>
+  </w:num>
+  <w:num w:numId="8" w16cid:durableId="1354265543">
+    <w:abstractNumId w:val="26"/>
+  </w:num>
+  <w:num w:numId="9" w16cid:durableId="2052074167">
+    <w:abstractNumId w:val="30"/>
+  </w:num>
+  <w:num w:numId="10" w16cid:durableId="685862012">
+    <w:abstractNumId w:val="25"/>
+  </w:num>
+  <w:num w:numId="11" w16cid:durableId="1507592408">
+    <w:abstractNumId w:val="1"/>
+  </w:num>
+  <w:num w:numId="12" w16cid:durableId="1184973417">
+    <w:abstractNumId w:val="10"/>
+  </w:num>
+  <w:num w:numId="13" w16cid:durableId="1499735236">
+    <w:abstractNumId w:val="22"/>
+  </w:num>
+  <w:num w:numId="14" w16cid:durableId="730465740">
+    <w:abstractNumId w:val="15"/>
+  </w:num>
+  <w:num w:numId="15" w16cid:durableId="209806403">
+    <w:abstractNumId w:val="27"/>
+  </w:num>
+  <w:num w:numId="16" w16cid:durableId="1679384580">
+    <w:abstractNumId w:val="18"/>
+  </w:num>
+  <w:num w:numId="17" w16cid:durableId="998734805">
+    <w:abstractNumId w:val="31"/>
+  </w:num>
+  <w:num w:numId="18" w16cid:durableId="1813593941">
+    <w:abstractNumId w:val="23"/>
+  </w:num>
+  <w:num w:numId="19" w16cid:durableId="1785615078">
+    <w:abstractNumId w:val="19"/>
+  </w:num>
+  <w:num w:numId="20" w16cid:durableId="1817333145">
+    <w:abstractNumId w:val="9"/>
+  </w:num>
+  <w:num w:numId="21" w16cid:durableId="448470472">
     <w:abstractNumId w:val="5"/>
   </w:num>
-  <w:num w:numId="2" w16cid:durableId="1950161303">
+  <w:num w:numId="22" w16cid:durableId="1159082289">
+    <w:abstractNumId w:val="16"/>
+  </w:num>
+  <w:num w:numId="23" w16cid:durableId="439419666">
+    <w:abstractNumId w:val="6"/>
+  </w:num>
+  <w:num w:numId="24" w16cid:durableId="1566990522">
+    <w:abstractNumId w:val="24"/>
+  </w:num>
+  <w:num w:numId="25" w16cid:durableId="1349599290">
+    <w:abstractNumId w:val="17"/>
+  </w:num>
+  <w:num w:numId="26" w16cid:durableId="1401172709">
+    <w:abstractNumId w:val="14"/>
+  </w:num>
+  <w:num w:numId="27" w16cid:durableId="19212270">
     <w:abstractNumId w:val="20"/>
   </w:num>
-  <w:num w:numId="3" w16cid:durableId="725178327">
-    <w:abstractNumId w:val="1"/>
+  <w:num w:numId="28" w16cid:durableId="1855411305">
+    <w:abstractNumId w:val="3"/>
   </w:num>
-  <w:num w:numId="4" w16cid:durableId="1296789092">
-    <w:abstractNumId w:val="2"/>
+  <w:num w:numId="29" w16cid:durableId="836531445">
+    <w:abstractNumId w:val="12"/>
   </w:num>
-  <w:num w:numId="5" w16cid:durableId="2105571517">
+  <w:num w:numId="30" w16cid:durableId="2065981453">
+    <w:abstractNumId w:val="11"/>
+  </w:num>
+  <w:num w:numId="31" w16cid:durableId="744961094">
     <w:abstractNumId w:val="13"/>
   </w:num>
-  <w:num w:numId="6" w16cid:durableId="80758848">
-    <w:abstractNumId w:val="21"/>
-  </w:num>
-  <w:num w:numId="7" w16cid:durableId="267011926">
-    <w:abstractNumId w:val="6"/>
-  </w:num>
-  <w:num w:numId="8" w16cid:durableId="1354265543">
-    <w:abstractNumId w:val="18"/>
-  </w:num>
-  <w:num w:numId="9" w16cid:durableId="2052074167">
-    <w:abstractNumId w:val="22"/>
-  </w:num>
-  <w:num w:numId="10" w16cid:durableId="685862012">
-    <w:abstractNumId w:val="17"/>
-  </w:num>
-  <w:num w:numId="11" w16cid:durableId="1507592408">
+  <w:num w:numId="32" w16cid:durableId="382872154">
     <w:abstractNumId w:val="0"/>
-  </w:num>
-  <w:num w:numId="12" w16cid:durableId="1184973417">
-    <w:abstractNumId w:val="8"/>
-  </w:num>
-  <w:num w:numId="13" w16cid:durableId="1499735236">
-    <w:abstractNumId w:val="14"/>
-  </w:num>
-  <w:num w:numId="14" w16cid:durableId="730465740">
-    <w:abstractNumId w:val="9"/>
-  </w:num>
-  <w:num w:numId="15" w16cid:durableId="209806403">
-    <w:abstractNumId w:val="19"/>
-  </w:num>
-  <w:num w:numId="16" w16cid:durableId="1679384580">
-    <w:abstractNumId w:val="11"/>
-  </w:num>
-  <w:num w:numId="17" w16cid:durableId="998734805">
-    <w:abstractNumId w:val="23"/>
-  </w:num>
-  <w:num w:numId="18" w16cid:durableId="1813593941">
-    <w:abstractNumId w:val="15"/>
-  </w:num>
-  <w:num w:numId="19" w16cid:durableId="1785615078">
-    <w:abstractNumId w:val="12"/>
-  </w:num>
-  <w:num w:numId="20" w16cid:durableId="1817333145">
-    <w:abstractNumId w:val="7"/>
-  </w:num>
-  <w:num w:numId="21" w16cid:durableId="448470472">
-    <w:abstractNumId w:val="3"/>
-  </w:num>
-  <w:num w:numId="22" w16cid:durableId="1159082289">
-    <w:abstractNumId w:val="10"/>
-  </w:num>
-  <w:num w:numId="23" w16cid:durableId="439419666">
-    <w:abstractNumId w:val="4"/>
-  </w:num>
-  <w:num w:numId="24" w16cid:durableId="1566990522">
-    <w:abstractNumId w:val="16"/>
   </w:num>
 </w:numbering>
 </file>
@@ -7076,7 +9461,6 @@
     <w:name w:val="Normal (Web)"/>
     <w:basedOn w:val="Normal"/>
     <w:uiPriority w:val="99"/>
-    <w:semiHidden/>
     <w:unhideWhenUsed/>
     <w:rsid w:val="00751235"/>
     <w:pPr>
@@ -7110,6 +9494,17 @@
     <w:rPr>
       <w:b/>
       <w:bCs/>
+    </w:rPr>
+  </w:style>
+  <w:style w:type="character" w:styleId="Emphasis">
+    <w:name w:val="Emphasis"/>
+    <w:basedOn w:val="DefaultParagraphFont"/>
+    <w:uiPriority w:val="20"/>
+    <w:qFormat/>
+    <w:rsid w:val="00C443BA"/>
+    <w:rPr>
+      <w:i/>
+      <w:iCs/>
     </w:rPr>
   </w:style>
 </w:styles>

</xml_diff>